<commit_message>
Render Home Page OK.
</commit_message>
<xml_diff>
--- a/JS-BackEnd-Strategy.docx
+++ b/JS-BackEnd-Strategy.docx
@@ -2171,6 +2171,7 @@
           <w:sz w:val="18"/>
         </w:rPr>
       </w:pPr>
+      <w:bookmarkStart w:id="0" w:name="__DdeLink__104_1062986619"/>
       <w:r>
         <w:rPr>
           <w:rFonts w:ascii="Consolas" w:hAnsi="Consolas"/>
@@ -2252,6 +2253,7 @@
           <w:t>http://localhost:5000/</w:t>
         </w:r>
       </w:hyperlink>
+      <w:bookmarkEnd w:id="0"/>
     </w:p>
     <w:p>
       <w:pPr>
@@ -2461,7 +2463,6 @@
           <w:sz w:val="18"/>
         </w:rPr>
       </w:pPr>
-      <w:bookmarkStart w:id="0" w:name="__DdeLink__102_1062986619"/>
       <w:r>
         <w:rPr>
           <w:rFonts w:ascii="Consolas" w:hAnsi="Consolas"/>
@@ -2558,7 +2559,6 @@
         </w:rPr>
         <w:t>ите</w:t>
       </w:r>
-      <w:bookmarkEnd w:id="0"/>
     </w:p>
     <w:p>
       <w:pPr>
@@ -3496,6 +3496,110 @@
         <w:pStyle w:val="Normal"/>
         <w:spacing w:lineRule="atLeast" w:line="264"/>
         <w:rPr>
+          <w:rFonts w:ascii="Consolas;Courier New;monospace" w:hAnsi="Consolas;Courier New;monospace"/>
+          <w:b/>
+          <w:b/>
+          <w:bCs/>
+          <w:color w:val="000000"/>
+          <w:sz w:val="19"/>
+          <w:highlight w:val="darkYellow"/>
+          <w:lang w:val="bg-BG"/>
+        </w:rPr>
+      </w:pPr>
+      <w:r>
+        <w:rPr>
+          <w:rFonts w:ascii="Consolas;Courier New;monospace" w:hAnsi="Consolas;Courier New;monospace"/>
+          <w:b/>
+          <w:bCs/>
+          <w:color w:val="000000"/>
+          <w:sz w:val="19"/>
+          <w:szCs w:val="18"/>
+          <w:highlight w:val="darkYellow"/>
+          <w:lang w:val="en-US"/>
+        </w:rPr>
+        <w:t>//    * add partials folder</w:t>
+      </w:r>
+    </w:p>
+    <w:p>
+      <w:pPr>
+        <w:pStyle w:val="Normal"/>
+        <w:spacing w:lineRule="atLeast" w:line="264"/>
+        <w:rPr>
+          <w:rFonts w:ascii="Consolas" w:hAnsi="Consolas"/>
+          <w:b/>
+          <w:b/>
+          <w:bCs/>
+          <w:color w:val="000000"/>
+          <w:sz w:val="18"/>
+          <w:lang w:val="bg-BG"/>
+        </w:rPr>
+      </w:pPr>
+      <w:r>
+        <w:rPr>
+          <w:rFonts w:ascii="Consolas" w:hAnsi="Consolas"/>
+          <w:b/>
+          <w:bCs/>
+          <w:color w:val="000000"/>
+          <w:sz w:val="18"/>
+          <w:szCs w:val="18"/>
+          <w:lang w:val="en-US"/>
+        </w:rPr>
+        <w:t xml:space="preserve">✔️ </w:t>
+      </w:r>
+      <w:r>
+        <w:rPr>
+          <w:rFonts w:ascii="Consolas" w:hAnsi="Consolas"/>
+          <w:b/>
+          <w:bCs/>
+          <w:color w:val="000000"/>
+          <w:sz w:val="18"/>
+          <w:szCs w:val="18"/>
+          <w:lang w:val="en-US"/>
+        </w:rPr>
+        <w:t xml:space="preserve">Create </w:t>
+      </w:r>
+      <w:r>
+        <w:rPr>
+          <w:rFonts w:ascii="Consolas" w:hAnsi="Consolas"/>
+          <w:b/>
+          <w:bCs/>
+          <w:color w:val="000000"/>
+          <w:sz w:val="18"/>
+          <w:szCs w:val="18"/>
+          <w:lang w:val="en-US"/>
+        </w:rPr>
+        <w:t>&gt; src/</w:t>
+      </w:r>
+      <w:r>
+        <w:rPr>
+          <w:rFonts w:ascii="Consolas" w:hAnsi="Consolas"/>
+          <w:b/>
+          <w:bCs/>
+          <w:color w:val="000000"/>
+          <w:sz w:val="18"/>
+          <w:szCs w:val="18"/>
+          <w:lang w:val="en-US"/>
+        </w:rPr>
+        <w:t>views/</w:t>
+      </w:r>
+      <w:r>
+        <w:rPr>
+          <w:rFonts w:ascii="Consolas" w:hAnsi="Consolas"/>
+          <w:b/>
+          <w:bCs/>
+          <w:color w:val="000000"/>
+          <w:sz w:val="18"/>
+          <w:szCs w:val="18"/>
+          <w:lang w:val="en-US"/>
+        </w:rPr>
+        <w:t xml:space="preserve">partials </w:t>
+      </w:r>
+    </w:p>
+    <w:p>
+      <w:pPr>
+        <w:pStyle w:val="Normal"/>
+        <w:spacing w:lineRule="atLeast" w:line="264"/>
+        <w:rPr>
           <w:rFonts w:ascii="Consolas" w:hAnsi="Consolas"/>
           <w:b/>
           <w:b/>
@@ -3523,6 +3627,173 @@
     <w:p>
       <w:pPr>
         <w:pStyle w:val="Normal"/>
+        <w:spacing w:lineRule="atLeast" w:line="264"/>
+        <w:rPr>
+          <w:rFonts w:ascii="Consolas;Courier New;monospace" w:hAnsi="Consolas;Courier New;monospace"/>
+          <w:b/>
+          <w:b/>
+          <w:bCs/>
+          <w:color w:val="000000"/>
+          <w:sz w:val="19"/>
+          <w:szCs w:val="18"/>
+          <w:highlight w:val="darkYellow"/>
+          <w:lang w:val="en-US"/>
+        </w:rPr>
+      </w:pPr>
+      <w:r>
+        <w:rPr>
+          <w:rFonts w:ascii="Consolas;Courier New;monospace" w:hAnsi="Consolas;Courier New;monospace"/>
+          <w:b/>
+          <w:bCs/>
+          <w:color w:val="000000"/>
+          <w:sz w:val="19"/>
+          <w:szCs w:val="18"/>
+          <w:highlight w:val="darkYellow"/>
+          <w:lang w:val="en-US"/>
+        </w:rPr>
+        <w:t>//    * render home page</w:t>
+      </w:r>
+    </w:p>
+    <w:p>
+      <w:pPr>
+        <w:pStyle w:val="Normal"/>
+        <w:rPr>
+          <w:rFonts w:ascii="Consolas" w:hAnsi="Consolas"/>
+          <w:b/>
+          <w:color w:val="333333"/>
+          <w:sz w:val="18"/>
+        </w:rPr>
+      </w:pPr>
+      <w:r>
+        <w:rPr>
+          <w:rFonts w:ascii="Consolas" w:hAnsi="Consolas"/>
+          <w:b/>
+          <w:bCs/>
+          <w:color w:val="000000"/>
+          <w:sz w:val="18"/>
+          <w:szCs w:val="18"/>
+          <w:lang w:val="bg-BG"/>
+        </w:rPr>
+        <w:t xml:space="preserve">В </w:t>
+      </w:r>
+      <w:r>
+        <w:rPr>
+          <w:rFonts w:ascii="Consolas" w:hAnsi="Consolas"/>
+          <w:b/>
+          <w:bCs/>
+          <w:color w:val="000000"/>
+          <w:sz w:val="18"/>
+          <w:szCs w:val="18"/>
+          <w:lang w:val="en-US"/>
+        </w:rPr>
+        <w:t xml:space="preserve">routes.js </w:t>
+      </w:r>
+      <w:r>
+        <w:rPr>
+          <w:rFonts w:ascii="Consolas" w:hAnsi="Consolas"/>
+          <w:b/>
+          <w:bCs/>
+          <w:color w:val="000000"/>
+          <w:sz w:val="18"/>
+          <w:szCs w:val="18"/>
+          <w:lang w:val="bg-BG"/>
+        </w:rPr>
+        <w:t>променяме на:</w:t>
+      </w:r>
+      <w:r>
+        <w:rPr>
+          <w:rFonts w:ascii="Consolas" w:hAnsi="Consolas"/>
+          <w:b/>
+          <w:bCs/>
+          <w:color w:val="333333"/>
+          <w:sz w:val="18"/>
+          <w:szCs w:val="18"/>
+          <w:lang w:val="bg-BG"/>
+        </w:rPr>
+        <w:br/>
+      </w:r>
+      <w:r>
+        <w:rPr>
+          <w:rFonts w:ascii="Consolas;Courier New;monospace" w:hAnsi="Consolas;Courier New;monospace"/>
+          <w:b w:val="false"/>
+          <w:color w:val="333333"/>
+          <w:sz w:val="19"/>
+        </w:rPr>
+        <w:t>// Test action</w:t>
+      </w:r>
+    </w:p>
+    <w:p>
+      <w:pPr>
+        <w:pStyle w:val="Normal"/>
+        <w:spacing w:lineRule="atLeast" w:line="264"/>
+        <w:rPr>
+          <w:rFonts w:ascii="Consolas;Courier New;monospace" w:hAnsi="Consolas;Courier New;monospace"/>
+          <w:b w:val="false"/>
+          <w:color w:val="333333"/>
+          <w:sz w:val="19"/>
+        </w:rPr>
+      </w:pPr>
+      <w:r>
+        <w:rPr>
+          <w:rFonts w:ascii="Consolas;Courier New;monospace" w:hAnsi="Consolas;Courier New;monospace"/>
+          <w:b w:val="false"/>
+          <w:color w:val="333333"/>
+          <w:sz w:val="19"/>
+        </w:rPr>
+        <w:t>router.get('/', (req, res) =&gt; {</w:t>
+      </w:r>
+    </w:p>
+    <w:p>
+      <w:pPr>
+        <w:pStyle w:val="Normal"/>
+        <w:spacing w:lineRule="atLeast" w:line="264"/>
+        <w:rPr>
+          <w:color w:val="333333"/>
+        </w:rPr>
+      </w:pPr>
+      <w:r>
+        <w:rPr>
+          <w:rFonts w:ascii="Consolas;Courier New;monospace" w:hAnsi="Consolas;Courier New;monospace"/>
+          <w:b w:val="false"/>
+          <w:color w:val="333333"/>
+          <w:sz w:val="19"/>
+        </w:rPr>
+        <w:t xml:space="preserve">  </w:t>
+      </w:r>
+      <w:r>
+        <w:rPr>
+          <w:rFonts w:ascii="Consolas;Courier New;monospace" w:hAnsi="Consolas;Courier New;monospace"/>
+          <w:b w:val="false"/>
+          <w:color w:val="333333"/>
+          <w:sz w:val="19"/>
+        </w:rPr>
+        <w:t>res.render('home')</w:t>
+      </w:r>
+    </w:p>
+    <w:p>
+      <w:pPr>
+        <w:pStyle w:val="Normal"/>
+        <w:spacing w:lineRule="atLeast" w:line="264"/>
+        <w:rPr>
+          <w:rFonts w:ascii="Consolas;Courier New;monospace" w:hAnsi="Consolas;Courier New;monospace"/>
+          <w:b w:val="false"/>
+          <w:color w:val="333333"/>
+          <w:sz w:val="19"/>
+        </w:rPr>
+      </w:pPr>
+      <w:r>
+        <w:rPr>
+          <w:rFonts w:ascii="Consolas;Courier New;monospace" w:hAnsi="Consolas;Courier New;monospace"/>
+          <w:b w:val="false"/>
+          <w:color w:val="333333"/>
+          <w:sz w:val="19"/>
+        </w:rPr>
+        <w:t>});</w:t>
+      </w:r>
+    </w:p>
+    <w:p>
+      <w:pPr>
+        <w:pStyle w:val="Normal"/>
         <w:rPr>
           <w:rFonts w:ascii="Consolas" w:hAnsi="Consolas"/>
           <w:b/>
@@ -3532,7 +3803,7 @@
           <w:sz w:val="18"/>
           <w:szCs w:val="18"/>
           <w:highlight w:val="black"/>
-          <w:lang w:val="en-US"/>
+          <w:lang w:val="bg-BG"/>
         </w:rPr>
       </w:pPr>
       <w:r>
@@ -3544,34 +3815,71 @@
           <w:sz w:val="18"/>
           <w:szCs w:val="18"/>
           <w:highlight w:val="black"/>
-          <w:lang w:val="en-US"/>
-        </w:rPr>
-      </w:r>
-    </w:p>
-    <w:p>
-      <w:pPr>
-        <w:pStyle w:val="Normal"/>
-        <w:rPr>
-          <w:rFonts w:ascii="Consolas" w:hAnsi="Consolas"/>
-          <w:b/>
-          <w:b/>
-          <w:bCs/>
-          <w:color w:val="332A99"/>
-          <w:sz w:val="18"/>
-          <w:szCs w:val="18"/>
           <w:lang w:val="bg-BG"/>
         </w:rPr>
-      </w:pPr>
-      <w:r>
-        <w:rPr>
-          <w:rFonts w:ascii="Consolas" w:hAnsi="Consolas"/>
-          <w:b/>
-          <w:bCs/>
-          <w:color w:val="332A99"/>
+      </w:r>
+    </w:p>
+    <w:p>
+      <w:pPr>
+        <w:pStyle w:val="Normal"/>
+        <w:rPr>
+          <w:rFonts w:ascii="Consolas" w:hAnsi="Consolas"/>
+          <w:b/>
+          <w:b/>
+          <w:bCs/>
+          <w:color w:val="000000"/>
           <w:sz w:val="18"/>
           <w:szCs w:val="18"/>
           <w:lang w:val="bg-BG"/>
         </w:rPr>
+      </w:pPr>
+      <w:r>
+        <w:rPr>
+          <w:rFonts w:ascii="Consolas" w:hAnsi="Consolas"/>
+          <w:b/>
+          <w:bCs/>
+          <w:color w:val="000000"/>
+          <w:sz w:val="18"/>
+          <w:szCs w:val="18"/>
+          <w:lang w:val="bg-BG"/>
+        </w:rPr>
+        <w:t xml:space="preserve">И можем да променим </w:t>
+      </w:r>
+      <w:r>
+        <w:rPr>
+          <w:rFonts w:ascii="Consolas" w:hAnsi="Consolas"/>
+          <w:b/>
+          <w:bCs/>
+          <w:color w:val="000000"/>
+          <w:sz w:val="18"/>
+          <w:szCs w:val="18"/>
+          <w:lang w:val="en-US"/>
+        </w:rPr>
+        <w:t xml:space="preserve">home.html </w:t>
+      </w:r>
+      <w:r>
+        <w:rPr>
+          <w:rFonts w:ascii="Consolas" w:hAnsi="Consolas"/>
+          <w:b/>
+          <w:bCs/>
+          <w:color w:val="000000"/>
+          <w:sz w:val="18"/>
+          <w:szCs w:val="18"/>
+          <w:lang w:val="bg-BG"/>
+        </w:rPr>
+        <w:t xml:space="preserve">на </w:t>
+      </w:r>
+      <w:r>
+        <w:rPr>
+          <w:rFonts w:ascii="Consolas" w:hAnsi="Consolas"/>
+          <w:b/>
+          <w:bCs/>
+          <w:color w:val="000000"/>
+          <w:sz w:val="18"/>
+          <w:szCs w:val="18"/>
+          <w:lang w:val="en-US"/>
+        </w:rPr>
+        <w:t>home.hbs.</w:t>
       </w:r>
     </w:p>
     <w:p>
@@ -3612,23 +3920,79 @@
           <w:b/>
           <w:b/>
           <w:bCs/>
-          <w:color w:val="332A99"/>
-          <w:sz w:val="18"/>
-          <w:szCs w:val="18"/>
-          <w:lang w:val="en-US"/>
-        </w:rPr>
-      </w:pPr>
-      <w:r>
-        <w:rPr>
-          <w:rFonts w:ascii="Consolas" w:hAnsi="Consolas"/>
-          <w:b/>
-          <w:bCs/>
-          <w:color w:val="332A99"/>
-          <w:sz w:val="18"/>
-          <w:szCs w:val="18"/>
-          <w:lang w:val="en-US"/>
-        </w:rPr>
-      </w:r>
+          <w:color w:val="000000"/>
+          <w:sz w:val="18"/>
+        </w:rPr>
+      </w:pPr>
+      <w:r>
+        <w:rPr>
+          <w:rFonts w:ascii="Consolas" w:hAnsi="Consolas"/>
+          <w:b/>
+          <w:bCs/>
+          <w:color w:val="000000"/>
+          <w:sz w:val="18"/>
+          <w:szCs w:val="18"/>
+          <w:highlight w:val="red"/>
+          <w:lang w:val="en-US"/>
+        </w:rPr>
+        <w:t xml:space="preserve">► ► ► </w:t>
+      </w:r>
+      <w:r>
+        <w:rPr>
+          <w:rFonts w:ascii="Consolas" w:hAnsi="Consolas"/>
+          <w:b/>
+          <w:bCs/>
+          <w:color w:val="000000"/>
+          <w:sz w:val="18"/>
+          <w:szCs w:val="18"/>
+          <w:highlight w:val="red"/>
+          <w:lang w:val="en-US"/>
+        </w:rPr>
+        <w:t>TEST:</w:t>
+      </w:r>
+    </w:p>
+    <w:p>
+      <w:pPr>
+        <w:pStyle w:val="Normal"/>
+        <w:spacing w:lineRule="atLeast" w:line="264"/>
+        <w:rPr>
+          <w:rFonts w:ascii="Consolas;Courier New;monospace" w:hAnsi="Consolas;Courier New;monospace"/>
+          <w:b w:val="false"/>
+          <w:b/>
+          <w:bCs/>
+          <w:color w:val="666666"/>
+          <w:sz w:val="19"/>
+          <w:szCs w:val="18"/>
+          <w:lang w:val="en-US"/>
+        </w:rPr>
+      </w:pPr>
+      <w:r>
+        <w:rPr>
+          <w:rFonts w:ascii="Consolas;Courier New;monospace" w:hAnsi="Consolas;Courier New;monospace"/>
+          <w:b w:val="false"/>
+          <w:bCs/>
+          <w:color w:val="666666"/>
+          <w:sz w:val="19"/>
+          <w:szCs w:val="18"/>
+          <w:lang w:val="en-US"/>
+        </w:rPr>
+        <w:t xml:space="preserve">// GO TO </w:t>
+      </w:r>
+      <w:hyperlink r:id="rId5">
+        <w:r>
+          <w:rPr>
+            <w:rStyle w:val="InternetLink"/>
+            <w:rFonts w:ascii="Consolas;Courier New;monospace" w:hAnsi="Consolas;Courier New;monospace"/>
+            <w:b w:val="false"/>
+            <w:bCs/>
+            <w:color w:val="666666"/>
+            <w:sz w:val="19"/>
+            <w:szCs w:val="18"/>
+            <w:lang w:val="en-US"/>
+          </w:rPr>
+          <w:t>http://localhost:5000/</w:t>
+        </w:r>
+      </w:hyperlink>
     </w:p>
     <w:p>
       <w:pPr>

</xml_diff>

<commit_message>
Resolved static and path dir problem.
</commit_message>
<xml_diff>
--- a/JS-BackEnd-Strategy.docx
+++ b/JS-BackEnd-Strategy.docx
@@ -67,22 +67,20 @@
           <w:b/>
           <w:b/>
           <w:bCs/>
-          <w:color w:val="8AB1B0"/>
-          <w:sz w:val="18"/>
-          <w:szCs w:val="18"/>
-          <w:highlight w:val="darkYellow"/>
-          <w:lang w:val="en-US"/>
-        </w:rPr>
-      </w:pPr>
-      <w:r>
-        <w:rPr>
-          <w:rFonts w:ascii="Consolas" w:hAnsi="Consolas"/>
-          <w:b/>
-          <w:bCs/>
-          <w:color w:val="8AB1B0"/>
-          <w:sz w:val="18"/>
-          <w:szCs w:val="18"/>
-          <w:highlight w:val="darkYellow"/>
+          <w:color w:val="55308D"/>
+          <w:sz w:val="18"/>
+          <w:szCs w:val="18"/>
+          <w:lang w:val="en-US"/>
+        </w:rPr>
+      </w:pPr>
+      <w:r>
+        <w:rPr>
+          <w:rFonts w:ascii="Consolas" w:hAnsi="Consolas"/>
+          <w:b/>
+          <w:bCs/>
+          <w:color w:val="55308D"/>
+          <w:sz w:val="18"/>
+          <w:szCs w:val="18"/>
           <w:lang w:val="en-US"/>
         </w:rPr>
         <w:t xml:space="preserve">!!! </w:t>
@@ -92,10 +90,9 @@
           <w:rFonts w:ascii="Consolas" w:hAnsi="Consolas"/>
           <w:b/>
           <w:bCs/>
-          <w:color w:val="8AB1B0"/>
-          <w:sz w:val="18"/>
-          <w:szCs w:val="18"/>
-          <w:highlight w:val="darkYellow"/>
+          <w:color w:val="55308D"/>
+          <w:sz w:val="18"/>
+          <w:szCs w:val="18"/>
           <w:lang w:val="bg-BG"/>
         </w:rPr>
         <w:t xml:space="preserve">Да си направя скелет за проекта, в който после да добавя </w:t>
@@ -105,10 +102,9 @@
           <w:rFonts w:ascii="Consolas" w:hAnsi="Consolas"/>
           <w:b/>
           <w:bCs/>
-          <w:color w:val="8AB1B0"/>
-          <w:sz w:val="18"/>
-          <w:szCs w:val="18"/>
-          <w:highlight w:val="darkYellow"/>
+          <w:color w:val="55308D"/>
+          <w:sz w:val="18"/>
+          <w:szCs w:val="18"/>
           <w:lang w:val="en-US"/>
         </w:rPr>
         <w:t xml:space="preserve">Public </w:t>
@@ -118,10 +114,9 @@
           <w:rFonts w:ascii="Consolas" w:hAnsi="Consolas"/>
           <w:b/>
           <w:bCs/>
-          <w:color w:val="8AB1B0"/>
-          <w:sz w:val="18"/>
-          <w:szCs w:val="18"/>
-          <w:highlight w:val="darkYellow"/>
+          <w:color w:val="55308D"/>
+          <w:sz w:val="18"/>
+          <w:szCs w:val="18"/>
           <w:lang w:val="bg-BG"/>
         </w:rPr>
         <w:t>с</w:t>
@@ -131,114 +126,80 @@
           <w:rFonts w:ascii="Consolas" w:hAnsi="Consolas"/>
           <w:b/>
           <w:bCs/>
-          <w:color w:val="8AB1B0"/>
-          <w:sz w:val="18"/>
-          <w:szCs w:val="18"/>
-          <w:highlight w:val="darkYellow"/>
-          <w:lang w:val="en-US"/>
-        </w:rPr>
-        <w:t xml:space="preserve"> css / images / views</w:t>
-      </w:r>
-    </w:p>
-    <w:p>
-      <w:pPr>
-        <w:pStyle w:val="Normal"/>
-        <w:rPr>
-          <w:rFonts w:ascii="Consolas" w:hAnsi="Consolas"/>
-          <w:b/>
-          <w:b/>
-          <w:bCs/>
-          <w:color w:val="8AB1B0"/>
-          <w:sz w:val="18"/>
-          <w:szCs w:val="18"/>
-          <w:highlight w:val="darkYellow"/>
-          <w:lang w:val="en-US"/>
-        </w:rPr>
-      </w:pPr>
-      <w:r>
-        <w:rPr>
-          <w:rFonts w:ascii="Consolas" w:hAnsi="Consolas"/>
-          <w:b/>
-          <w:bCs/>
-          <w:color w:val="8AB1B0"/>
-          <w:sz w:val="18"/>
-          <w:szCs w:val="18"/>
-          <w:highlight w:val="darkYellow"/>
-          <w:lang w:val="en-US"/>
-        </w:rPr>
-      </w:r>
-    </w:p>
-    <w:p>
-      <w:pPr>
-        <w:pStyle w:val="Normal"/>
-        <w:rPr>
-          <w:rFonts w:ascii="Consolas" w:hAnsi="Consolas"/>
-          <w:b/>
-          <w:b/>
-          <w:bCs/>
-          <w:color w:val="8AB1B0"/>
-          <w:sz w:val="18"/>
-          <w:szCs w:val="18"/>
-          <w:highlight w:val="darkYellow"/>
-          <w:lang w:val="en-US"/>
-        </w:rPr>
-      </w:pPr>
-      <w:r>
-        <w:rPr>
-          <w:rFonts w:ascii="Consolas" w:hAnsi="Consolas"/>
-          <w:b/>
-          <w:bCs/>
-          <w:color w:val="8AB1B0"/>
-          <w:sz w:val="18"/>
-          <w:szCs w:val="18"/>
-          <w:highlight w:val="darkYellow"/>
-          <w:lang w:val="en-US"/>
-        </w:rPr>
-        <w:drawing>
-          <wp:anchor behindDoc="0" distT="0" distB="0" distL="0" distR="0" simplePos="0" locked="0" layoutInCell="1" allowOverlap="1" relativeHeight="2">
-            <wp:simplePos x="0" y="0"/>
-            <wp:positionH relativeFrom="column">
-              <wp:posOffset>33020</wp:posOffset>
-            </wp:positionH>
-            <wp:positionV relativeFrom="paragraph">
-              <wp:posOffset>95250</wp:posOffset>
-            </wp:positionV>
-            <wp:extent cx="1615440" cy="2590800"/>
-            <wp:effectExtent l="0" t="0" r="0" b="0"/>
-            <wp:wrapTopAndBottom/>
-            <wp:docPr id="1" name="Image2" descr=""/>
-            <wp:cNvGraphicFramePr>
-              <a:graphicFrameLocks xmlns:a="http://schemas.openxmlformats.org/drawingml/2006/main" noChangeAspect="1"/>
-            </wp:cNvGraphicFramePr>
-            <a:graphic xmlns:a="http://schemas.openxmlformats.org/drawingml/2006/main">
-              <a:graphicData uri="http://schemas.openxmlformats.org/drawingml/2006/picture">
-                <pic:pic xmlns:pic="http://schemas.openxmlformats.org/drawingml/2006/picture">
-                  <pic:nvPicPr>
-                    <pic:cNvPr id="1" name="Image2" descr=""/>
-                    <pic:cNvPicPr>
-                      <a:picLocks noChangeAspect="1" noChangeArrowheads="1"/>
-                    </pic:cNvPicPr>
-                  </pic:nvPicPr>
-                  <pic:blipFill>
-                    <a:blip r:embed="rId2"/>
-                    <a:stretch>
-                      <a:fillRect/>
-                    </a:stretch>
-                  </pic:blipFill>
-                  <pic:spPr bwMode="auto">
-                    <a:xfrm>
-                      <a:off x="0" y="0"/>
-                      <a:ext cx="1615440" cy="2590800"/>
-                    </a:xfrm>
-                    <a:prstGeom prst="rect">
-                      <a:avLst/>
-                    </a:prstGeom>
-                  </pic:spPr>
-                </pic:pic>
-              </a:graphicData>
-            </a:graphic>
-          </wp:anchor>
-        </w:drawing>
+          <w:color w:val="55308D"/>
+          <w:sz w:val="18"/>
+          <w:szCs w:val="18"/>
+          <w:lang w:val="en-US"/>
+        </w:rPr>
+        <w:t xml:space="preserve"> css / images / views !!!</w:t>
+      </w:r>
+    </w:p>
+    <w:p>
+      <w:pPr>
+        <w:pStyle w:val="Heading1"/>
+        <w:rPr>
+          <w:rFonts w:ascii="Consolas" w:hAnsi="Consolas"/>
+          <w:color w:val="55308D"/>
+          <w:sz w:val="18"/>
+          <w:szCs w:val="36"/>
+        </w:rPr>
+      </w:pPr>
+      <w:r>
+        <w:rPr>
+          <w:rFonts w:ascii="Consolas" w:hAnsi="Consolas"/>
+          <w:color w:val="55308D"/>
+          <w:sz w:val="18"/>
+          <w:szCs w:val="36"/>
+        </w:rPr>
+        <w:t xml:space="preserve">!!! </w:t>
+      </w:r>
+      <w:r>
+        <w:rPr>
+          <w:rFonts w:ascii="Consolas" w:hAnsi="Consolas"/>
+          <w:color w:val="55308D"/>
+          <w:sz w:val="18"/>
+          <w:szCs w:val="36"/>
+          <w:lang w:val="bg-BG"/>
+        </w:rPr>
+        <w:t xml:space="preserve">Да видя в коя папка са </w:t>
+      </w:r>
+      <w:r>
+        <w:rPr>
+          <w:rFonts w:ascii="Consolas" w:hAnsi="Consolas"/>
+          <w:color w:val="55308D"/>
+          <w:sz w:val="18"/>
+          <w:szCs w:val="36"/>
+        </w:rPr>
+        <w:t xml:space="preserve">static files </w:t>
+      </w:r>
+      <w:r>
+        <w:rPr>
+          <w:rFonts w:ascii="Consolas" w:hAnsi="Consolas"/>
+          <w:color w:val="55308D"/>
+          <w:sz w:val="18"/>
+          <w:szCs w:val="36"/>
+          <w:lang w:val="bg-BG"/>
+        </w:rPr>
+        <w:t xml:space="preserve">в </w:t>
+      </w:r>
+      <w:r>
+        <w:rPr>
+          <w:rFonts w:ascii="Consolas" w:hAnsi="Consolas"/>
+          <w:color w:val="55308D"/>
+          <w:sz w:val="18"/>
+          <w:szCs w:val="36"/>
+        </w:rPr>
+        <w:t>html-</w:t>
+      </w:r>
+      <w:r>
+        <w:rPr>
+          <w:rFonts w:ascii="Consolas" w:hAnsi="Consolas"/>
+          <w:color w:val="55308D"/>
+          <w:sz w:val="18"/>
+          <w:szCs w:val="36"/>
+          <w:lang w:val="bg-BG"/>
+        </w:rPr>
+        <w:t>ите !!!</w:t>
       </w:r>
     </w:p>
     <w:p>
@@ -1289,7 +1250,7 @@
         </w:rPr>
         <w:t xml:space="preserve">GO TO </w:t>
       </w:r>
-      <w:hyperlink r:id="rId3">
+      <w:hyperlink r:id="rId2">
         <w:r>
           <w:rPr>
             <w:rStyle w:val="InternetLink"/>
@@ -2171,7 +2132,6 @@
           <w:sz w:val="18"/>
         </w:rPr>
       </w:pPr>
-      <w:bookmarkStart w:id="0" w:name="__DdeLink__104_1062986619"/>
       <w:r>
         <w:rPr>
           <w:rFonts w:ascii="Consolas" w:hAnsi="Consolas"/>
@@ -2240,7 +2200,7 @@
         </w:rPr>
         <w:t xml:space="preserve">GO TO </w:t>
       </w:r>
-      <w:hyperlink r:id="rId4">
+      <w:hyperlink r:id="rId3">
         <w:r>
           <w:rPr>
             <w:rStyle w:val="InternetLink"/>
@@ -2253,7 +2213,6 @@
           <w:t>http://localhost:5000/</w:t>
         </w:r>
       </w:hyperlink>
-      <w:bookmarkEnd w:id="0"/>
     </w:p>
     <w:p>
       <w:pPr>
@@ -3955,16 +3914,7 @@
       <w:pPr>
         <w:pStyle w:val="Normal"/>
         <w:spacing w:lineRule="atLeast" w:line="264"/>
-        <w:rPr>
-          <w:rFonts w:ascii="Consolas;Courier New;monospace" w:hAnsi="Consolas;Courier New;monospace"/>
-          <w:b w:val="false"/>
-          <w:b/>
-          <w:bCs/>
-          <w:color w:val="666666"/>
-          <w:sz w:val="19"/>
-          <w:szCs w:val="18"/>
-          <w:lang w:val="en-US"/>
-        </w:rPr>
+        <w:rPr/>
       </w:pPr>
       <w:r>
         <w:rPr>
@@ -3999,23 +3949,349 @@
         <w:pStyle w:val="Normal"/>
         <w:spacing w:lineRule="atLeast" w:line="264"/>
         <w:rPr>
-          <w:rFonts w:ascii="Consolas" w:hAnsi="Consolas"/>
-          <w:b/>
-          <w:b/>
-          <w:bCs/>
-          <w:color w:val="332A99"/>
-          <w:sz w:val="18"/>
-          <w:szCs w:val="18"/>
-          <w:lang w:val="en-US"/>
-        </w:rPr>
-      </w:pPr>
-      <w:r>
-        <w:rPr>
-          <w:rFonts w:ascii="Consolas" w:hAnsi="Consolas"/>
-          <w:b/>
-          <w:bCs/>
-          <w:color w:val="332A99"/>
-          <w:sz w:val="18"/>
+          <w:rFonts w:ascii="Consolas;Courier New;monospace" w:hAnsi="Consolas;Courier New;monospace"/>
+          <w:b w:val="false"/>
+          <w:b/>
+          <w:bCs/>
+          <w:color w:val="666666"/>
+          <w:sz w:val="19"/>
+          <w:szCs w:val="18"/>
+          <w:lang w:val="en-US"/>
+        </w:rPr>
+      </w:pPr>
+      <w:r>
+        <w:rPr>
+          <w:rFonts w:ascii="Consolas;Courier New;monospace" w:hAnsi="Consolas;Courier New;monospace"/>
+          <w:b w:val="false"/>
+          <w:bCs/>
+          <w:color w:val="666666"/>
+          <w:sz w:val="19"/>
+          <w:szCs w:val="18"/>
+          <w:lang w:val="en-US"/>
+        </w:rPr>
+      </w:r>
+    </w:p>
+    <w:p>
+      <w:pPr>
+        <w:pStyle w:val="Normal"/>
+        <w:spacing w:lineRule="atLeast" w:line="264"/>
+        <w:rPr>
+          <w:rFonts w:ascii="Consolas;Courier New;monospace" w:hAnsi="Consolas;Courier New;monospace"/>
+          <w:b/>
+          <w:b/>
+          <w:bCs/>
+          <w:color w:val="000000"/>
+          <w:sz w:val="19"/>
+          <w:szCs w:val="18"/>
+          <w:highlight w:val="darkYellow"/>
+          <w:lang w:val="en-US"/>
+        </w:rPr>
+      </w:pPr>
+      <w:r>
+        <w:rPr>
+          <w:rFonts w:ascii="Consolas;Courier New;monospace" w:hAnsi="Consolas;Courier New;monospace"/>
+          <w:b/>
+          <w:bCs/>
+          <w:color w:val="000000"/>
+          <w:sz w:val="19"/>
+          <w:szCs w:val="18"/>
+          <w:highlight w:val="darkYellow"/>
+          <w:lang w:val="en-US"/>
+        </w:rPr>
+        <w:t xml:space="preserve">//    * fix styles and images </w:t>
+      </w:r>
+      <w:r>
+        <w:rPr>
+          <w:rFonts w:ascii="Consolas;Courier New;monospace" w:hAnsi="Consolas;Courier New;monospace"/>
+          <w:b/>
+          <w:bCs/>
+          <w:color w:val="000000"/>
+          <w:sz w:val="19"/>
+          <w:szCs w:val="18"/>
+          <w:highlight w:val="darkYellow"/>
+          <w:lang w:val="en-US"/>
+        </w:rPr>
+        <w:t>(static paths)</w:t>
+      </w:r>
+    </w:p>
+    <w:p>
+      <w:pPr>
+        <w:pStyle w:val="Normal"/>
+        <w:spacing w:lineRule="atLeast" w:line="264"/>
+        <w:rPr>
+          <w:rFonts w:ascii="Consolas" w:hAnsi="Consolas"/>
+          <w:b/>
+          <w:b/>
+          <w:bCs/>
+          <w:color w:val="000000"/>
+          <w:sz w:val="18"/>
+          <w:szCs w:val="18"/>
+          <w:lang w:val="en-US"/>
+        </w:rPr>
+      </w:pPr>
+      <w:r>
+        <w:rPr>
+          <w:rFonts w:ascii="Consolas" w:hAnsi="Consolas"/>
+          <w:b/>
+          <w:bCs/>
+          <w:color w:val="000000"/>
+          <w:sz w:val="18"/>
+          <w:szCs w:val="18"/>
+          <w:highlight w:val="red"/>
+          <w:lang w:val="bg-BG"/>
+        </w:rPr>
+        <w:t xml:space="preserve">В </w:t>
+      </w:r>
+      <w:r>
+        <w:rPr>
+          <w:rFonts w:ascii="Consolas" w:hAnsi="Consolas"/>
+          <w:b/>
+          <w:bCs/>
+          <w:color w:val="000000"/>
+          <w:sz w:val="18"/>
+          <w:szCs w:val="18"/>
+          <w:highlight w:val="red"/>
+          <w:lang w:val="bg-BG"/>
+        </w:rPr>
+        <w:t>i</w:t>
+      </w:r>
+      <w:r>
+        <w:rPr>
+          <w:rFonts w:ascii="Consolas" w:hAnsi="Consolas"/>
+          <w:b/>
+          <w:bCs/>
+          <w:color w:val="000000"/>
+          <w:sz w:val="18"/>
+          <w:szCs w:val="18"/>
+          <w:highlight w:val="red"/>
+          <w:lang w:val="en-US"/>
+        </w:rPr>
+        <w:t>ndex.js</w:t>
+      </w:r>
+      <w:r>
+        <w:rPr>
+          <w:rFonts w:ascii="Consolas" w:hAnsi="Consolas"/>
+          <w:b/>
+          <w:bCs/>
+          <w:color w:val="000000"/>
+          <w:sz w:val="18"/>
+          <w:szCs w:val="18"/>
+          <w:highlight w:val="red"/>
+          <w:lang w:val="en-US"/>
+        </w:rPr>
+        <w:t>:</w:t>
+      </w:r>
+    </w:p>
+    <w:p>
+      <w:pPr>
+        <w:pStyle w:val="Normal"/>
+        <w:spacing w:lineRule="atLeast" w:line="264"/>
+        <w:rPr>
+          <w:rFonts w:ascii="Consolas;Courier New;monospace" w:hAnsi="Consolas;Courier New;monospace"/>
+          <w:b w:val="false"/>
+          <w:b/>
+          <w:bCs/>
+          <w:color w:val="666666"/>
+          <w:sz w:val="19"/>
+          <w:szCs w:val="18"/>
+          <w:lang w:val="en-US"/>
+        </w:rPr>
+      </w:pPr>
+      <w:r>
+        <w:rPr>
+          <w:rFonts w:ascii="Consolas;Courier New;monospace" w:hAnsi="Consolas;Courier New;monospace"/>
+          <w:b w:val="false"/>
+          <w:bCs/>
+          <w:color w:val="666666"/>
+          <w:sz w:val="19"/>
+          <w:szCs w:val="18"/>
+          <w:lang w:val="en-US"/>
+        </w:rPr>
+        <w:t>const path = require('path');</w:t>
+      </w:r>
+    </w:p>
+    <w:p>
+      <w:pPr>
+        <w:pStyle w:val="Normal"/>
+        <w:spacing w:lineRule="atLeast" w:line="264"/>
+        <w:rPr>
+          <w:rFonts w:ascii="Consolas;Courier New;monospace" w:hAnsi="Consolas;Courier New;monospace"/>
+          <w:b w:val="false"/>
+          <w:b/>
+          <w:bCs/>
+          <w:color w:val="666666"/>
+          <w:sz w:val="19"/>
+          <w:szCs w:val="18"/>
+          <w:lang w:val="en-US"/>
+        </w:rPr>
+      </w:pPr>
+      <w:r>
+        <w:rPr>
+          <w:rFonts w:ascii="Consolas;Courier New;monospace" w:hAnsi="Consolas;Courier New;monospace"/>
+          <w:b w:val="false"/>
+          <w:bCs/>
+          <w:color w:val="666666"/>
+          <w:sz w:val="19"/>
+          <w:szCs w:val="18"/>
+          <w:lang w:val="en-US"/>
+        </w:rPr>
+        <w:t>……</w:t>
+      </w:r>
+      <w:r>
+        <w:rPr>
+          <w:rFonts w:ascii="Consolas;Courier New;monospace" w:hAnsi="Consolas;Courier New;monospace"/>
+          <w:b w:val="false"/>
+          <w:bCs/>
+          <w:color w:val="666666"/>
+          <w:sz w:val="19"/>
+          <w:szCs w:val="18"/>
+          <w:lang w:val="en-US"/>
+        </w:rPr>
+        <w:t>.</w:t>
+      </w:r>
+    </w:p>
+    <w:p>
+      <w:pPr>
+        <w:pStyle w:val="Normal"/>
+        <w:spacing w:lineRule="atLeast" w:line="264"/>
+        <w:rPr>
+          <w:rFonts w:ascii="Consolas;Courier New;monospace" w:hAnsi="Consolas;Courier New;monospace"/>
+          <w:b w:val="false"/>
+          <w:b/>
+          <w:bCs/>
+          <w:color w:val="666666"/>
+          <w:sz w:val="19"/>
+          <w:szCs w:val="18"/>
+          <w:lang w:val="en-US"/>
+        </w:rPr>
+      </w:pPr>
+      <w:r>
+        <w:rPr>
+          <w:rFonts w:ascii="Consolas;Courier New;monospace" w:hAnsi="Consolas;Courier New;monospace"/>
+          <w:b w:val="false"/>
+          <w:bCs/>
+          <w:color w:val="666666"/>
+          <w:sz w:val="19"/>
+          <w:szCs w:val="18"/>
+          <w:lang w:val="en-US"/>
+        </w:rPr>
+        <w:t>app.use('/static', express.static(path.resolve(__dirname, 'public')));</w:t>
+      </w:r>
+    </w:p>
+    <w:p>
+      <w:pPr>
+        <w:pStyle w:val="Normal"/>
+        <w:spacing w:lineRule="atLeast" w:line="264"/>
+        <w:rPr>
+          <w:rFonts w:ascii="Consolas;Courier New;monospace" w:hAnsi="Consolas;Courier New;monospace"/>
+          <w:b w:val="false"/>
+          <w:b/>
+          <w:bCs/>
+          <w:color w:val="666666"/>
+          <w:sz w:val="19"/>
+          <w:szCs w:val="18"/>
+          <w:lang w:val="en-US"/>
+        </w:rPr>
+      </w:pPr>
+      <w:r>
+        <w:rPr>
+          <w:rFonts w:ascii="Consolas;Courier New;monospace" w:hAnsi="Consolas;Courier New;monospace"/>
+          <w:b w:val="false"/>
+          <w:bCs/>
+          <w:color w:val="666666"/>
+          <w:sz w:val="19"/>
+          <w:szCs w:val="18"/>
+          <w:lang w:val="en-US"/>
+        </w:rPr>
+      </w:r>
+    </w:p>
+    <w:p>
+      <w:pPr>
+        <w:pStyle w:val="Normal"/>
+        <w:spacing w:lineRule="atLeast" w:line="264"/>
+        <w:rPr>
+          <w:rFonts w:ascii="Consolas;Courier New;monospace" w:hAnsi="Consolas;Courier New;monospace"/>
+          <w:b w:val="false"/>
+          <w:b/>
+          <w:bCs/>
+          <w:color w:val="666666"/>
+          <w:sz w:val="19"/>
+          <w:szCs w:val="18"/>
+          <w:lang w:val="en-US"/>
+        </w:rPr>
+      </w:pPr>
+      <w:r>
+        <w:rPr>
+          <w:rFonts w:ascii="Consolas;Courier New;monospace" w:hAnsi="Consolas;Courier New;monospace"/>
+          <w:b w:val="false"/>
+          <w:bCs/>
+          <w:color w:val="666666"/>
+          <w:sz w:val="19"/>
+          <w:szCs w:val="18"/>
+          <w:lang w:val="en-US"/>
+        </w:rPr>
+      </w:r>
+    </w:p>
+    <w:p>
+      <w:pPr>
+        <w:pStyle w:val="Normal"/>
+        <w:spacing w:lineRule="atLeast" w:line="264"/>
+        <w:rPr>
+          <w:highlight w:val="red"/>
+        </w:rPr>
+      </w:pPr>
+      <w:r>
+        <w:rPr>
+          <w:rFonts w:ascii="Consolas" w:hAnsi="Consolas"/>
+          <w:b/>
+          <w:bCs/>
+          <w:color w:val="000000"/>
+          <w:sz w:val="18"/>
+          <w:szCs w:val="18"/>
+          <w:lang w:val="en-US"/>
+        </w:rPr>
+      </w:r>
+    </w:p>
+    <w:p>
+      <w:pPr>
+        <w:pStyle w:val="Normal"/>
+        <w:spacing w:lineRule="atLeast" w:line="264"/>
+        <w:rPr>
+          <w:rFonts w:ascii="Consolas;Courier New;monospace" w:hAnsi="Consolas;Courier New;monospace"/>
+          <w:b w:val="false"/>
+          <w:b/>
+          <w:bCs/>
+          <w:color w:val="666666"/>
+          <w:sz w:val="19"/>
+          <w:szCs w:val="18"/>
+          <w:lang w:val="en-US"/>
+        </w:rPr>
+      </w:pPr>
+      <w:r>
+        <w:rPr>
+          <w:rFonts w:ascii="Consolas;Courier New;monospace" w:hAnsi="Consolas;Courier New;monospace"/>
+          <w:b w:val="false"/>
+          <w:bCs/>
+          <w:color w:val="666666"/>
+          <w:sz w:val="19"/>
+          <w:szCs w:val="18"/>
+          <w:lang w:val="en-US"/>
+        </w:rPr>
+      </w:r>
+    </w:p>
+    <w:p>
+      <w:pPr>
+        <w:pStyle w:val="Normal"/>
+        <w:spacing w:lineRule="atLeast" w:line="264"/>
+        <w:rPr/>
+      </w:pPr>
+      <w:r>
+        <w:rPr>
+          <w:rFonts w:ascii="Consolas;Courier New;monospace" w:hAnsi="Consolas;Courier New;monospace"/>
+          <w:b w:val="false"/>
+          <w:bCs/>
+          <w:color w:val="666666"/>
+          <w:sz w:val="19"/>
           <w:szCs w:val="18"/>
           <w:lang w:val="en-US"/>
         </w:rPr>
@@ -4711,6 +4987,107 @@
     </w:sectPr>
   </w:body>
 </w:document>
+</file>
+
+<file path=word/numbering.xml><?xml version="1.0" encoding="utf-8"?>
+<w:numbering xmlns:w="http://schemas.openxmlformats.org/wordprocessingml/2006/main" xmlns:o="urn:schemas-microsoft-com:office:office" xmlns:r="http://schemas.openxmlformats.org/officeDocument/2006/relationships" xmlns:v="urn:schemas-microsoft-com:vml">
+  <w:abstractNum w:abstractNumId="1">
+    <w:lvl w:ilvl="0">
+      <w:start w:val="1"/>
+      <w:pStyle w:val="Heading1"/>
+      <w:numFmt w:val="none"/>
+      <w:suff w:val="nothing"/>
+      <w:lvlText w:val=""/>
+      <w:lvlJc w:val="left"/>
+      <w:pPr>
+        <w:ind w:left="0" w:hanging="0"/>
+      </w:pPr>
+    </w:lvl>
+    <w:lvl w:ilvl="1">
+      <w:start w:val="1"/>
+      <w:numFmt w:val="none"/>
+      <w:suff w:val="nothing"/>
+      <w:lvlText w:val=""/>
+      <w:lvlJc w:val="left"/>
+      <w:pPr>
+        <w:ind w:left="0" w:hanging="0"/>
+      </w:pPr>
+    </w:lvl>
+    <w:lvl w:ilvl="2">
+      <w:start w:val="1"/>
+      <w:numFmt w:val="none"/>
+      <w:suff w:val="nothing"/>
+      <w:lvlText w:val=""/>
+      <w:lvlJc w:val="left"/>
+      <w:pPr>
+        <w:ind w:left="0" w:hanging="0"/>
+      </w:pPr>
+    </w:lvl>
+    <w:lvl w:ilvl="3">
+      <w:start w:val="1"/>
+      <w:numFmt w:val="none"/>
+      <w:suff w:val="nothing"/>
+      <w:lvlText w:val=""/>
+      <w:lvlJc w:val="left"/>
+      <w:pPr>
+        <w:ind w:left="0" w:hanging="0"/>
+      </w:pPr>
+    </w:lvl>
+    <w:lvl w:ilvl="4">
+      <w:start w:val="1"/>
+      <w:numFmt w:val="none"/>
+      <w:suff w:val="nothing"/>
+      <w:lvlText w:val=""/>
+      <w:lvlJc w:val="left"/>
+      <w:pPr>
+        <w:ind w:left="0" w:hanging="0"/>
+      </w:pPr>
+    </w:lvl>
+    <w:lvl w:ilvl="5">
+      <w:start w:val="1"/>
+      <w:numFmt w:val="none"/>
+      <w:suff w:val="nothing"/>
+      <w:lvlText w:val=""/>
+      <w:lvlJc w:val="left"/>
+      <w:pPr>
+        <w:ind w:left="0" w:hanging="0"/>
+      </w:pPr>
+    </w:lvl>
+    <w:lvl w:ilvl="6">
+      <w:start w:val="1"/>
+      <w:numFmt w:val="none"/>
+      <w:suff w:val="nothing"/>
+      <w:lvlText w:val=""/>
+      <w:lvlJc w:val="left"/>
+      <w:pPr>
+        <w:ind w:left="0" w:hanging="0"/>
+      </w:pPr>
+    </w:lvl>
+    <w:lvl w:ilvl="7">
+      <w:start w:val="1"/>
+      <w:numFmt w:val="none"/>
+      <w:suff w:val="nothing"/>
+      <w:lvlText w:val=""/>
+      <w:lvlJc w:val="left"/>
+      <w:pPr>
+        <w:ind w:left="0" w:hanging="0"/>
+      </w:pPr>
+    </w:lvl>
+    <w:lvl w:ilvl="8">
+      <w:start w:val="1"/>
+      <w:numFmt w:val="none"/>
+      <w:suff w:val="nothing"/>
+      <w:lvlText w:val=""/>
+      <w:lvlJc w:val="left"/>
+      <w:pPr>
+        <w:ind w:left="0" w:hanging="0"/>
+      </w:pPr>
+    </w:lvl>
+  </w:abstractNum>
+  <w:num w:numId="1">
+    <w:abstractNumId w:val="1"/>
+  </w:num>
+</w:numbering>
 </file>
 
 <file path=word/styles.xml><?xml version="1.0" encoding="utf-8"?>
@@ -4747,6 +5124,26 @@
       <w:lang w:val="bg-BG" w:eastAsia="zh-CN" w:bidi="hi-IN"/>
     </w:rPr>
   </w:style>
+  <w:style w:type="paragraph" w:styleId="Heading1">
+    <w:name w:val="Heading 1"/>
+    <w:basedOn w:val="Heading"/>
+    <w:next w:val="TextBody"/>
+    <w:qFormat/>
+    <w:pPr>
+      <w:numPr>
+        <w:ilvl w:val="0"/>
+        <w:numId w:val="1"/>
+      </w:numPr>
+      <w:spacing w:before="240" w:after="120"/>
+      <w:outlineLvl w:val="0"/>
+    </w:pPr>
+    <w:rPr>
+      <w:b/>
+      <w:bCs/>
+      <w:sz w:val="36"/>
+      <w:szCs w:val="36"/>
+    </w:rPr>
+  </w:style>
   <w:style w:type="paragraph" w:styleId="Heading3">
     <w:name w:val="Heading 3"/>
     <w:basedOn w:val="Normal"/>

</xml_diff>

<commit_message>
11. Add user manager
</commit_message>
<xml_diff>
--- a/JS-BackEnd-Strategy.docx
+++ b/JS-BackEnd-Strategy.docx
@@ -7640,6 +7640,344 @@
         <w:rPr/>
       </w:r>
     </w:p>
+    <w:p>
+      <w:pPr>
+        <w:pStyle w:val="1"/>
+        <w:rPr/>
+      </w:pPr>
+      <w:r>
+        <w:rPr/>
+        <w:t>// 11. Add user manager</w:t>
+      </w:r>
+    </w:p>
+    <w:p>
+      <w:pPr>
+        <w:pStyle w:val="1111"/>
+        <w:rPr/>
+      </w:pPr>
+      <w:r>
+        <w:rPr>
+          <w:b/>
+          <w:bCs/>
+          <w:color w:val="000000"/>
+          <w:lang w:val="en-US"/>
+        </w:rPr>
+        <w:t xml:space="preserve">✔️ </w:t>
+      </w:r>
+      <w:r>
+        <w:rPr>
+          <w:b/>
+          <w:bCs/>
+          <w:color w:val="000000"/>
+          <w:lang w:val="en-US"/>
+        </w:rPr>
+        <w:t>Create &gt; src/</w:t>
+      </w:r>
+      <w:r>
+        <w:rPr>
+          <w:rFonts w:eastAsia="Segoe UI" w:cs="Tahoma"/>
+          <w:b/>
+          <w:bCs/>
+          <w:strike w:val="false"/>
+          <w:dstrike w:val="false"/>
+          <w:color w:val="000000"/>
+          <w:sz w:val="18"/>
+          <w:szCs w:val="18"/>
+          <w:shd w:fill="DDDDDD" w:val="clear"/>
+          <w:lang w:val="en-US" w:eastAsia="zh-CN" w:bidi="hi-IN"/>
+        </w:rPr>
+        <w:t>managers</w:t>
+      </w:r>
+      <w:r>
+        <w:rPr>
+          <w:b/>
+          <w:bCs/>
+          <w:color w:val="000000"/>
+          <w:lang w:val="en-US"/>
+        </w:rPr>
+        <w:t xml:space="preserve"> – </w:t>
+      </w:r>
+      <w:r>
+        <w:rPr>
+          <w:rFonts w:eastAsia="Segoe UI" w:cs="Tahoma"/>
+          <w:b/>
+          <w:bCs/>
+          <w:strike w:val="false"/>
+          <w:dstrike w:val="false"/>
+          <w:color w:val="000000"/>
+          <w:sz w:val="18"/>
+          <w:szCs w:val="18"/>
+          <w:shd w:fill="DDDDDD" w:val="clear"/>
+          <w:lang w:val="en-US" w:eastAsia="zh-CN" w:bidi="hi-IN"/>
+        </w:rPr>
+        <w:t>userManager</w:t>
+      </w:r>
+      <w:r>
+        <w:rPr>
+          <w:rFonts w:eastAsia="Segoe UI" w:cs="Tahoma"/>
+          <w:b/>
+          <w:bCs/>
+          <w:color w:val="000000"/>
+          <w:lang w:val="en-US" w:eastAsia="zh-CN" w:bidi="hi-IN"/>
+        </w:rPr>
+        <w:t>.js</w:t>
+      </w:r>
+    </w:p>
+    <w:p>
+      <w:pPr>
+        <w:pStyle w:val="1"/>
+        <w:rPr/>
+      </w:pPr>
+      <w:r>
+        <w:rPr/>
+        <w:t>//    * add login and register methods (empty)</w:t>
+      </w:r>
+    </w:p>
+    <w:p>
+      <w:pPr>
+        <w:pStyle w:val="1111"/>
+        <w:rPr>
+          <w:rFonts w:eastAsia="Segoe UI" w:cs="Tahoma"/>
+          <w:b/>
+          <w:b/>
+          <w:bCs/>
+          <w:color w:val="000000"/>
+          <w:lang w:val="en-US" w:eastAsia="zh-CN" w:bidi="hi-IN"/>
+        </w:rPr>
+      </w:pPr>
+      <w:r>
+        <w:rPr/>
+      </w:r>
+    </w:p>
+    <w:p>
+      <w:pPr>
+        <w:pStyle w:val="11111"/>
+        <w:rPr/>
+      </w:pPr>
+      <w:r>
+        <w:rPr/>
+        <w:t>const User = require('../models/User');</w:t>
+      </w:r>
+    </w:p>
+    <w:p>
+      <w:pPr>
+        <w:pStyle w:val="11111"/>
+        <w:rPr/>
+      </w:pPr>
+      <w:r>
+        <w:rPr/>
+      </w:r>
+    </w:p>
+    <w:p>
+      <w:pPr>
+        <w:pStyle w:val="11111"/>
+        <w:rPr/>
+      </w:pPr>
+      <w:r>
+        <w:rPr/>
+        <w:t>exports.login = () =&gt; {</w:t>
+      </w:r>
+    </w:p>
+    <w:p>
+      <w:pPr>
+        <w:pStyle w:val="11111"/>
+        <w:rPr/>
+      </w:pPr>
+      <w:r>
+        <w:rPr/>
+      </w:r>
+    </w:p>
+    <w:p>
+      <w:pPr>
+        <w:pStyle w:val="11111"/>
+        <w:rPr/>
+      </w:pPr>
+      <w:r>
+        <w:rPr/>
+        <w:t>}</w:t>
+      </w:r>
+    </w:p>
+    <w:p>
+      <w:pPr>
+        <w:pStyle w:val="11111"/>
+        <w:rPr/>
+      </w:pPr>
+      <w:r>
+        <w:rPr/>
+      </w:r>
+    </w:p>
+    <w:p>
+      <w:pPr>
+        <w:pStyle w:val="11111"/>
+        <w:rPr/>
+      </w:pPr>
+      <w:r>
+        <w:rPr/>
+        <w:t>exports.register = () =&gt; {</w:t>
+      </w:r>
+    </w:p>
+    <w:p>
+      <w:pPr>
+        <w:pStyle w:val="11111"/>
+        <w:rPr/>
+      </w:pPr>
+      <w:r>
+        <w:rPr/>
+        <w:t xml:space="preserve">  </w:t>
+      </w:r>
+    </w:p>
+    <w:p>
+      <w:pPr>
+        <w:pStyle w:val="11111"/>
+        <w:rPr/>
+      </w:pPr>
+      <w:r>
+        <w:rPr/>
+        <w:t>}</w:t>
+      </w:r>
+    </w:p>
+    <w:p>
+      <w:pPr>
+        <w:pStyle w:val="11111"/>
+        <w:rPr/>
+      </w:pPr>
+      <w:r>
+        <w:rPr/>
+      </w:r>
+    </w:p>
+    <w:p>
+      <w:pPr>
+        <w:pStyle w:val="11111"/>
+        <w:rPr/>
+      </w:pPr>
+      <w:r>
+        <w:rPr/>
+        <w:t>exports.logout = () =&gt; {</w:t>
+      </w:r>
+    </w:p>
+    <w:p>
+      <w:pPr>
+        <w:pStyle w:val="11111"/>
+        <w:rPr/>
+      </w:pPr>
+      <w:r>
+        <w:rPr/>
+        <w:t xml:space="preserve">  </w:t>
+      </w:r>
+    </w:p>
+    <w:p>
+      <w:pPr>
+        <w:pStyle w:val="11111"/>
+        <w:rPr/>
+      </w:pPr>
+      <w:r>
+        <w:rPr/>
+        <w:t>}</w:t>
+      </w:r>
+    </w:p>
+    <w:p>
+      <w:pPr>
+        <w:pStyle w:val="11111"/>
+        <w:rPr/>
+      </w:pPr>
+      <w:r>
+        <w:rPr/>
+      </w:r>
+    </w:p>
+    <w:p>
+      <w:pPr>
+        <w:pStyle w:val="1"/>
+        <w:rPr/>
+      </w:pPr>
+      <w:r>
+        <w:rPr/>
+        <w:t>//    * require in user controller (empty)</w:t>
+      </w:r>
+    </w:p>
+    <w:p>
+      <w:pPr>
+        <w:pStyle w:val="11111"/>
+        <w:rPr/>
+      </w:pPr>
+      <w:r>
+        <w:rPr/>
+      </w:r>
+    </w:p>
+    <w:p>
+      <w:pPr>
+        <w:pStyle w:val="11111"/>
+        <w:rPr/>
+      </w:pPr>
+      <w:r>
+        <w:rPr>
+          <w:i/>
+          <w:color w:val="C678DD"/>
+        </w:rPr>
+        <w:t>const</w:t>
+      </w:r>
+      <w:r>
+        <w:rPr/>
+        <w:t xml:space="preserve"> </w:t>
+      </w:r>
+      <w:r>
+        <w:rPr>
+          <w:color w:val="D19A66"/>
+        </w:rPr>
+        <w:t>userManager</w:t>
+      </w:r>
+      <w:r>
+        <w:rPr/>
+        <w:t xml:space="preserve"> </w:t>
+      </w:r>
+      <w:r>
+        <w:rPr>
+          <w:color w:val="56B6C2"/>
+        </w:rPr>
+        <w:t>=</w:t>
+      </w:r>
+      <w:r>
+        <w:rPr/>
+        <w:t xml:space="preserve"> </w:t>
+      </w:r>
+      <w:r>
+        <w:rPr>
+          <w:color w:val="61AFEF"/>
+        </w:rPr>
+        <w:t>require</w:t>
+      </w:r>
+      <w:r>
+        <w:rPr/>
+        <w:t>(</w:t>
+      </w:r>
+      <w:r>
+        <w:rPr>
+          <w:color w:val="98C379"/>
+        </w:rPr>
+        <w:t>'../managers/userManager'</w:t>
+      </w:r>
+      <w:r>
+        <w:rPr/>
+        <w:t>);</w:t>
+      </w:r>
+    </w:p>
+    <w:p>
+      <w:pPr>
+        <w:pStyle w:val="11111"/>
+        <w:rPr/>
+      </w:pPr>
+      <w:r>
+        <w:rPr/>
+      </w:r>
+    </w:p>
+    <w:p>
+      <w:pPr>
+        <w:pStyle w:val="11111"/>
+        <w:rPr/>
+      </w:pPr>
+      <w:r>
+        <w:rPr/>
+      </w:r>
+    </w:p>
     <w:sectPr>
       <w:type w:val="nextPage"/>
       <w:pgSz w:w="11906" w:h="16838"/>

</xml_diff>

<commit_message>
// 12. Modify login and register forms
</commit_message>
<xml_diff>
--- a/JS-BackEnd-Strategy.docx
+++ b/JS-BackEnd-Strategy.docx
@@ -7730,7 +7730,7 @@
       </w:pPr>
       <w:r>
         <w:rPr/>
-        <w:t>//    * add login and register methods (empty)</w:t>
+        <w:t>//  * add login and register methods (empty)</w:t>
       </w:r>
     </w:p>
     <w:p>
@@ -7891,7 +7891,7 @@
       </w:pPr>
       <w:r>
         <w:rPr/>
-        <w:t>//    * require in user controller (empty)</w:t>
+        <w:t>//  * require in user controller (empty)</w:t>
       </w:r>
     </w:p>
     <w:p>
@@ -7958,6 +7958,1124 @@
       <w:r>
         <w:rPr/>
         <w:t>);</w:t>
+      </w:r>
+    </w:p>
+    <w:p>
+      <w:pPr>
+        <w:pStyle w:val="11111"/>
+        <w:rPr/>
+      </w:pPr>
+      <w:r>
+        <w:rPr/>
+      </w:r>
+    </w:p>
+    <w:p>
+      <w:pPr>
+        <w:pStyle w:val="1"/>
+        <w:rPr/>
+      </w:pPr>
+      <w:r>
+        <w:rPr/>
+        <w:t>// 12. Modify login and register forms</w:t>
+      </w:r>
+    </w:p>
+    <w:p>
+      <w:pPr>
+        <w:pStyle w:val="1"/>
+        <w:rPr/>
+      </w:pPr>
+      <w:r>
+        <w:rPr/>
+        <w:t>&lt;form action="</w:t>
+      </w:r>
+      <w:r>
+        <w:rPr>
+          <w:i/>
+        </w:rPr>
+        <w:t>URL</w:t>
+      </w:r>
+      <w:r>
+        <w:rPr/>
+        <w:t xml:space="preserve">"&gt; </w:t>
+      </w:r>
+      <w:r>
+        <w:rPr>
+          <w:lang w:val="bg-BG"/>
+        </w:rPr>
+        <w:t>ако ни трябва</w:t>
+      </w:r>
+    </w:p>
+    <w:p>
+      <w:pPr>
+        <w:pStyle w:val="11"/>
+        <w:rPr/>
+      </w:pPr>
+      <w:r>
+        <w:rPr/>
+        <w:t xml:space="preserve">In login.hbs - </w:t>
+      </w:r>
+      <w:r>
+        <w:rPr>
+          <w:rFonts w:ascii="Consolas;Courier New;monospace" w:hAnsi="Consolas;Courier New;monospace"/>
+          <w:b w:val="false"/>
+          <w:i/>
+          <w:color w:val="D19A66"/>
+          <w:sz w:val="19"/>
+        </w:rPr>
+        <w:t>method=</w:t>
+      </w:r>
+      <w:r>
+        <w:rPr>
+          <w:rFonts w:ascii="Consolas;Courier New;monospace" w:hAnsi="Consolas;Courier New;monospace"/>
+          <w:b w:val="false"/>
+          <w:color w:val="98C379"/>
+          <w:sz w:val="19"/>
+        </w:rPr>
+        <w:t>"POST</w:t>
+      </w:r>
+      <w:r>
+        <w:rPr/>
+        <w:t>:</w:t>
+      </w:r>
+    </w:p>
+    <w:p>
+      <w:pPr>
+        <w:pStyle w:val="111"/>
+        <w:rPr/>
+      </w:pPr>
+      <w:r>
+        <w:rPr/>
+        <w:t>&lt;!-- Start Login Form--&gt;</w:t>
+      </w:r>
+    </w:p>
+    <w:p>
+      <w:pPr>
+        <w:pStyle w:val="111"/>
+        <w:rPr/>
+      </w:pPr>
+      <w:r>
+        <w:rPr/>
+        <w:t xml:space="preserve">        </w:t>
+      </w:r>
+      <w:r>
+        <w:rPr>
+          <w:rFonts w:ascii="Consolas;Courier New;monospace" w:hAnsi="Consolas;Courier New;monospace"/>
+          <w:b w:val="false"/>
+          <w:sz w:val="19"/>
+        </w:rPr>
+        <w:t>&lt;</w:t>
+      </w:r>
+      <w:r>
+        <w:rPr>
+          <w:rFonts w:ascii="Consolas;Courier New;monospace" w:hAnsi="Consolas;Courier New;monospace"/>
+          <w:b w:val="false"/>
+          <w:color w:val="E06C75"/>
+          <w:sz w:val="19"/>
+        </w:rPr>
+        <w:t>form</w:t>
+      </w:r>
+      <w:r>
+        <w:rPr>
+          <w:rFonts w:ascii="Consolas;Courier New;monospace" w:hAnsi="Consolas;Courier New;monospace"/>
+          <w:b w:val="false"/>
+          <w:sz w:val="19"/>
+        </w:rPr>
+        <w:t xml:space="preserve"> </w:t>
+      </w:r>
+      <w:r>
+        <w:rPr>
+          <w:rFonts w:ascii="Consolas;Courier New;monospace" w:hAnsi="Consolas;Courier New;monospace"/>
+          <w:b w:val="false"/>
+          <w:i/>
+          <w:color w:val="D19A66"/>
+          <w:sz w:val="19"/>
+        </w:rPr>
+        <w:t>method=</w:t>
+      </w:r>
+      <w:r>
+        <w:rPr>
+          <w:rFonts w:ascii="Consolas;Courier New;monospace" w:hAnsi="Consolas;Courier New;monospace"/>
+          <w:b w:val="false"/>
+          <w:color w:val="98C379"/>
+          <w:sz w:val="19"/>
+        </w:rPr>
+        <w:t>"POST"</w:t>
+      </w:r>
+      <w:r>
+        <w:rPr>
+          <w:rFonts w:ascii="Consolas;Courier New;monospace" w:hAnsi="Consolas;Courier New;monospace"/>
+          <w:b w:val="false"/>
+          <w:sz w:val="19"/>
+        </w:rPr>
+        <w:t>&gt;</w:t>
+      </w:r>
+    </w:p>
+    <w:p>
+      <w:pPr>
+        <w:pStyle w:val="111"/>
+        <w:rPr/>
+      </w:pPr>
+      <w:r>
+        <w:rPr>
+          <w:rFonts w:ascii="Consolas;Courier New;monospace" w:hAnsi="Consolas;Courier New;monospace"/>
+          <w:b w:val="false"/>
+          <w:sz w:val="19"/>
+        </w:rPr>
+        <w:t>...</w:t>
+      </w:r>
+    </w:p>
+    <w:p>
+      <w:pPr>
+        <w:pStyle w:val="111"/>
+        <w:rPr/>
+      </w:pPr>
+      <w:r>
+        <w:rPr/>
+        <w:t>&lt;</w:t>
+      </w:r>
+      <w:r>
+        <w:rPr>
+          <w:color w:val="E06C75"/>
+        </w:rPr>
+        <w:t>input</w:t>
+      </w:r>
+      <w:r>
+        <w:rPr/>
+        <w:t xml:space="preserve"> </w:t>
+      </w:r>
+      <w:r>
+        <w:rPr>
+          <w:i/>
+          <w:color w:val="D19A66"/>
+        </w:rPr>
+        <w:t>type=</w:t>
+      </w:r>
+      <w:r>
+        <w:rPr>
+          <w:color w:val="98C379"/>
+        </w:rPr>
+        <w:t>"text"</w:t>
+      </w:r>
+      <w:r>
+        <w:rPr/>
+        <w:t xml:space="preserve"> </w:t>
+      </w:r>
+      <w:r>
+        <w:rPr>
+          <w:i/>
+          <w:color w:val="D19A66"/>
+        </w:rPr>
+        <w:t>name=</w:t>
+      </w:r>
+      <w:r>
+        <w:rPr>
+          <w:color w:val="98C379"/>
+        </w:rPr>
+        <w:t>"username"</w:t>
+      </w:r>
+      <w:r>
+        <w:rPr/>
+        <w:t xml:space="preserve"> </w:t>
+      </w:r>
+      <w:r>
+        <w:rPr>
+          <w:i/>
+          <w:color w:val="D19A66"/>
+        </w:rPr>
+        <w:t>placeholder=</w:t>
+      </w:r>
+      <w:r>
+        <w:rPr>
+          <w:color w:val="98C379"/>
+        </w:rPr>
+        <w:t>"Username"</w:t>
+      </w:r>
+      <w:r>
+        <w:rPr/>
+        <w:t>&gt;</w:t>
+      </w:r>
+    </w:p>
+    <w:p>
+      <w:pPr>
+        <w:pStyle w:val="111"/>
+        <w:rPr/>
+      </w:pPr>
+      <w:r>
+        <w:rPr/>
+        <w:t>...</w:t>
+      </w:r>
+    </w:p>
+    <w:p>
+      <w:pPr>
+        <w:pStyle w:val="111"/>
+        <w:rPr/>
+      </w:pPr>
+      <w:r>
+        <w:rPr/>
+        <w:t>&lt;</w:t>
+      </w:r>
+      <w:r>
+        <w:rPr>
+          <w:color w:val="E06C75"/>
+        </w:rPr>
+        <w:t>input</w:t>
+      </w:r>
+      <w:r>
+        <w:rPr/>
+        <w:t xml:space="preserve"> </w:t>
+      </w:r>
+      <w:r>
+        <w:rPr>
+          <w:i/>
+          <w:color w:val="D19A66"/>
+        </w:rPr>
+        <w:t>type=</w:t>
+      </w:r>
+      <w:r>
+        <w:rPr>
+          <w:color w:val="98C379"/>
+        </w:rPr>
+        <w:t>"password"</w:t>
+      </w:r>
+      <w:r>
+        <w:rPr/>
+        <w:t xml:space="preserve"> </w:t>
+      </w:r>
+      <w:r>
+        <w:rPr>
+          <w:i/>
+          <w:color w:val="D19A66"/>
+        </w:rPr>
+        <w:t>name=</w:t>
+      </w:r>
+      <w:r>
+        <w:rPr>
+          <w:color w:val="98C379"/>
+        </w:rPr>
+        <w:t>"password"</w:t>
+      </w:r>
+      <w:r>
+        <w:rPr/>
+        <w:t xml:space="preserve"> </w:t>
+      </w:r>
+      <w:r>
+        <w:rPr>
+          <w:i/>
+          <w:color w:val="D19A66"/>
+        </w:rPr>
+        <w:t>placeholder=</w:t>
+      </w:r>
+      <w:r>
+        <w:rPr>
+          <w:color w:val="98C379"/>
+        </w:rPr>
+        <w:t>"Password"</w:t>
+      </w:r>
+      <w:r>
+        <w:rPr/>
+        <w:t>&gt;</w:t>
+      </w:r>
+    </w:p>
+    <w:p>
+      <w:pPr>
+        <w:pStyle w:val="111"/>
+        <w:rPr/>
+      </w:pPr>
+      <w:r>
+        <w:rPr/>
+        <w:t>...</w:t>
+      </w:r>
+    </w:p>
+    <w:p>
+      <w:pPr>
+        <w:pStyle w:val="111"/>
+        <w:rPr/>
+      </w:pPr>
+      <w:r>
+        <w:rPr/>
+        <w:t>&lt;</w:t>
+      </w:r>
+      <w:r>
+        <w:rPr>
+          <w:color w:val="E06C75"/>
+        </w:rPr>
+        <w:t>p</w:t>
+      </w:r>
+      <w:r>
+        <w:rPr/>
+        <w:t>&gt;Don't have account? &lt;</w:t>
+      </w:r>
+      <w:r>
+        <w:rPr>
+          <w:color w:val="E06C75"/>
+        </w:rPr>
+        <w:t>a</w:t>
+      </w:r>
+      <w:r>
+        <w:rPr/>
+        <w:t xml:space="preserve"> </w:t>
+      </w:r>
+      <w:r>
+        <w:rPr>
+          <w:i/>
+          <w:color w:val="D19A66"/>
+        </w:rPr>
+        <w:t>href=</w:t>
+      </w:r>
+      <w:r>
+        <w:rPr>
+          <w:color w:val="98C379"/>
+        </w:rPr>
+        <w:t>"/users/register"</w:t>
+      </w:r>
+      <w:r>
+        <w:rPr/>
+        <w:t>&gt;Register&lt;/</w:t>
+      </w:r>
+      <w:r>
+        <w:rPr>
+          <w:color w:val="E06C75"/>
+        </w:rPr>
+        <w:t>a</w:t>
+      </w:r>
+      <w:r>
+        <w:rPr/>
+        <w:t>&gt;&lt;/</w:t>
+      </w:r>
+      <w:r>
+        <w:rPr>
+          <w:color w:val="E06C75"/>
+        </w:rPr>
+        <w:t>p</w:t>
+      </w:r>
+      <w:r>
+        <w:rPr/>
+        <w:t>&gt;</w:t>
+      </w:r>
+    </w:p>
+    <w:p>
+      <w:pPr>
+        <w:pStyle w:val="111"/>
+        <w:rPr/>
+      </w:pPr>
+      <w:r>
+        <w:rPr/>
+      </w:r>
+    </w:p>
+    <w:p>
+      <w:pPr>
+        <w:pStyle w:val="111"/>
+        <w:rPr>
+          <w:rFonts w:ascii="Consolas;Courier New;monospace" w:hAnsi="Consolas;Courier New;monospace"/>
+          <w:b w:val="false"/>
+          <w:sz w:val="19"/>
+        </w:rPr>
+      </w:pPr>
+      <w:r>
+        <w:rPr/>
+      </w:r>
+    </w:p>
+    <w:p>
+      <w:pPr>
+        <w:pStyle w:val="11"/>
+        <w:rPr/>
+      </w:pPr>
+      <w:r>
+        <w:rPr/>
+        <w:t>In register.hbs:</w:t>
+      </w:r>
+    </w:p>
+    <w:p>
+      <w:pPr>
+        <w:pStyle w:val="111"/>
+        <w:rPr/>
+      </w:pPr>
+      <w:r>
+        <w:rPr/>
+        <w:t xml:space="preserve">        </w:t>
+      </w:r>
+      <w:r>
+        <w:rPr>
+          <w:rFonts w:ascii="Consolas;Courier New;monospace" w:hAnsi="Consolas;Courier New;monospace"/>
+          <w:b w:val="false"/>
+          <w:sz w:val="19"/>
+        </w:rPr>
+        <w:t>&lt;</w:t>
+      </w:r>
+      <w:r>
+        <w:rPr>
+          <w:rFonts w:ascii="Consolas;Courier New;monospace" w:hAnsi="Consolas;Courier New;monospace"/>
+          <w:b w:val="false"/>
+          <w:color w:val="E06C75"/>
+          <w:sz w:val="19"/>
+        </w:rPr>
+        <w:t>form</w:t>
+      </w:r>
+      <w:r>
+        <w:rPr>
+          <w:rFonts w:ascii="Consolas;Courier New;monospace" w:hAnsi="Consolas;Courier New;monospace"/>
+          <w:b w:val="false"/>
+          <w:sz w:val="19"/>
+        </w:rPr>
+        <w:t xml:space="preserve"> </w:t>
+      </w:r>
+      <w:r>
+        <w:rPr>
+          <w:rFonts w:ascii="Consolas;Courier New;monospace" w:hAnsi="Consolas;Courier New;monospace"/>
+          <w:b w:val="false"/>
+          <w:i/>
+          <w:color w:val="D19A66"/>
+          <w:sz w:val="19"/>
+        </w:rPr>
+        <w:t>method=</w:t>
+      </w:r>
+      <w:r>
+        <w:rPr>
+          <w:rFonts w:ascii="Consolas;Courier New;monospace" w:hAnsi="Consolas;Courier New;monospace"/>
+          <w:b w:val="false"/>
+          <w:color w:val="98C379"/>
+          <w:sz w:val="19"/>
+        </w:rPr>
+        <w:t>"POST"</w:t>
+      </w:r>
+      <w:r>
+        <w:rPr>
+          <w:rFonts w:ascii="Consolas;Courier New;monospace" w:hAnsi="Consolas;Courier New;monospace"/>
+          <w:b w:val="false"/>
+          <w:sz w:val="19"/>
+        </w:rPr>
+        <w:t>&gt;</w:t>
+      </w:r>
+    </w:p>
+    <w:p>
+      <w:pPr>
+        <w:pStyle w:val="111"/>
+        <w:rPr/>
+      </w:pPr>
+      <w:r>
+        <w:rPr/>
+        <w:t xml:space="preserve">          </w:t>
+      </w:r>
+      <w:r>
+        <w:rPr>
+          <w:rFonts w:ascii="Consolas;Courier New;monospace" w:hAnsi="Consolas;Courier New;monospace"/>
+          <w:b w:val="false"/>
+          <w:sz w:val="19"/>
+        </w:rPr>
+        <w:t>&lt;</w:t>
+      </w:r>
+      <w:r>
+        <w:rPr>
+          <w:rFonts w:ascii="Consolas;Courier New;monospace" w:hAnsi="Consolas;Courier New;monospace"/>
+          <w:b w:val="false"/>
+          <w:color w:val="E06C75"/>
+          <w:sz w:val="19"/>
+        </w:rPr>
+        <w:t>input</w:t>
+      </w:r>
+      <w:r>
+        <w:rPr>
+          <w:rFonts w:ascii="Consolas;Courier New;monospace" w:hAnsi="Consolas;Courier New;monospace"/>
+          <w:b w:val="false"/>
+          <w:sz w:val="19"/>
+        </w:rPr>
+        <w:t xml:space="preserve"> </w:t>
+      </w:r>
+      <w:r>
+        <w:rPr>
+          <w:rFonts w:ascii="Consolas;Courier New;monospace" w:hAnsi="Consolas;Courier New;monospace"/>
+          <w:b w:val="false"/>
+          <w:i/>
+          <w:color w:val="D19A66"/>
+          <w:sz w:val="19"/>
+        </w:rPr>
+        <w:t>type=</w:t>
+      </w:r>
+      <w:r>
+        <w:rPr>
+          <w:rFonts w:ascii="Consolas;Courier New;monospace" w:hAnsi="Consolas;Courier New;monospace"/>
+          <w:b w:val="false"/>
+          <w:color w:val="98C379"/>
+          <w:sz w:val="19"/>
+        </w:rPr>
+        <w:t>"text"</w:t>
+      </w:r>
+      <w:r>
+        <w:rPr>
+          <w:rFonts w:ascii="Consolas;Courier New;monospace" w:hAnsi="Consolas;Courier New;monospace"/>
+          <w:b w:val="false"/>
+          <w:sz w:val="19"/>
+        </w:rPr>
+        <w:t xml:space="preserve"> </w:t>
+      </w:r>
+      <w:r>
+        <w:rPr>
+          <w:rFonts w:ascii="Consolas;Courier New;monospace" w:hAnsi="Consolas;Courier New;monospace"/>
+          <w:b w:val="false"/>
+          <w:i/>
+          <w:color w:val="D19A66"/>
+          <w:sz w:val="19"/>
+        </w:rPr>
+        <w:t>name=</w:t>
+      </w:r>
+      <w:r>
+        <w:rPr>
+          <w:rFonts w:ascii="Consolas;Courier New;monospace" w:hAnsi="Consolas;Courier New;monospace"/>
+          <w:b w:val="false"/>
+          <w:color w:val="98C379"/>
+          <w:sz w:val="19"/>
+        </w:rPr>
+        <w:t>"username"</w:t>
+      </w:r>
+      <w:r>
+        <w:rPr>
+          <w:rFonts w:ascii="Consolas;Courier New;monospace" w:hAnsi="Consolas;Courier New;monospace"/>
+          <w:b w:val="false"/>
+          <w:sz w:val="19"/>
+        </w:rPr>
+        <w:t xml:space="preserve"> </w:t>
+      </w:r>
+      <w:r>
+        <w:rPr>
+          <w:rFonts w:ascii="Consolas;Courier New;monospace" w:hAnsi="Consolas;Courier New;monospace"/>
+          <w:b w:val="false"/>
+          <w:i/>
+          <w:color w:val="D19A66"/>
+          <w:sz w:val="19"/>
+        </w:rPr>
+        <w:t>placeholder=</w:t>
+      </w:r>
+      <w:r>
+        <w:rPr>
+          <w:rFonts w:ascii="Consolas;Courier New;monospace" w:hAnsi="Consolas;Courier New;monospace"/>
+          <w:b w:val="false"/>
+          <w:color w:val="98C379"/>
+          <w:sz w:val="19"/>
+        </w:rPr>
+        <w:t>"Username"</w:t>
+      </w:r>
+      <w:r>
+        <w:rPr>
+          <w:rFonts w:ascii="Consolas;Courier New;monospace" w:hAnsi="Consolas;Courier New;monospace"/>
+          <w:b w:val="false"/>
+          <w:sz w:val="19"/>
+        </w:rPr>
+        <w:t>&gt;</w:t>
+      </w:r>
+    </w:p>
+    <w:p>
+      <w:pPr>
+        <w:pStyle w:val="111"/>
+        <w:rPr/>
+      </w:pPr>
+      <w:r>
+        <w:rPr/>
+      </w:r>
+    </w:p>
+    <w:p>
+      <w:pPr>
+        <w:pStyle w:val="111"/>
+        <w:rPr/>
+      </w:pPr>
+      <w:r>
+        <w:rPr/>
+        <w:t xml:space="preserve">          </w:t>
+      </w:r>
+      <w:r>
+        <w:rPr>
+          <w:rFonts w:ascii="Consolas;Courier New;monospace" w:hAnsi="Consolas;Courier New;monospace"/>
+          <w:b w:val="false"/>
+          <w:sz w:val="19"/>
+        </w:rPr>
+        <w:t>&lt;</w:t>
+      </w:r>
+      <w:r>
+        <w:rPr>
+          <w:rFonts w:ascii="Consolas;Courier New;monospace" w:hAnsi="Consolas;Courier New;monospace"/>
+          <w:b w:val="false"/>
+          <w:color w:val="E06C75"/>
+          <w:sz w:val="19"/>
+        </w:rPr>
+        <w:t>input</w:t>
+      </w:r>
+      <w:r>
+        <w:rPr>
+          <w:rFonts w:ascii="Consolas;Courier New;monospace" w:hAnsi="Consolas;Courier New;monospace"/>
+          <w:b w:val="false"/>
+          <w:sz w:val="19"/>
+        </w:rPr>
+        <w:t xml:space="preserve"> </w:t>
+      </w:r>
+      <w:r>
+        <w:rPr>
+          <w:rFonts w:ascii="Consolas;Courier New;monospace" w:hAnsi="Consolas;Courier New;monospace"/>
+          <w:b w:val="false"/>
+          <w:i/>
+          <w:color w:val="D19A66"/>
+          <w:sz w:val="19"/>
+        </w:rPr>
+        <w:t>type=</w:t>
+      </w:r>
+      <w:r>
+        <w:rPr>
+          <w:rFonts w:ascii="Consolas;Courier New;monospace" w:hAnsi="Consolas;Courier New;monospace"/>
+          <w:b w:val="false"/>
+          <w:color w:val="98C379"/>
+          <w:sz w:val="19"/>
+        </w:rPr>
+        <w:t>"email"</w:t>
+      </w:r>
+      <w:r>
+        <w:rPr>
+          <w:rFonts w:ascii="Consolas;Courier New;monospace" w:hAnsi="Consolas;Courier New;monospace"/>
+          <w:b w:val="false"/>
+          <w:sz w:val="19"/>
+        </w:rPr>
+        <w:t xml:space="preserve"> </w:t>
+      </w:r>
+      <w:r>
+        <w:rPr>
+          <w:rFonts w:ascii="Consolas;Courier New;monospace" w:hAnsi="Consolas;Courier New;monospace"/>
+          <w:b w:val="false"/>
+          <w:i/>
+          <w:color w:val="D19A66"/>
+          <w:sz w:val="19"/>
+        </w:rPr>
+        <w:t>name=</w:t>
+      </w:r>
+      <w:r>
+        <w:rPr>
+          <w:rFonts w:ascii="Consolas;Courier New;monospace" w:hAnsi="Consolas;Courier New;monospace"/>
+          <w:b w:val="false"/>
+          <w:color w:val="98C379"/>
+          <w:sz w:val="19"/>
+        </w:rPr>
+        <w:t>"email"</w:t>
+      </w:r>
+      <w:r>
+        <w:rPr>
+          <w:rFonts w:ascii="Consolas;Courier New;monospace" w:hAnsi="Consolas;Courier New;monospace"/>
+          <w:b w:val="false"/>
+          <w:sz w:val="19"/>
+        </w:rPr>
+        <w:t xml:space="preserve"> </w:t>
+      </w:r>
+      <w:r>
+        <w:rPr>
+          <w:rFonts w:ascii="Consolas;Courier New;monospace" w:hAnsi="Consolas;Courier New;monospace"/>
+          <w:b w:val="false"/>
+          <w:i/>
+          <w:color w:val="D19A66"/>
+          <w:sz w:val="19"/>
+        </w:rPr>
+        <w:t>placeholder=</w:t>
+      </w:r>
+      <w:r>
+        <w:rPr>
+          <w:rFonts w:ascii="Consolas;Courier New;monospace" w:hAnsi="Consolas;Courier New;monospace"/>
+          <w:b w:val="false"/>
+          <w:color w:val="98C379"/>
+          <w:sz w:val="19"/>
+        </w:rPr>
+        <w:t>"Email"</w:t>
+      </w:r>
+      <w:r>
+        <w:rPr>
+          <w:rFonts w:ascii="Consolas;Courier New;monospace" w:hAnsi="Consolas;Courier New;monospace"/>
+          <w:b w:val="false"/>
+          <w:sz w:val="19"/>
+        </w:rPr>
+        <w:t>&gt;</w:t>
+      </w:r>
+    </w:p>
+    <w:p>
+      <w:pPr>
+        <w:pStyle w:val="111"/>
+        <w:rPr/>
+      </w:pPr>
+      <w:r>
+        <w:rPr/>
+      </w:r>
+    </w:p>
+    <w:p>
+      <w:pPr>
+        <w:pStyle w:val="111"/>
+        <w:rPr/>
+      </w:pPr>
+      <w:r>
+        <w:rPr/>
+        <w:t xml:space="preserve">          </w:t>
+      </w:r>
+      <w:r>
+        <w:rPr>
+          <w:rFonts w:ascii="Consolas;Courier New;monospace" w:hAnsi="Consolas;Courier New;monospace"/>
+          <w:b w:val="false"/>
+          <w:sz w:val="19"/>
+        </w:rPr>
+        <w:t>&lt;</w:t>
+      </w:r>
+      <w:r>
+        <w:rPr>
+          <w:rFonts w:ascii="Consolas;Courier New;monospace" w:hAnsi="Consolas;Courier New;monospace"/>
+          <w:b w:val="false"/>
+          <w:color w:val="E06C75"/>
+          <w:sz w:val="19"/>
+        </w:rPr>
+        <w:t>input</w:t>
+      </w:r>
+      <w:r>
+        <w:rPr>
+          <w:rFonts w:ascii="Consolas;Courier New;monospace" w:hAnsi="Consolas;Courier New;monospace"/>
+          <w:b w:val="false"/>
+          <w:sz w:val="19"/>
+        </w:rPr>
+        <w:t xml:space="preserve"> </w:t>
+      </w:r>
+      <w:r>
+        <w:rPr>
+          <w:rFonts w:ascii="Consolas;Courier New;monospace" w:hAnsi="Consolas;Courier New;monospace"/>
+          <w:b w:val="false"/>
+          <w:i/>
+          <w:color w:val="D19A66"/>
+          <w:sz w:val="19"/>
+        </w:rPr>
+        <w:t>type=</w:t>
+      </w:r>
+      <w:r>
+        <w:rPr>
+          <w:rFonts w:ascii="Consolas;Courier New;monospace" w:hAnsi="Consolas;Courier New;monospace"/>
+          <w:b w:val="false"/>
+          <w:color w:val="98C379"/>
+          <w:sz w:val="19"/>
+        </w:rPr>
+        <w:t>"password"</w:t>
+      </w:r>
+      <w:r>
+        <w:rPr>
+          <w:rFonts w:ascii="Consolas;Courier New;monospace" w:hAnsi="Consolas;Courier New;monospace"/>
+          <w:b w:val="false"/>
+          <w:sz w:val="19"/>
+        </w:rPr>
+        <w:t xml:space="preserve"> </w:t>
+      </w:r>
+      <w:r>
+        <w:rPr>
+          <w:rFonts w:ascii="Consolas;Courier New;monospace" w:hAnsi="Consolas;Courier New;monospace"/>
+          <w:b w:val="false"/>
+          <w:i/>
+          <w:color w:val="D19A66"/>
+          <w:sz w:val="19"/>
+        </w:rPr>
+        <w:t>name=</w:t>
+      </w:r>
+      <w:r>
+        <w:rPr>
+          <w:rFonts w:ascii="Consolas;Courier New;monospace" w:hAnsi="Consolas;Courier New;monospace"/>
+          <w:b w:val="false"/>
+          <w:color w:val="98C379"/>
+          <w:sz w:val="19"/>
+        </w:rPr>
+        <w:t>"password"</w:t>
+      </w:r>
+      <w:r>
+        <w:rPr>
+          <w:rFonts w:ascii="Consolas;Courier New;monospace" w:hAnsi="Consolas;Courier New;monospace"/>
+          <w:b w:val="false"/>
+          <w:sz w:val="19"/>
+        </w:rPr>
+        <w:t xml:space="preserve"> </w:t>
+      </w:r>
+      <w:r>
+        <w:rPr>
+          <w:rFonts w:ascii="Consolas;Courier New;monospace" w:hAnsi="Consolas;Courier New;monospace"/>
+          <w:b w:val="false"/>
+          <w:i/>
+          <w:color w:val="D19A66"/>
+          <w:sz w:val="19"/>
+        </w:rPr>
+        <w:t>placeholder=</w:t>
+      </w:r>
+      <w:r>
+        <w:rPr>
+          <w:rFonts w:ascii="Consolas;Courier New;monospace" w:hAnsi="Consolas;Courier New;monospace"/>
+          <w:b w:val="false"/>
+          <w:color w:val="98C379"/>
+          <w:sz w:val="19"/>
+        </w:rPr>
+        <w:t>"Password"</w:t>
+      </w:r>
+      <w:r>
+        <w:rPr>
+          <w:rFonts w:ascii="Consolas;Courier New;monospace" w:hAnsi="Consolas;Courier New;monospace"/>
+          <w:b w:val="false"/>
+          <w:sz w:val="19"/>
+        </w:rPr>
+        <w:t>&gt;</w:t>
+      </w:r>
+    </w:p>
+    <w:p>
+      <w:pPr>
+        <w:pStyle w:val="111"/>
+        <w:rPr/>
+      </w:pPr>
+      <w:r>
+        <w:rPr/>
+      </w:r>
+    </w:p>
+    <w:p>
+      <w:pPr>
+        <w:pStyle w:val="111"/>
+        <w:rPr/>
+      </w:pPr>
+      <w:r>
+        <w:rPr/>
+        <w:t xml:space="preserve">          </w:t>
+      </w:r>
+      <w:r>
+        <w:rPr>
+          <w:rFonts w:ascii="Consolas;Courier New;monospace" w:hAnsi="Consolas;Courier New;monospace"/>
+          <w:b w:val="false"/>
+          <w:sz w:val="19"/>
+        </w:rPr>
+        <w:t>&lt;</w:t>
+      </w:r>
+      <w:r>
+        <w:rPr>
+          <w:rFonts w:ascii="Consolas;Courier New;monospace" w:hAnsi="Consolas;Courier New;monospace"/>
+          <w:b w:val="false"/>
+          <w:color w:val="E06C75"/>
+          <w:sz w:val="19"/>
+        </w:rPr>
+        <w:t>input</w:t>
+      </w:r>
+      <w:r>
+        <w:rPr>
+          <w:rFonts w:ascii="Consolas;Courier New;monospace" w:hAnsi="Consolas;Courier New;monospace"/>
+          <w:b w:val="false"/>
+          <w:sz w:val="19"/>
+        </w:rPr>
+        <w:t xml:space="preserve"> </w:t>
+      </w:r>
+      <w:r>
+        <w:rPr>
+          <w:rFonts w:ascii="Consolas;Courier New;monospace" w:hAnsi="Consolas;Courier New;monospace"/>
+          <w:b w:val="false"/>
+          <w:i/>
+          <w:color w:val="D19A66"/>
+          <w:sz w:val="19"/>
+        </w:rPr>
+        <w:t>type=</w:t>
+      </w:r>
+      <w:r>
+        <w:rPr>
+          <w:rFonts w:ascii="Consolas;Courier New;monospace" w:hAnsi="Consolas;Courier New;monospace"/>
+          <w:b w:val="false"/>
+          <w:color w:val="98C379"/>
+          <w:sz w:val="19"/>
+        </w:rPr>
+        <w:t>"password"</w:t>
+      </w:r>
+      <w:r>
+        <w:rPr>
+          <w:rFonts w:ascii="Consolas;Courier New;monospace" w:hAnsi="Consolas;Courier New;monospace"/>
+          <w:b w:val="false"/>
+          <w:sz w:val="19"/>
+        </w:rPr>
+        <w:t xml:space="preserve"> </w:t>
+      </w:r>
+      <w:r>
+        <w:rPr>
+          <w:rFonts w:ascii="Consolas;Courier New;monospace" w:hAnsi="Consolas;Courier New;monospace"/>
+          <w:b w:val="false"/>
+          <w:i/>
+          <w:color w:val="D19A66"/>
+          <w:sz w:val="19"/>
+        </w:rPr>
+        <w:t>name=</w:t>
+      </w:r>
+      <w:r>
+        <w:rPr>
+          <w:rFonts w:ascii="Consolas;Courier New;monospace" w:hAnsi="Consolas;Courier New;monospace"/>
+          <w:b w:val="false"/>
+          <w:color w:val="98C379"/>
+          <w:sz w:val="19"/>
+        </w:rPr>
+        <w:t>"repeatPassword"</w:t>
+      </w:r>
+      <w:r>
+        <w:rPr>
+          <w:rFonts w:ascii="Consolas;Courier New;monospace" w:hAnsi="Consolas;Courier New;monospace"/>
+          <w:b w:val="false"/>
+          <w:sz w:val="19"/>
+        </w:rPr>
+        <w:t xml:space="preserve"> </w:t>
+      </w:r>
+      <w:r>
+        <w:rPr>
+          <w:rFonts w:ascii="Consolas;Courier New;monospace" w:hAnsi="Consolas;Courier New;monospace"/>
+          <w:b w:val="false"/>
+          <w:i/>
+          <w:color w:val="D19A66"/>
+          <w:sz w:val="19"/>
+        </w:rPr>
+        <w:t>placeholder=</w:t>
+      </w:r>
+      <w:r>
+        <w:rPr>
+          <w:rFonts w:ascii="Consolas;Courier New;monospace" w:hAnsi="Consolas;Courier New;monospace"/>
+          <w:b w:val="false"/>
+          <w:color w:val="98C379"/>
+          <w:sz w:val="19"/>
+        </w:rPr>
+        <w:t>"Repeat Password"</w:t>
+      </w:r>
+      <w:r>
+        <w:rPr>
+          <w:rFonts w:ascii="Consolas;Courier New;monospace" w:hAnsi="Consolas;Courier New;monospace"/>
+          <w:b w:val="false"/>
+          <w:sz w:val="19"/>
+        </w:rPr>
+        <w:t>&gt;</w:t>
+      </w:r>
+    </w:p>
+    <w:p>
+      <w:pPr>
+        <w:pStyle w:val="111"/>
+        <w:rPr/>
+      </w:pPr>
+      <w:r>
+        <w:rPr/>
+        <w:t>............</w:t>
+      </w:r>
+    </w:p>
+    <w:p>
+      <w:pPr>
+        <w:pStyle w:val="111"/>
+        <w:rPr/>
+      </w:pPr>
+      <w:r>
+        <w:rPr/>
+        <w:t>&lt;</w:t>
+      </w:r>
+      <w:r>
+        <w:rPr>
+          <w:color w:val="E06C75"/>
+        </w:rPr>
+        <w:t>p</w:t>
+      </w:r>
+      <w:r>
+        <w:rPr/>
+        <w:t>&gt;Have an account? &lt;</w:t>
+      </w:r>
+      <w:r>
+        <w:rPr>
+          <w:color w:val="E06C75"/>
+        </w:rPr>
+        <w:t>a</w:t>
+      </w:r>
+      <w:r>
+        <w:rPr/>
+        <w:t xml:space="preserve"> </w:t>
+      </w:r>
+      <w:r>
+        <w:rPr>
+          <w:i/>
+          <w:color w:val="D19A66"/>
+        </w:rPr>
+        <w:t>href=</w:t>
+      </w:r>
+      <w:r>
+        <w:rPr>
+          <w:color w:val="98C379"/>
+        </w:rPr>
+        <w:t>"/users/login"</w:t>
+      </w:r>
+      <w:r>
+        <w:rPr/>
+        <w:t>&gt;LogIn&lt;/</w:t>
+      </w:r>
+      <w:r>
+        <w:rPr>
+          <w:color w:val="E06C75"/>
+        </w:rPr>
+        <w:t>a</w:t>
+      </w:r>
+      <w:r>
+        <w:rPr/>
+        <w:t>&gt;&lt;/</w:t>
+      </w:r>
+      <w:r>
+        <w:rPr>
+          <w:color w:val="E06C75"/>
+        </w:rPr>
+        <w:t>p</w:t>
+      </w:r>
+      <w:r>
+        <w:rPr/>
+        <w:t>&gt;</w:t>
+      </w:r>
+    </w:p>
+    <w:p>
+      <w:pPr>
+        <w:pStyle w:val="11111"/>
+        <w:rPr/>
+      </w:pPr>
+      <w:r>
+        <w:rPr/>
+      </w:r>
+    </w:p>
+    <w:p>
+      <w:pPr>
+        <w:pStyle w:val="11111"/>
+        <w:rPr/>
+      </w:pPr>
+      <w:r>
+        <w:rPr/>
+      </w:r>
+    </w:p>
+    <w:p>
+      <w:pPr>
+        <w:pStyle w:val="1"/>
+        <w:rPr/>
+      </w:pPr>
+      <w:r>
+        <w:rPr/>
+        <w:t>// 1</w:t>
+      </w:r>
+      <w:r>
+        <w:rPr>
+          <w:lang w:val="en-US"/>
+        </w:rPr>
+        <w:t>3</w:t>
+      </w:r>
+      <w:r>
+        <w:rPr/>
+        <w:t>. Add login and register post action</w:t>
+      </w:r>
+      <w:r>
+        <w:rPr>
+          <w:lang w:val="en-US"/>
+        </w:rPr>
+        <w:t>s</w:t>
+      </w:r>
+    </w:p>
+    <w:p>
+      <w:pPr>
+        <w:pStyle w:val="11"/>
+        <w:rPr/>
+      </w:pPr>
+      <w:r>
+        <w:rPr/>
+        <w:t>In userController.js:</w:t>
+      </w:r>
+    </w:p>
+    <w:p>
+      <w:pPr>
+        <w:pStyle w:val="11111"/>
+        <w:rPr/>
+      </w:pPr>
+      <w:r>
+        <w:rPr/>
       </w:r>
     </w:p>
     <w:p>

</xml_diff>

<commit_message>
// 13. Add login and register post actions
</commit_message>
<xml_diff>
--- a/JS-BackEnd-Strategy.docx
+++ b/JS-BackEnd-Strategy.docx
@@ -9071,11 +9071,262 @@
     </w:p>
     <w:p>
       <w:pPr>
+        <w:pStyle w:val="111"/>
+        <w:rPr/>
+      </w:pPr>
+      <w:r>
+        <w:rPr/>
+        <w:t>router.</w:t>
+      </w:r>
+      <w:r>
+        <w:rPr>
+          <w:color w:val="61AFEF"/>
+        </w:rPr>
+        <w:t>post</w:t>
+      </w:r>
+      <w:r>
+        <w:rPr/>
+        <w:t>(</w:t>
+      </w:r>
+      <w:r>
+        <w:rPr>
+          <w:color w:val="98C379"/>
+        </w:rPr>
+        <w:t>'/login'</w:t>
+      </w:r>
+      <w:r>
+        <w:rPr/>
+        <w:t xml:space="preserve">, </w:t>
+      </w:r>
+      <w:r>
+        <w:rPr>
+          <w:i/>
+          <w:color w:val="C678DD"/>
+        </w:rPr>
+        <w:t>async</w:t>
+      </w:r>
+      <w:r>
+        <w:rPr/>
+        <w:t xml:space="preserve"> (req, res) </w:t>
+      </w:r>
+      <w:r>
+        <w:rPr>
+          <w:i/>
+          <w:color w:val="C678DD"/>
+        </w:rPr>
+        <w:t>=&gt;</w:t>
+      </w:r>
+      <w:r>
+        <w:rPr/>
+        <w:t xml:space="preserve"> {</w:t>
+      </w:r>
+    </w:p>
+    <w:p>
+      <w:pPr>
+        <w:pStyle w:val="111"/>
+        <w:rPr/>
+      </w:pPr>
+      <w:r>
+        <w:rPr/>
+        <w:t xml:space="preserve">  </w:t>
+      </w:r>
+      <w:r>
+        <w:rPr>
+          <w:rFonts w:ascii="Consolas;Courier New;monospace" w:hAnsi="Consolas;Courier New;monospace"/>
+          <w:b w:val="false"/>
+          <w:i/>
+          <w:color w:val="C678DD"/>
+          <w:sz w:val="19"/>
+        </w:rPr>
+        <w:t>const</w:t>
+      </w:r>
+      <w:r>
+        <w:rPr>
+          <w:rFonts w:ascii="Consolas;Courier New;monospace" w:hAnsi="Consolas;Courier New;monospace"/>
+          <w:b w:val="false"/>
+          <w:sz w:val="19"/>
+        </w:rPr>
+        <w:t xml:space="preserve"> { </w:t>
+      </w:r>
+      <w:r>
+        <w:rPr>
+          <w:rFonts w:ascii="Consolas;Courier New;monospace" w:hAnsi="Consolas;Courier New;monospace"/>
+          <w:b w:val="false"/>
+          <w:color w:val="D19A66"/>
+          <w:sz w:val="19"/>
+        </w:rPr>
+        <w:t>username</w:t>
+      </w:r>
+      <w:r>
+        <w:rPr>
+          <w:rFonts w:ascii="Consolas;Courier New;monospace" w:hAnsi="Consolas;Courier New;monospace"/>
+          <w:b w:val="false"/>
+          <w:sz w:val="19"/>
+        </w:rPr>
+        <w:t xml:space="preserve">, </w:t>
+      </w:r>
+      <w:r>
+        <w:rPr>
+          <w:rFonts w:ascii="Consolas;Courier New;monospace" w:hAnsi="Consolas;Courier New;monospace"/>
+          <w:b w:val="false"/>
+          <w:color w:val="D19A66"/>
+          <w:sz w:val="19"/>
+        </w:rPr>
+        <w:t>password</w:t>
+      </w:r>
+      <w:r>
+        <w:rPr>
+          <w:rFonts w:ascii="Consolas;Courier New;monospace" w:hAnsi="Consolas;Courier New;monospace"/>
+          <w:b w:val="false"/>
+          <w:sz w:val="19"/>
+        </w:rPr>
+        <w:t xml:space="preserve"> } </w:t>
+      </w:r>
+      <w:r>
+        <w:rPr>
+          <w:rFonts w:ascii="Consolas;Courier New;monospace" w:hAnsi="Consolas;Courier New;monospace"/>
+          <w:b w:val="false"/>
+          <w:color w:val="56B6C2"/>
+          <w:sz w:val="19"/>
+        </w:rPr>
+        <w:t>=</w:t>
+      </w:r>
+      <w:r>
+        <w:rPr>
+          <w:rFonts w:ascii="Consolas;Courier New;monospace" w:hAnsi="Consolas;Courier New;monospace"/>
+          <w:b w:val="false"/>
+          <w:sz w:val="19"/>
+        </w:rPr>
+        <w:t xml:space="preserve"> req.</w:t>
+      </w:r>
+      <w:r>
+        <w:rPr>
+          <w:rFonts w:ascii="Consolas;Courier New;monospace" w:hAnsi="Consolas;Courier New;monospace"/>
+          <w:b w:val="false"/>
+          <w:color w:val="E06C75"/>
+          <w:sz w:val="19"/>
+        </w:rPr>
+        <w:t>body</w:t>
+      </w:r>
+      <w:r>
+        <w:rPr>
+          <w:rFonts w:ascii="Consolas;Courier New;monospace" w:hAnsi="Consolas;Courier New;monospace"/>
+          <w:b w:val="false"/>
+          <w:sz w:val="19"/>
+        </w:rPr>
+        <w:t>;</w:t>
+      </w:r>
+    </w:p>
+    <w:p>
+      <w:pPr>
+        <w:pStyle w:val="111"/>
+        <w:rPr/>
+      </w:pPr>
+      <w:r>
+        <w:rPr/>
+        <w:t xml:space="preserve">  </w:t>
+      </w:r>
+      <w:r>
+        <w:rPr>
+          <w:rFonts w:ascii="Consolas;Courier New;monospace" w:hAnsi="Consolas;Courier New;monospace"/>
+          <w:b w:val="false"/>
+          <w:i/>
+          <w:color w:val="C678DD"/>
+          <w:sz w:val="19"/>
+        </w:rPr>
+        <w:t>await</w:t>
+      </w:r>
+      <w:r>
+        <w:rPr>
+          <w:rFonts w:ascii="Consolas;Courier New;monospace" w:hAnsi="Consolas;Courier New;monospace"/>
+          <w:b w:val="false"/>
+          <w:sz w:val="19"/>
+        </w:rPr>
+        <w:t xml:space="preserve"> userManager.</w:t>
+      </w:r>
+      <w:r>
+        <w:rPr>
+          <w:rFonts w:ascii="Consolas;Courier New;monospace" w:hAnsi="Consolas;Courier New;monospace"/>
+          <w:b w:val="false"/>
+          <w:color w:val="61AFEF"/>
+          <w:sz w:val="19"/>
+        </w:rPr>
+        <w:t>login</w:t>
+      </w:r>
+      <w:r>
+        <w:rPr>
+          <w:rFonts w:ascii="Consolas;Courier New;monospace" w:hAnsi="Consolas;Courier New;monospace"/>
+          <w:b w:val="false"/>
+          <w:sz w:val="19"/>
+        </w:rPr>
+        <w:t>(username, password);</w:t>
+      </w:r>
+    </w:p>
+    <w:p>
+      <w:pPr>
+        <w:pStyle w:val="111"/>
+        <w:rPr/>
+      </w:pPr>
+      <w:r>
+        <w:rPr>
+          <w:rFonts w:ascii="Consolas;Courier New;monospace" w:hAnsi="Consolas;Courier New;monospace"/>
+          <w:b w:val="false"/>
+          <w:sz w:val="19"/>
+        </w:rPr>
+        <w:t xml:space="preserve">  </w:t>
+      </w:r>
+      <w:r>
+        <w:rPr/>
+        <w:t>res.</w:t>
+      </w:r>
+      <w:r>
+        <w:rPr>
+          <w:color w:val="61AFEF"/>
+        </w:rPr>
+        <w:t>send</w:t>
+      </w:r>
+      <w:r>
+        <w:rPr/>
+        <w:t>(</w:t>
+      </w:r>
+      <w:r>
+        <w:rPr>
+          <w:color w:val="98C379"/>
+        </w:rPr>
+        <w:t>'Logged in'</w:t>
+      </w:r>
+      <w:r>
+        <w:rPr/>
+        <w:t>);</w:t>
+      </w:r>
+    </w:p>
+    <w:p>
+      <w:pPr>
+        <w:pStyle w:val="111"/>
+        <w:rPr/>
+      </w:pPr>
+      <w:r>
+        <w:rPr/>
+        <w:t>});</w:t>
+      </w:r>
+    </w:p>
+    <w:p>
+      <w:pPr>
+        <w:pStyle w:val="111"/>
+        <w:rPr/>
+      </w:pPr>
+      <w:r>
+        <w:rPr/>
+      </w:r>
+    </w:p>
+    <w:p>
+      <w:pPr>
         <w:pStyle w:val="11111"/>
         <w:rPr/>
       </w:pPr>
       <w:r>
         <w:rPr/>
+        <w:t>......</w:t>
       </w:r>
     </w:p>
     <w:p>
@@ -9085,6 +9336,333 @@
       </w:pPr>
       <w:r>
         <w:rPr/>
+      </w:r>
+    </w:p>
+    <w:p>
+      <w:pPr>
+        <w:pStyle w:val="111"/>
+        <w:rPr/>
+      </w:pPr>
+      <w:r>
+        <w:rPr/>
+        <w:t>router.</w:t>
+      </w:r>
+      <w:r>
+        <w:rPr>
+          <w:color w:val="61AFEF"/>
+        </w:rPr>
+        <w:t>post</w:t>
+      </w:r>
+      <w:r>
+        <w:rPr/>
+        <w:t>(</w:t>
+      </w:r>
+      <w:r>
+        <w:rPr>
+          <w:color w:val="98C379"/>
+        </w:rPr>
+        <w:t>'/register'</w:t>
+      </w:r>
+      <w:r>
+        <w:rPr/>
+        <w:t xml:space="preserve">, </w:t>
+      </w:r>
+      <w:r>
+        <w:rPr>
+          <w:i/>
+          <w:color w:val="C678DD"/>
+        </w:rPr>
+        <w:t>async</w:t>
+      </w:r>
+      <w:r>
+        <w:rPr/>
+        <w:t xml:space="preserve"> (req, res) </w:t>
+      </w:r>
+      <w:r>
+        <w:rPr>
+          <w:i/>
+          <w:color w:val="C678DD"/>
+        </w:rPr>
+        <w:t>=&gt;</w:t>
+      </w:r>
+      <w:r>
+        <w:rPr/>
+        <w:t xml:space="preserve"> {</w:t>
+      </w:r>
+    </w:p>
+    <w:p>
+      <w:pPr>
+        <w:pStyle w:val="111"/>
+        <w:rPr/>
+      </w:pPr>
+      <w:r>
+        <w:rPr/>
+        <w:t xml:space="preserve">  </w:t>
+      </w:r>
+      <w:r>
+        <w:rPr>
+          <w:rFonts w:ascii="Consolas;Courier New;monospace" w:hAnsi="Consolas;Courier New;monospace"/>
+          <w:b w:val="false"/>
+          <w:i/>
+          <w:color w:val="C678DD"/>
+          <w:sz w:val="19"/>
+        </w:rPr>
+        <w:t>const</w:t>
+      </w:r>
+      <w:r>
+        <w:rPr>
+          <w:rFonts w:ascii="Consolas;Courier New;monospace" w:hAnsi="Consolas;Courier New;monospace"/>
+          <w:b w:val="false"/>
+          <w:sz w:val="19"/>
+        </w:rPr>
+        <w:t xml:space="preserve"> { </w:t>
+      </w:r>
+      <w:r>
+        <w:rPr>
+          <w:rFonts w:ascii="Consolas;Courier New;monospace" w:hAnsi="Consolas;Courier New;monospace"/>
+          <w:b w:val="false"/>
+          <w:color w:val="D19A66"/>
+          <w:sz w:val="19"/>
+        </w:rPr>
+        <w:t>email</w:t>
+      </w:r>
+      <w:r>
+        <w:rPr>
+          <w:rFonts w:ascii="Consolas;Courier New;monospace" w:hAnsi="Consolas;Courier New;monospace"/>
+          <w:b w:val="false"/>
+          <w:sz w:val="19"/>
+        </w:rPr>
+        <w:t xml:space="preserve">, </w:t>
+      </w:r>
+      <w:r>
+        <w:rPr>
+          <w:rFonts w:ascii="Consolas;Courier New;monospace" w:hAnsi="Consolas;Courier New;monospace"/>
+          <w:b w:val="false"/>
+          <w:color w:val="D19A66"/>
+          <w:sz w:val="19"/>
+        </w:rPr>
+        <w:t>username</w:t>
+      </w:r>
+      <w:r>
+        <w:rPr>
+          <w:rFonts w:ascii="Consolas;Courier New;monospace" w:hAnsi="Consolas;Courier New;monospace"/>
+          <w:b w:val="false"/>
+          <w:sz w:val="19"/>
+        </w:rPr>
+        <w:t xml:space="preserve">, </w:t>
+      </w:r>
+      <w:r>
+        <w:rPr>
+          <w:rFonts w:ascii="Consolas;Courier New;monospace" w:hAnsi="Consolas;Courier New;monospace"/>
+          <w:b w:val="false"/>
+          <w:color w:val="D19A66"/>
+          <w:sz w:val="19"/>
+        </w:rPr>
+        <w:t>password</w:t>
+      </w:r>
+      <w:r>
+        <w:rPr>
+          <w:rFonts w:ascii="Consolas;Courier New;monospace" w:hAnsi="Consolas;Courier New;monospace"/>
+          <w:b w:val="false"/>
+          <w:sz w:val="19"/>
+        </w:rPr>
+        <w:t xml:space="preserve">, </w:t>
+      </w:r>
+      <w:r>
+        <w:rPr>
+          <w:rFonts w:ascii="Consolas;Courier New;monospace" w:hAnsi="Consolas;Courier New;monospace"/>
+          <w:b w:val="false"/>
+          <w:color w:val="D19A66"/>
+          <w:sz w:val="19"/>
+        </w:rPr>
+        <w:t>repeatPassword</w:t>
+      </w:r>
+      <w:r>
+        <w:rPr>
+          <w:rFonts w:ascii="Consolas;Courier New;monospace" w:hAnsi="Consolas;Courier New;monospace"/>
+          <w:b w:val="false"/>
+          <w:sz w:val="19"/>
+        </w:rPr>
+        <w:t xml:space="preserve"> } </w:t>
+      </w:r>
+      <w:r>
+        <w:rPr>
+          <w:rFonts w:ascii="Consolas;Courier New;monospace" w:hAnsi="Consolas;Courier New;monospace"/>
+          <w:b w:val="false"/>
+          <w:color w:val="56B6C2"/>
+          <w:sz w:val="19"/>
+        </w:rPr>
+        <w:t>=</w:t>
+      </w:r>
+      <w:r>
+        <w:rPr>
+          <w:rFonts w:ascii="Consolas;Courier New;monospace" w:hAnsi="Consolas;Courier New;monospace"/>
+          <w:b w:val="false"/>
+          <w:sz w:val="19"/>
+        </w:rPr>
+        <w:t xml:space="preserve"> req.</w:t>
+      </w:r>
+      <w:r>
+        <w:rPr>
+          <w:rFonts w:ascii="Consolas;Courier New;monospace" w:hAnsi="Consolas;Courier New;monospace"/>
+          <w:b w:val="false"/>
+          <w:color w:val="E06C75"/>
+          <w:sz w:val="19"/>
+        </w:rPr>
+        <w:t>body</w:t>
+      </w:r>
+      <w:r>
+        <w:rPr>
+          <w:rFonts w:ascii="Consolas;Courier New;monospace" w:hAnsi="Consolas;Courier New;monospace"/>
+          <w:b w:val="false"/>
+          <w:sz w:val="19"/>
+        </w:rPr>
+        <w:t>;</w:t>
+      </w:r>
+    </w:p>
+    <w:p>
+      <w:pPr>
+        <w:pStyle w:val="111"/>
+        <w:rPr/>
+      </w:pPr>
+      <w:r>
+        <w:rPr/>
+        <w:t xml:space="preserve">  </w:t>
+      </w:r>
+      <w:r>
+        <w:rPr>
+          <w:rFonts w:ascii="Consolas;Courier New;monospace" w:hAnsi="Consolas;Courier New;monospace"/>
+          <w:b w:val="false"/>
+          <w:i/>
+          <w:color w:val="C678DD"/>
+          <w:sz w:val="19"/>
+        </w:rPr>
+        <w:t>await</w:t>
+      </w:r>
+      <w:r>
+        <w:rPr>
+          <w:rFonts w:ascii="Consolas;Courier New;monospace" w:hAnsi="Consolas;Courier New;monospace"/>
+          <w:b w:val="false"/>
+          <w:sz w:val="19"/>
+        </w:rPr>
+        <w:t xml:space="preserve"> userManager.</w:t>
+      </w:r>
+      <w:r>
+        <w:rPr>
+          <w:rFonts w:ascii="Consolas;Courier New;monospace" w:hAnsi="Consolas;Courier New;monospace"/>
+          <w:b w:val="false"/>
+          <w:color w:val="61AFEF"/>
+          <w:sz w:val="19"/>
+        </w:rPr>
+        <w:t>register</w:t>
+      </w:r>
+      <w:r>
+        <w:rPr>
+          <w:rFonts w:ascii="Consolas;Courier New;monospace" w:hAnsi="Consolas;Courier New;monospace"/>
+          <w:b w:val="false"/>
+          <w:sz w:val="19"/>
+        </w:rPr>
+        <w:t>(email, username, password, repeatPassword);</w:t>
+      </w:r>
+    </w:p>
+    <w:p>
+      <w:pPr>
+        <w:pStyle w:val="111"/>
+        <w:rPr/>
+      </w:pPr>
+      <w:r>
+        <w:rPr/>
+        <w:t xml:space="preserve">  </w:t>
+      </w:r>
+      <w:r>
+        <w:rPr>
+          <w:rFonts w:ascii="Consolas;Courier New;monospace" w:hAnsi="Consolas;Courier New;monospace"/>
+          <w:b w:val="false"/>
+          <w:sz w:val="19"/>
+        </w:rPr>
+        <w:t>res.</w:t>
+      </w:r>
+      <w:r>
+        <w:rPr>
+          <w:rFonts w:ascii="Consolas;Courier New;monospace" w:hAnsi="Consolas;Courier New;monospace"/>
+          <w:b w:val="false"/>
+          <w:color w:val="61AFEF"/>
+          <w:sz w:val="19"/>
+        </w:rPr>
+        <w:t>send</w:t>
+      </w:r>
+      <w:r>
+        <w:rPr>
+          <w:rFonts w:ascii="Consolas;Courier New;monospace" w:hAnsi="Consolas;Courier New;monospace"/>
+          <w:b w:val="false"/>
+          <w:sz w:val="19"/>
+        </w:rPr>
+        <w:t>(</w:t>
+      </w:r>
+      <w:r>
+        <w:rPr>
+          <w:rFonts w:ascii="Consolas;Courier New;monospace" w:hAnsi="Consolas;Courier New;monospace"/>
+          <w:b w:val="false"/>
+          <w:color w:val="98C379"/>
+          <w:sz w:val="19"/>
+        </w:rPr>
+        <w:t>'Registered!'</w:t>
+      </w:r>
+      <w:r>
+        <w:rPr>
+          <w:rFonts w:ascii="Consolas;Courier New;monospace" w:hAnsi="Consolas;Courier New;monospace"/>
+          <w:b w:val="false"/>
+          <w:sz w:val="19"/>
+        </w:rPr>
+        <w:t>);</w:t>
+      </w:r>
+    </w:p>
+    <w:p>
+      <w:pPr>
+        <w:pStyle w:val="111"/>
+        <w:rPr/>
+      </w:pPr>
+      <w:r>
+        <w:rPr/>
+        <w:t>});</w:t>
+      </w:r>
+    </w:p>
+    <w:p>
+      <w:pPr>
+        <w:pStyle w:val="11111"/>
+        <w:rPr/>
+      </w:pPr>
+      <w:r>
+        <w:rPr/>
+      </w:r>
+    </w:p>
+    <w:p>
+      <w:pPr>
+        <w:pStyle w:val="11"/>
+        <w:rPr/>
+      </w:pPr>
+      <w:r>
+        <w:rPr/>
+        <w:t>In user</w:t>
+      </w:r>
+      <w:r>
+        <w:rPr>
+          <w:rFonts w:eastAsia="Segoe UI" w:cs="Tahoma"/>
+          <w:b/>
+          <w:bCs/>
+          <w:strike w:val="false"/>
+          <w:dstrike w:val="false"/>
+          <w:color w:val="000000"/>
+          <w:sz w:val="24"/>
+          <w:szCs w:val="24"/>
+          <w:shd w:fill="FFD7D7" w:val="clear"/>
+          <w:lang w:val="en-US" w:eastAsia="zh-CN" w:bidi="hi-IN"/>
+        </w:rPr>
+        <w:t>Manager</w:t>
+      </w:r>
+      <w:r>
+        <w:rPr/>
+        <w:t>.js:</w:t>
       </w:r>
     </w:p>
     <w:p>

</xml_diff>

<commit_message>
Register added and tested.
</commit_message>
<xml_diff>
--- a/JS-BackEnd-Strategy.docx
+++ b/JS-BackEnd-Strategy.docx
@@ -7198,25 +7198,8 @@
             <w:szCs w:val="18"/>
             <w:lang w:val="en-US"/>
           </w:rPr>
-          <w:t>http://localhost:5000/users/r</w:t>
+          <w:t>http://localhost:5000/users/register</w:t>
         </w:r>
-        <w:hyperlink r:id="rId5">
-          <w:r>
-            <w:rPr>
-              <w:rStyle w:val="InternetLink"/>
-              <w:rFonts w:ascii="Consolas" w:hAnsi="Consolas"/>
-              <w:b/>
-              <w:bCs/>
-              <w:strike w:val="false"/>
-              <w:dstrike w:val="false"/>
-              <w:color w:val="55308D"/>
-              <w:sz w:val="18"/>
-              <w:szCs w:val="18"/>
-              <w:lang w:val="en-US"/>
-            </w:rPr>
-            <w:t>egister</w:t>
-          </w:r>
-        </w:hyperlink>
       </w:hyperlink>
     </w:p>
     <w:p>
@@ -7237,7 +7220,17 @@
         </w:rPr>
       </w:pPr>
       <w:r>
-        <w:rPr/>
+        <w:rPr>
+          <w:rFonts w:ascii="Consolas" w:hAnsi="Consolas"/>
+          <w:b/>
+          <w:bCs/>
+          <w:strike w:val="false"/>
+          <w:dstrike w:val="false"/>
+          <w:color w:val="55308D"/>
+          <w:sz w:val="18"/>
+          <w:szCs w:val="18"/>
+          <w:lang w:val="en-US"/>
+        </w:rPr>
       </w:r>
     </w:p>
     <w:p>
@@ -7746,7 +7739,13 @@
         </w:rPr>
       </w:pPr>
       <w:r>
-        <w:rPr/>
+        <w:rPr>
+          <w:rFonts w:eastAsia="Segoe UI" w:cs="Tahoma"/>
+          <w:b/>
+          <w:bCs/>
+          <w:color w:val="000000"/>
+          <w:lang w:val="en-US" w:eastAsia="zh-CN" w:bidi="hi-IN"/>
+        </w:rPr>
       </w:r>
     </w:p>
     <w:p>
@@ -8368,11 +8367,16 @@
         <w:rPr>
           <w:rFonts w:ascii="Consolas;Courier New;monospace" w:hAnsi="Consolas;Courier New;monospace"/>
           <w:b w:val="false"/>
+          <w:b w:val="false"/>
           <w:sz w:val="19"/>
         </w:rPr>
       </w:pPr>
       <w:r>
-        <w:rPr/>
+        <w:rPr>
+          <w:rFonts w:ascii="Consolas;Courier New;monospace" w:hAnsi="Consolas;Courier New;monospace"/>
+          <w:b w:val="false"/>
+          <w:sz w:val="19"/>
+        </w:rPr>
       </w:r>
     </w:p>
     <w:p>
@@ -9332,10 +9336,17 @@
     <w:p>
       <w:pPr>
         <w:pStyle w:val="11111"/>
-        <w:rPr/>
-      </w:pPr>
-      <w:r>
-        <w:rPr/>
+        <w:rPr>
+          <w:color w:val="000000"/>
+          <w:shd w:fill="81D41A" w:val="clear"/>
+        </w:rPr>
+      </w:pPr>
+      <w:r>
+        <w:rPr>
+          <w:color w:val="000000"/>
+          <w:shd w:fill="81D41A" w:val="clear"/>
+        </w:rPr>
+        <w:t>Подават се както са в модела!!!</w:t>
       </w:r>
     </w:p>
     <w:p>
@@ -9424,7 +9435,7 @@
           <w:color w:val="D19A66"/>
           <w:sz w:val="19"/>
         </w:rPr>
-        <w:t>email</w:t>
+        <w:t>username</w:t>
       </w:r>
       <w:r>
         <w:rPr>
@@ -9441,7 +9452,7 @@
           <w:color w:val="D19A66"/>
           <w:sz w:val="19"/>
         </w:rPr>
-        <w:t>username</w:t>
+        <w:t>email</w:t>
       </w:r>
       <w:r>
         <w:rPr>
@@ -9562,7 +9573,7 @@
           <w:b w:val="false"/>
           <w:sz w:val="19"/>
         </w:rPr>
-        <w:t>(email, username, password, repeatPassword);</w:t>
+        <w:t>({username, email, password, repeatPassword});</w:t>
       </w:r>
     </w:p>
     <w:p>
@@ -9625,6 +9636,54 @@
       <w:r>
         <w:rPr/>
         <w:t>});</w:t>
+      </w:r>
+    </w:p>
+    <w:p>
+      <w:pPr>
+        <w:pStyle w:val="111"/>
+        <w:rPr/>
+      </w:pPr>
+      <w:r>
+        <w:rPr/>
+        <w:t xml:space="preserve">ТЕСТВА се и се гледа в </w:t>
+      </w:r>
+      <w:r>
+        <w:rPr>
+          <w:lang w:val="en-US"/>
+        </w:rPr>
+        <w:t>Mongo</w:t>
+      </w:r>
+      <w:r>
+        <w:rPr>
+          <w:rFonts w:eastAsia="Segoe UI" w:cs="Tahoma"/>
+          <w:strike w:val="false"/>
+          <w:dstrike w:val="false"/>
+          <w:color w:val="5B277D"/>
+          <w:kern w:val="0"/>
+          <w:sz w:val="18"/>
+          <w:szCs w:val="18"/>
+          <w:lang w:val="en-US" w:eastAsia="zh-CN" w:bidi="hi-IN"/>
+        </w:rPr>
+        <w:t>DB Compass:</w:t>
+      </w:r>
+    </w:p>
+    <w:p>
+      <w:pPr>
+        <w:pStyle w:val="11111"/>
+        <w:rPr/>
+      </w:pPr>
+      <w:r>
+        <w:rPr/>
+      </w:r>
+    </w:p>
+    <w:p>
+      <w:pPr>
+        <w:pStyle w:val="1"/>
+        <w:rPr/>
+      </w:pPr>
+      <w:r>
+        <w:rPr/>
+        <w:t>// 14. Implement user manager login and register</w:t>
       </w:r>
     </w:p>
     <w:p>
@@ -9663,6 +9722,164 @@
       <w:r>
         <w:rPr/>
         <w:t>.js:</w:t>
+      </w:r>
+    </w:p>
+    <w:p>
+      <w:pPr>
+        <w:pStyle w:val="1"/>
+        <w:rPr/>
+      </w:pPr>
+      <w:r>
+        <w:rPr/>
+        <w:t>//  * add register method</w:t>
+      </w:r>
+    </w:p>
+    <w:p>
+      <w:pPr>
+        <w:pStyle w:val="111"/>
+        <w:rPr/>
+      </w:pPr>
+      <w:r>
+        <w:rPr>
+          <w:color w:val="E06C75"/>
+        </w:rPr>
+        <w:t>exports</w:t>
+      </w:r>
+      <w:r>
+        <w:rPr/>
+        <w:t>.</w:t>
+      </w:r>
+      <w:r>
+        <w:rPr>
+          <w:color w:val="61AFEF"/>
+        </w:rPr>
+        <w:t>register</w:t>
+      </w:r>
+      <w:r>
+        <w:rPr/>
+        <w:t xml:space="preserve"> </w:t>
+      </w:r>
+      <w:r>
+        <w:rPr>
+          <w:color w:val="56B6C2"/>
+        </w:rPr>
+        <w:t>=</w:t>
+      </w:r>
+      <w:r>
+        <w:rPr/>
+        <w:t xml:space="preserve"> (email, username, password, repeatPassword) </w:t>
+      </w:r>
+      <w:r>
+        <w:rPr>
+          <w:i/>
+          <w:color w:val="C678DD"/>
+        </w:rPr>
+        <w:t>=&gt;</w:t>
+      </w:r>
+    </w:p>
+    <w:p>
+      <w:pPr>
+        <w:pStyle w:val="111"/>
+        <w:rPr/>
+      </w:pPr>
+      <w:r>
+        <w:rPr/>
+        <w:t xml:space="preserve">  </w:t>
+      </w:r>
+      <w:r>
+        <w:rPr>
+          <w:rFonts w:ascii="Consolas;Courier New;monospace" w:hAnsi="Consolas;Courier New;monospace"/>
+          <w:b w:val="false"/>
+          <w:sz w:val="19"/>
+        </w:rPr>
+        <w:t>User.</w:t>
+      </w:r>
+      <w:r>
+        <w:rPr>
+          <w:rFonts w:ascii="Consolas;Courier New;monospace" w:hAnsi="Consolas;Courier New;monospace"/>
+          <w:b w:val="false"/>
+          <w:color w:val="61AFEF"/>
+          <w:sz w:val="19"/>
+        </w:rPr>
+        <w:t>create</w:t>
+      </w:r>
+      <w:r>
+        <w:rPr>
+          <w:rFonts w:ascii="Consolas;Courier New;monospace" w:hAnsi="Consolas;Courier New;monospace"/>
+          <w:b w:val="false"/>
+          <w:sz w:val="19"/>
+        </w:rPr>
+        <w:t>(email, username, password, repeatPassword);</w:t>
+      </w:r>
+    </w:p>
+    <w:p>
+      <w:pPr>
+        <w:pStyle w:val="11"/>
+        <w:rPr>
+          <w:sz w:val="24"/>
+          <w:szCs w:val="24"/>
+        </w:rPr>
+      </w:pPr>
+      <w:r>
+        <w:rPr>
+          <w:sz w:val="24"/>
+          <w:szCs w:val="24"/>
+        </w:rPr>
+        <w:t xml:space="preserve">► ► ► </w:t>
+      </w:r>
+      <w:r>
+        <w:rPr>
+          <w:sz w:val="24"/>
+          <w:szCs w:val="24"/>
+        </w:rPr>
+        <w:t>TEST:</w:t>
+      </w:r>
+    </w:p>
+    <w:p>
+      <w:pPr>
+        <w:pStyle w:val="Normal"/>
+        <w:spacing w:lineRule="atLeast" w:line="264"/>
+        <w:rPr/>
+      </w:pPr>
+      <w:r>
+        <w:rPr>
+          <w:rFonts w:ascii="Consolas" w:hAnsi="Consolas"/>
+          <w:b/>
+          <w:bCs/>
+          <w:strike w:val="false"/>
+          <w:dstrike w:val="false"/>
+          <w:color w:val="55308D"/>
+          <w:sz w:val="18"/>
+          <w:szCs w:val="18"/>
+          <w:lang w:val="en-US"/>
+        </w:rPr>
+        <w:t xml:space="preserve">// GO TO </w:t>
+      </w:r>
+      <w:hyperlink r:id="rId5">
+        <w:r>
+          <w:rPr>
+            <w:rStyle w:val="InternetLink"/>
+            <w:rFonts w:ascii="Consolas" w:hAnsi="Consolas"/>
+            <w:b/>
+            <w:bCs/>
+            <w:strike w:val="false"/>
+            <w:dstrike w:val="false"/>
+            <w:color w:val="55308D"/>
+            <w:sz w:val="18"/>
+            <w:szCs w:val="18"/>
+            <w:lang w:val="en-US"/>
+          </w:rPr>
+          <w:t>http://localhost:5000/users/register</w:t>
+        </w:r>
+      </w:hyperlink>
+    </w:p>
+    <w:p>
+      <w:pPr>
+        <w:pStyle w:val="11"/>
+        <w:rPr/>
+      </w:pPr>
+      <w:r>
+        <w:rPr/>
       </w:r>
     </w:p>
     <w:p>
@@ -9838,7 +10055,8 @@
     <w:qFormat/>
     <w:pPr>
       <w:widowControl w:val="false"/>
-      <w:overflowPunct w:val="false"/>
+      <w:suppressAutoHyphens w:val="true"/>
+      <w:overflowPunct w:val="true"/>
       <w:bidi w:val="0"/>
       <w:spacing w:before="0" w:after="0"/>
       <w:jc w:val="left"/>
@@ -10005,7 +10223,8 @@
     <w:qFormat/>
     <w:pPr>
       <w:widowControl w:val="false"/>
-      <w:overflowPunct w:val="false"/>
+      <w:suppressAutoHyphens w:val="true"/>
+      <w:overflowPunct w:val="true"/>
       <w:bidi w:val="0"/>
       <w:spacing w:lineRule="atLeast" w:line="200" w:before="0" w:after="0"/>
       <w:jc w:val="left"/>
@@ -10163,7 +10382,8 @@
     <w:qFormat/>
     <w:pPr>
       <w:widowControl w:val="false"/>
-      <w:overflowPunct w:val="false"/>
+      <w:suppressAutoHyphens w:val="true"/>
+      <w:overflowPunct w:val="true"/>
       <w:bidi w:val="0"/>
       <w:spacing w:before="0" w:after="0"/>
       <w:jc w:val="left"/>
@@ -10341,7 +10561,8 @@
     <w:qFormat/>
     <w:pPr>
       <w:widowControl w:val="false"/>
-      <w:overflowPunct w:val="false"/>
+      <w:suppressAutoHyphens w:val="true"/>
+      <w:overflowPunct w:val="true"/>
       <w:bidi w:val="0"/>
       <w:spacing w:before="283" w:after="0"/>
       <w:jc w:val="left"/>
@@ -10553,7 +10774,8 @@
     <w:qFormat/>
     <w:pPr>
       <w:widowControl w:val="false"/>
-      <w:overflowPunct w:val="false"/>
+      <w:suppressAutoHyphens w:val="true"/>
+      <w:overflowPunct w:val="true"/>
       <w:bidi w:val="0"/>
       <w:spacing w:before="0" w:after="0"/>
       <w:jc w:val="center"/>
@@ -10581,7 +10803,8 @@
     <w:qFormat/>
     <w:pPr>
       <w:widowControl w:val="false"/>
-      <w:overflowPunct w:val="false"/>
+      <w:suppressAutoHyphens w:val="true"/>
+      <w:overflowPunct w:val="true"/>
       <w:bidi w:val="0"/>
       <w:spacing w:before="0" w:after="0"/>
       <w:jc w:val="center"/>
@@ -10608,7 +10831,8 @@
     <w:qFormat/>
     <w:pPr>
       <w:widowControl w:val="false"/>
-      <w:overflowPunct w:val="false"/>
+      <w:suppressAutoHyphens w:val="true"/>
+      <w:overflowPunct w:val="true"/>
       <w:bidi w:val="0"/>
       <w:spacing w:before="0" w:after="0"/>
       <w:ind w:left="340" w:right="0" w:hanging="340"/>
@@ -10636,7 +10860,8 @@
     <w:qFormat/>
     <w:pPr>
       <w:widowControl w:val="false"/>
-      <w:overflowPunct w:val="false"/>
+      <w:suppressAutoHyphens w:val="true"/>
+      <w:overflowPunct w:val="true"/>
       <w:bidi w:val="0"/>
       <w:spacing w:before="0" w:after="0"/>
       <w:jc w:val="left"/>
@@ -10655,7 +10880,8 @@
     <w:qFormat/>
     <w:pPr>
       <w:widowControl w:val="false"/>
-      <w:overflowPunct w:val="false"/>
+      <w:suppressAutoHyphens w:val="true"/>
+      <w:overflowPunct w:val="true"/>
       <w:bidi w:val="0"/>
       <w:spacing w:before="0" w:after="0"/>
       <w:jc w:val="left"/>
@@ -10674,7 +10900,8 @@
     <w:qFormat/>
     <w:pPr>
       <w:widowControl w:val="false"/>
-      <w:overflowPunct w:val="false"/>
+      <w:suppressAutoHyphens w:val="true"/>
+      <w:overflowPunct w:val="true"/>
       <w:bidi w:val="0"/>
       <w:spacing w:lineRule="atLeast" w:line="200" w:before="0" w:after="0"/>
       <w:jc w:val="left"/>
@@ -11155,7 +11382,8 @@
     <w:qFormat/>
     <w:pPr>
       <w:widowControl w:val="false"/>
-      <w:overflowPunct w:val="false"/>
+      <w:suppressAutoHyphens w:val="true"/>
+      <w:overflowPunct w:val="true"/>
       <w:bidi w:val="0"/>
       <w:spacing w:before="0" w:after="0"/>
       <w:jc w:val="left"/>
@@ -11174,7 +11402,8 @@
     <w:qFormat/>
     <w:pPr>
       <w:widowControl w:val="false"/>
-      <w:overflowPunct w:val="false"/>
+      <w:suppressAutoHyphens w:val="true"/>
+      <w:overflowPunct w:val="true"/>
       <w:bidi w:val="0"/>
       <w:spacing w:before="0" w:after="0"/>
       <w:jc w:val="left"/>
@@ -11193,7 +11422,8 @@
     <w:qFormat/>
     <w:pPr>
       <w:widowControl w:val="false"/>
-      <w:overflowPunct w:val="false"/>
+      <w:suppressAutoHyphens w:val="true"/>
+      <w:overflowPunct w:val="true"/>
       <w:bidi w:val="0"/>
       <w:spacing w:before="0" w:after="0"/>
       <w:ind w:left="340" w:right="0" w:hanging="340"/>
@@ -11221,7 +11451,8 @@
     <w:qFormat/>
     <w:pPr>
       <w:widowControl w:val="false"/>
-      <w:overflowPunct w:val="false"/>
+      <w:suppressAutoHyphens w:val="true"/>
+      <w:overflowPunct w:val="true"/>
       <w:bidi w:val="0"/>
       <w:spacing w:before="283" w:after="0"/>
       <w:jc w:val="left"/>
@@ -11433,7 +11664,8 @@
     <w:qFormat/>
     <w:pPr>
       <w:widowControl w:val="false"/>
-      <w:overflowPunct w:val="false"/>
+      <w:suppressAutoHyphens w:val="true"/>
+      <w:overflowPunct w:val="true"/>
       <w:bidi w:val="0"/>
       <w:spacing w:before="283" w:after="0"/>
       <w:jc w:val="left"/>
@@ -11645,7 +11877,8 @@
     <w:qFormat/>
     <w:pPr>
       <w:widowControl w:val="false"/>
-      <w:overflowPunct w:val="false"/>
+      <w:suppressAutoHyphens w:val="true"/>
+      <w:overflowPunct w:val="true"/>
       <w:bidi w:val="0"/>
       <w:spacing w:before="0" w:after="0"/>
       <w:jc w:val="center"/>
@@ -11673,7 +11906,8 @@
     <w:qFormat/>
     <w:pPr>
       <w:widowControl w:val="false"/>
-      <w:overflowPunct w:val="false"/>
+      <w:suppressAutoHyphens w:val="true"/>
+      <w:overflowPunct w:val="true"/>
       <w:bidi w:val="0"/>
       <w:spacing w:before="0" w:after="0"/>
       <w:jc w:val="center"/>
@@ -11700,7 +11934,8 @@
     <w:qFormat/>
     <w:pPr>
       <w:widowControl w:val="false"/>
-      <w:overflowPunct w:val="false"/>
+      <w:suppressAutoHyphens w:val="true"/>
+      <w:overflowPunct w:val="true"/>
       <w:bidi w:val="0"/>
       <w:spacing w:before="0" w:after="0"/>
       <w:ind w:left="340" w:right="0" w:hanging="340"/>
@@ -11728,7 +11963,8 @@
     <w:qFormat/>
     <w:pPr>
       <w:widowControl w:val="false"/>
-      <w:overflowPunct w:val="false"/>
+      <w:suppressAutoHyphens w:val="true"/>
+      <w:overflowPunct w:val="true"/>
       <w:bidi w:val="0"/>
       <w:spacing w:before="0" w:after="0"/>
       <w:jc w:val="left"/>
@@ -11747,7 +11983,8 @@
     <w:qFormat/>
     <w:pPr>
       <w:widowControl w:val="false"/>
-      <w:overflowPunct w:val="false"/>
+      <w:suppressAutoHyphens w:val="true"/>
+      <w:overflowPunct w:val="true"/>
       <w:bidi w:val="0"/>
       <w:spacing w:before="0" w:after="0"/>
       <w:jc w:val="left"/>
@@ -11766,7 +12003,8 @@
     <w:qFormat/>
     <w:pPr>
       <w:widowControl w:val="false"/>
-      <w:overflowPunct w:val="false"/>
+      <w:suppressAutoHyphens w:val="true"/>
+      <w:overflowPunct w:val="true"/>
       <w:bidi w:val="0"/>
       <w:spacing w:before="283" w:after="0"/>
       <w:jc w:val="left"/>
@@ -11978,7 +12216,8 @@
     <w:qFormat/>
     <w:pPr>
       <w:widowControl w:val="false"/>
-      <w:overflowPunct w:val="false"/>
+      <w:suppressAutoHyphens w:val="true"/>
+      <w:overflowPunct w:val="true"/>
       <w:bidi w:val="0"/>
       <w:spacing w:before="0" w:after="0"/>
       <w:jc w:val="center"/>
@@ -12006,7 +12245,8 @@
     <w:qFormat/>
     <w:pPr>
       <w:widowControl w:val="false"/>
-      <w:overflowPunct w:val="false"/>
+      <w:suppressAutoHyphens w:val="true"/>
+      <w:overflowPunct w:val="true"/>
       <w:bidi w:val="0"/>
       <w:spacing w:before="0" w:after="0"/>
       <w:jc w:val="center"/>
@@ -12033,7 +12273,8 @@
     <w:qFormat/>
     <w:pPr>
       <w:widowControl w:val="false"/>
-      <w:overflowPunct w:val="false"/>
+      <w:suppressAutoHyphens w:val="true"/>
+      <w:overflowPunct w:val="true"/>
       <w:bidi w:val="0"/>
       <w:spacing w:before="0" w:after="0"/>
       <w:ind w:left="340" w:right="0" w:hanging="340"/>
@@ -12061,7 +12302,8 @@
     <w:qFormat/>
     <w:pPr>
       <w:widowControl w:val="false"/>
-      <w:overflowPunct w:val="false"/>
+      <w:suppressAutoHyphens w:val="true"/>
+      <w:overflowPunct w:val="true"/>
       <w:bidi w:val="0"/>
       <w:spacing w:before="0" w:after="0"/>
       <w:jc w:val="left"/>
@@ -12080,7 +12322,8 @@
     <w:qFormat/>
     <w:pPr>
       <w:widowControl w:val="false"/>
-      <w:overflowPunct w:val="false"/>
+      <w:suppressAutoHyphens w:val="true"/>
+      <w:overflowPunct w:val="true"/>
       <w:bidi w:val="0"/>
       <w:spacing w:before="0" w:after="0"/>
       <w:jc w:val="left"/>
@@ -12099,7 +12342,8 @@
     <w:qFormat/>
     <w:pPr>
       <w:widowControl w:val="false"/>
-      <w:overflowPunct w:val="false"/>
+      <w:suppressAutoHyphens w:val="true"/>
+      <w:overflowPunct w:val="true"/>
       <w:bidi w:val="0"/>
       <w:spacing w:before="283" w:after="0"/>
       <w:jc w:val="left"/>
@@ -12311,7 +12555,8 @@
     <w:qFormat/>
     <w:pPr>
       <w:widowControl w:val="false"/>
-      <w:overflowPunct w:val="false"/>
+      <w:suppressAutoHyphens w:val="true"/>
+      <w:overflowPunct w:val="true"/>
       <w:bidi w:val="0"/>
       <w:spacing w:before="0" w:after="0"/>
       <w:jc w:val="center"/>
@@ -12339,7 +12584,8 @@
     <w:qFormat/>
     <w:pPr>
       <w:widowControl w:val="false"/>
-      <w:overflowPunct w:val="false"/>
+      <w:suppressAutoHyphens w:val="true"/>
+      <w:overflowPunct w:val="true"/>
       <w:bidi w:val="0"/>
       <w:spacing w:before="0" w:after="0"/>
       <w:jc w:val="center"/>
@@ -12366,7 +12612,8 @@
     <w:qFormat/>
     <w:pPr>
       <w:widowControl w:val="false"/>
-      <w:overflowPunct w:val="false"/>
+      <w:suppressAutoHyphens w:val="true"/>
+      <w:overflowPunct w:val="true"/>
       <w:bidi w:val="0"/>
       <w:spacing w:before="0" w:after="0"/>
       <w:ind w:left="340" w:right="0" w:hanging="340"/>
@@ -12394,7 +12641,8 @@
     <w:qFormat/>
     <w:pPr>
       <w:widowControl w:val="false"/>
-      <w:overflowPunct w:val="false"/>
+      <w:suppressAutoHyphens w:val="true"/>
+      <w:overflowPunct w:val="true"/>
       <w:bidi w:val="0"/>
       <w:spacing w:before="0" w:after="0"/>
       <w:jc w:val="left"/>
@@ -12413,7 +12661,8 @@
     <w:qFormat/>
     <w:pPr>
       <w:widowControl w:val="false"/>
-      <w:overflowPunct w:val="false"/>
+      <w:suppressAutoHyphens w:val="true"/>
+      <w:overflowPunct w:val="true"/>
       <w:bidi w:val="0"/>
       <w:spacing w:before="0" w:after="0"/>
       <w:jc w:val="left"/>
@@ -12432,7 +12681,8 @@
     <w:qFormat/>
     <w:pPr>
       <w:widowControl w:val="false"/>
-      <w:overflowPunct w:val="false"/>
+      <w:suppressAutoHyphens w:val="true"/>
+      <w:overflowPunct w:val="true"/>
       <w:bidi w:val="0"/>
       <w:spacing w:before="283" w:after="0"/>
       <w:jc w:val="left"/>
@@ -12644,7 +12894,8 @@
     <w:qFormat/>
     <w:pPr>
       <w:widowControl w:val="false"/>
-      <w:overflowPunct w:val="false"/>
+      <w:suppressAutoHyphens w:val="true"/>
+      <w:overflowPunct w:val="true"/>
       <w:bidi w:val="0"/>
       <w:spacing w:before="0" w:after="0"/>
       <w:jc w:val="center"/>
@@ -12672,7 +12923,8 @@
     <w:qFormat/>
     <w:pPr>
       <w:widowControl w:val="false"/>
-      <w:overflowPunct w:val="false"/>
+      <w:suppressAutoHyphens w:val="true"/>
+      <w:overflowPunct w:val="true"/>
       <w:bidi w:val="0"/>
       <w:spacing w:before="0" w:after="0"/>
       <w:jc w:val="center"/>
@@ -12699,7 +12951,8 @@
     <w:qFormat/>
     <w:pPr>
       <w:widowControl w:val="false"/>
-      <w:overflowPunct w:val="false"/>
+      <w:suppressAutoHyphens w:val="true"/>
+      <w:overflowPunct w:val="true"/>
       <w:bidi w:val="0"/>
       <w:spacing w:before="0" w:after="0"/>
       <w:ind w:left="340" w:right="0" w:hanging="340"/>
@@ -12727,7 +12980,8 @@
     <w:qFormat/>
     <w:pPr>
       <w:widowControl w:val="false"/>
-      <w:overflowPunct w:val="false"/>
+      <w:suppressAutoHyphens w:val="true"/>
+      <w:overflowPunct w:val="true"/>
       <w:bidi w:val="0"/>
       <w:spacing w:before="0" w:after="0"/>
       <w:jc w:val="left"/>
@@ -12746,7 +13000,8 @@
     <w:qFormat/>
     <w:pPr>
       <w:widowControl w:val="false"/>
-      <w:overflowPunct w:val="false"/>
+      <w:suppressAutoHyphens w:val="true"/>
+      <w:overflowPunct w:val="true"/>
       <w:bidi w:val="0"/>
       <w:spacing w:before="0" w:after="0"/>
       <w:jc w:val="left"/>
@@ -12765,7 +13020,8 @@
     <w:qFormat/>
     <w:pPr>
       <w:widowControl w:val="false"/>
-      <w:overflowPunct w:val="false"/>
+      <w:suppressAutoHyphens w:val="true"/>
+      <w:overflowPunct w:val="true"/>
       <w:bidi w:val="0"/>
       <w:spacing w:before="283" w:after="0"/>
       <w:jc w:val="left"/>
@@ -12977,7 +13233,8 @@
     <w:qFormat/>
     <w:pPr>
       <w:widowControl w:val="false"/>
-      <w:overflowPunct w:val="false"/>
+      <w:suppressAutoHyphens w:val="true"/>
+      <w:overflowPunct w:val="true"/>
       <w:bidi w:val="0"/>
       <w:spacing w:before="0" w:after="0"/>
       <w:jc w:val="center"/>
@@ -13005,7 +13262,8 @@
     <w:qFormat/>
     <w:pPr>
       <w:widowControl w:val="false"/>
-      <w:overflowPunct w:val="false"/>
+      <w:suppressAutoHyphens w:val="true"/>
+      <w:overflowPunct w:val="true"/>
       <w:bidi w:val="0"/>
       <w:spacing w:before="0" w:after="0"/>
       <w:jc w:val="center"/>
@@ -13032,7 +13290,8 @@
     <w:qFormat/>
     <w:pPr>
       <w:widowControl w:val="false"/>
-      <w:overflowPunct w:val="false"/>
+      <w:suppressAutoHyphens w:val="true"/>
+      <w:overflowPunct w:val="true"/>
       <w:bidi w:val="0"/>
       <w:spacing w:before="0" w:after="0"/>
       <w:ind w:left="340" w:right="0" w:hanging="340"/>
@@ -13060,7 +13319,8 @@
     <w:qFormat/>
     <w:pPr>
       <w:widowControl w:val="false"/>
-      <w:overflowPunct w:val="false"/>
+      <w:suppressAutoHyphens w:val="true"/>
+      <w:overflowPunct w:val="true"/>
       <w:bidi w:val="0"/>
       <w:spacing w:before="0" w:after="0"/>
       <w:jc w:val="left"/>
@@ -13079,7 +13339,8 @@
     <w:qFormat/>
     <w:pPr>
       <w:widowControl w:val="false"/>
-      <w:overflowPunct w:val="false"/>
+      <w:suppressAutoHyphens w:val="true"/>
+      <w:overflowPunct w:val="true"/>
       <w:bidi w:val="0"/>
       <w:spacing w:before="0" w:after="0"/>
       <w:jc w:val="left"/>
@@ -13098,7 +13359,8 @@
     <w:qFormat/>
     <w:pPr>
       <w:widowControl w:val="false"/>
-      <w:overflowPunct w:val="false"/>
+      <w:suppressAutoHyphens w:val="true"/>
+      <w:overflowPunct w:val="true"/>
       <w:bidi w:val="0"/>
       <w:spacing w:before="283" w:after="0"/>
       <w:jc w:val="left"/>
@@ -13310,7 +13572,8 @@
     <w:qFormat/>
     <w:pPr>
       <w:widowControl w:val="false"/>
-      <w:overflowPunct w:val="false"/>
+      <w:suppressAutoHyphens w:val="true"/>
+      <w:overflowPunct w:val="true"/>
       <w:bidi w:val="0"/>
       <w:spacing w:before="0" w:after="0"/>
       <w:jc w:val="center"/>
@@ -13338,7 +13601,8 @@
     <w:qFormat/>
     <w:pPr>
       <w:widowControl w:val="false"/>
-      <w:overflowPunct w:val="false"/>
+      <w:suppressAutoHyphens w:val="true"/>
+      <w:overflowPunct w:val="true"/>
       <w:bidi w:val="0"/>
       <w:spacing w:before="0" w:after="0"/>
       <w:jc w:val="center"/>
@@ -13365,7 +13629,8 @@
     <w:qFormat/>
     <w:pPr>
       <w:widowControl w:val="false"/>
-      <w:overflowPunct w:val="false"/>
+      <w:suppressAutoHyphens w:val="true"/>
+      <w:overflowPunct w:val="true"/>
       <w:bidi w:val="0"/>
       <w:spacing w:before="0" w:after="0"/>
       <w:ind w:left="340" w:right="0" w:hanging="340"/>
@@ -13393,7 +13658,8 @@
     <w:qFormat/>
     <w:pPr>
       <w:widowControl w:val="false"/>
-      <w:overflowPunct w:val="false"/>
+      <w:suppressAutoHyphens w:val="true"/>
+      <w:overflowPunct w:val="true"/>
       <w:bidi w:val="0"/>
       <w:spacing w:before="0" w:after="0"/>
       <w:jc w:val="left"/>
@@ -13412,7 +13678,8 @@
     <w:qFormat/>
     <w:pPr>
       <w:widowControl w:val="false"/>
-      <w:overflowPunct w:val="false"/>
+      <w:suppressAutoHyphens w:val="true"/>
+      <w:overflowPunct w:val="true"/>
       <w:bidi w:val="0"/>
       <w:spacing w:before="0" w:after="0"/>
       <w:jc w:val="left"/>
@@ -13431,7 +13698,8 @@
     <w:qFormat/>
     <w:pPr>
       <w:widowControl w:val="false"/>
-      <w:overflowPunct w:val="false"/>
+      <w:suppressAutoHyphens w:val="true"/>
+      <w:overflowPunct w:val="true"/>
       <w:bidi w:val="0"/>
       <w:spacing w:before="283" w:after="0"/>
       <w:jc w:val="left"/>
@@ -13643,7 +13911,8 @@
     <w:qFormat/>
     <w:pPr>
       <w:widowControl w:val="false"/>
-      <w:overflowPunct w:val="false"/>
+      <w:suppressAutoHyphens w:val="true"/>
+      <w:overflowPunct w:val="true"/>
       <w:bidi w:val="0"/>
       <w:spacing w:before="0" w:after="0"/>
       <w:jc w:val="center"/>
@@ -13671,7 +13940,8 @@
     <w:qFormat/>
     <w:pPr>
       <w:widowControl w:val="false"/>
-      <w:overflowPunct w:val="false"/>
+      <w:suppressAutoHyphens w:val="true"/>
+      <w:overflowPunct w:val="true"/>
       <w:bidi w:val="0"/>
       <w:spacing w:before="0" w:after="0"/>
       <w:jc w:val="center"/>
@@ -13698,7 +13968,8 @@
     <w:qFormat/>
     <w:pPr>
       <w:widowControl w:val="false"/>
-      <w:overflowPunct w:val="false"/>
+      <w:suppressAutoHyphens w:val="true"/>
+      <w:overflowPunct w:val="true"/>
       <w:bidi w:val="0"/>
       <w:spacing w:before="0" w:after="0"/>
       <w:ind w:left="340" w:right="0" w:hanging="340"/>
@@ -13726,7 +13997,8 @@
     <w:qFormat/>
     <w:pPr>
       <w:widowControl w:val="false"/>
-      <w:overflowPunct w:val="false"/>
+      <w:suppressAutoHyphens w:val="true"/>
+      <w:overflowPunct w:val="true"/>
       <w:bidi w:val="0"/>
       <w:spacing w:before="0" w:after="0"/>
       <w:jc w:val="left"/>
@@ -13745,7 +14017,8 @@
     <w:qFormat/>
     <w:pPr>
       <w:widowControl w:val="false"/>
-      <w:overflowPunct w:val="false"/>
+      <w:suppressAutoHyphens w:val="true"/>
+      <w:overflowPunct w:val="true"/>
       <w:bidi w:val="0"/>
       <w:spacing w:before="0" w:after="0"/>
       <w:jc w:val="left"/>
@@ -13764,7 +14037,8 @@
     <w:qFormat/>
     <w:pPr>
       <w:widowControl w:val="false"/>
-      <w:overflowPunct w:val="false"/>
+      <w:suppressAutoHyphens w:val="true"/>
+      <w:overflowPunct w:val="true"/>
       <w:bidi w:val="0"/>
       <w:spacing w:before="283" w:after="0"/>
       <w:jc w:val="left"/>
@@ -13976,7 +14250,8 @@
     <w:qFormat/>
     <w:pPr>
       <w:widowControl w:val="false"/>
-      <w:overflowPunct w:val="false"/>
+      <w:suppressAutoHyphens w:val="true"/>
+      <w:overflowPunct w:val="true"/>
       <w:bidi w:val="0"/>
       <w:spacing w:before="0" w:after="0"/>
       <w:jc w:val="center"/>
@@ -14004,7 +14279,8 @@
     <w:qFormat/>
     <w:pPr>
       <w:widowControl w:val="false"/>
-      <w:overflowPunct w:val="false"/>
+      <w:suppressAutoHyphens w:val="true"/>
+      <w:overflowPunct w:val="true"/>
       <w:bidi w:val="0"/>
       <w:spacing w:before="0" w:after="0"/>
       <w:jc w:val="center"/>
@@ -14031,7 +14307,8 @@
     <w:qFormat/>
     <w:pPr>
       <w:widowControl w:val="false"/>
-      <w:overflowPunct w:val="false"/>
+      <w:suppressAutoHyphens w:val="true"/>
+      <w:overflowPunct w:val="true"/>
       <w:bidi w:val="0"/>
       <w:spacing w:before="0" w:after="0"/>
       <w:ind w:left="340" w:right="0" w:hanging="340"/>
@@ -14059,7 +14336,8 @@
     <w:qFormat/>
     <w:pPr>
       <w:widowControl w:val="false"/>
-      <w:overflowPunct w:val="false"/>
+      <w:suppressAutoHyphens w:val="true"/>
+      <w:overflowPunct w:val="true"/>
       <w:bidi w:val="0"/>
       <w:spacing w:before="0" w:after="0"/>
       <w:jc w:val="left"/>
@@ -14078,7 +14356,8 @@
     <w:qFormat/>
     <w:pPr>
       <w:widowControl w:val="false"/>
-      <w:overflowPunct w:val="false"/>
+      <w:suppressAutoHyphens w:val="true"/>
+      <w:overflowPunct w:val="true"/>
       <w:bidi w:val="0"/>
       <w:spacing w:before="0" w:after="0"/>
       <w:jc w:val="left"/>
@@ -14097,7 +14376,8 @@
     <w:qFormat/>
     <w:pPr>
       <w:widowControl w:val="false"/>
-      <w:overflowPunct w:val="false"/>
+      <w:suppressAutoHyphens w:val="true"/>
+      <w:overflowPunct w:val="true"/>
       <w:bidi w:val="0"/>
       <w:spacing w:before="283" w:after="0"/>
       <w:jc w:val="left"/>
@@ -14309,7 +14589,8 @@
     <w:qFormat/>
     <w:pPr>
       <w:widowControl w:val="false"/>
-      <w:overflowPunct w:val="false"/>
+      <w:suppressAutoHyphens w:val="true"/>
+      <w:overflowPunct w:val="true"/>
       <w:bidi w:val="0"/>
       <w:spacing w:before="0" w:after="0"/>
       <w:jc w:val="center"/>
@@ -14337,7 +14618,8 @@
     <w:qFormat/>
     <w:pPr>
       <w:widowControl w:val="false"/>
-      <w:overflowPunct w:val="false"/>
+      <w:suppressAutoHyphens w:val="true"/>
+      <w:overflowPunct w:val="true"/>
       <w:bidi w:val="0"/>
       <w:spacing w:before="0" w:after="0"/>
       <w:jc w:val="center"/>
@@ -14364,7 +14646,8 @@
     <w:qFormat/>
     <w:pPr>
       <w:widowControl w:val="false"/>
-      <w:overflowPunct w:val="false"/>
+      <w:suppressAutoHyphens w:val="true"/>
+      <w:overflowPunct w:val="true"/>
       <w:bidi w:val="0"/>
       <w:spacing w:before="0" w:after="0"/>
       <w:ind w:left="340" w:right="0" w:hanging="340"/>
@@ -14392,7 +14675,8 @@
     <w:qFormat/>
     <w:pPr>
       <w:widowControl w:val="false"/>
-      <w:overflowPunct w:val="false"/>
+      <w:suppressAutoHyphens w:val="true"/>
+      <w:overflowPunct w:val="true"/>
       <w:bidi w:val="0"/>
       <w:spacing w:before="0" w:after="0"/>
       <w:jc w:val="left"/>
@@ -14411,7 +14695,8 @@
     <w:qFormat/>
     <w:pPr>
       <w:widowControl w:val="false"/>
-      <w:overflowPunct w:val="false"/>
+      <w:suppressAutoHyphens w:val="true"/>
+      <w:overflowPunct w:val="true"/>
       <w:bidi w:val="0"/>
       <w:spacing w:before="0" w:after="0"/>
       <w:jc w:val="left"/>
@@ -14430,7 +14715,8 @@
     <w:qFormat/>
     <w:pPr>
       <w:widowControl w:val="false"/>
-      <w:overflowPunct w:val="false"/>
+      <w:suppressAutoHyphens w:val="true"/>
+      <w:overflowPunct w:val="true"/>
       <w:bidi w:val="0"/>
       <w:spacing w:before="283" w:after="0"/>
       <w:jc w:val="left"/>
@@ -14642,7 +14928,8 @@
     <w:qFormat/>
     <w:pPr>
       <w:widowControl w:val="false"/>
-      <w:overflowPunct w:val="false"/>
+      <w:suppressAutoHyphens w:val="true"/>
+      <w:overflowPunct w:val="true"/>
       <w:bidi w:val="0"/>
       <w:spacing w:before="0" w:after="0"/>
       <w:jc w:val="center"/>
@@ -14670,7 +14957,8 @@
     <w:qFormat/>
     <w:pPr>
       <w:widowControl w:val="false"/>
-      <w:overflowPunct w:val="false"/>
+      <w:suppressAutoHyphens w:val="true"/>
+      <w:overflowPunct w:val="true"/>
       <w:bidi w:val="0"/>
       <w:spacing w:before="0" w:after="0"/>
       <w:jc w:val="center"/>
@@ -14697,7 +14985,8 @@
     <w:qFormat/>
     <w:pPr>
       <w:widowControl w:val="false"/>
-      <w:overflowPunct w:val="false"/>
+      <w:suppressAutoHyphens w:val="true"/>
+      <w:overflowPunct w:val="true"/>
       <w:bidi w:val="0"/>
       <w:spacing w:before="0" w:after="0"/>
       <w:ind w:left="340" w:right="0" w:hanging="340"/>
@@ -14725,7 +15014,8 @@
     <w:qFormat/>
     <w:pPr>
       <w:widowControl w:val="false"/>
-      <w:overflowPunct w:val="false"/>
+      <w:suppressAutoHyphens w:val="true"/>
+      <w:overflowPunct w:val="true"/>
       <w:bidi w:val="0"/>
       <w:spacing w:before="0" w:after="0"/>
       <w:jc w:val="left"/>
@@ -14744,7 +15034,8 @@
     <w:qFormat/>
     <w:pPr>
       <w:widowControl w:val="false"/>
-      <w:overflowPunct w:val="false"/>
+      <w:suppressAutoHyphens w:val="true"/>
+      <w:overflowPunct w:val="true"/>
       <w:bidi w:val="0"/>
       <w:spacing w:before="0" w:after="0"/>
       <w:jc w:val="left"/>
@@ -14763,7 +15054,8 @@
     <w:qFormat/>
     <w:pPr>
       <w:widowControl w:val="false"/>
-      <w:overflowPunct w:val="false"/>
+      <w:suppressAutoHyphens w:val="true"/>
+      <w:overflowPunct w:val="true"/>
       <w:bidi w:val="0"/>
       <w:spacing w:before="283" w:after="0"/>
       <w:jc w:val="left"/>
@@ -14975,7 +15267,8 @@
     <w:qFormat/>
     <w:pPr>
       <w:widowControl w:val="false"/>
-      <w:overflowPunct w:val="false"/>
+      <w:suppressAutoHyphens w:val="true"/>
+      <w:overflowPunct w:val="true"/>
       <w:bidi w:val="0"/>
       <w:spacing w:before="0" w:after="0"/>
       <w:jc w:val="center"/>
@@ -15003,7 +15296,8 @@
     <w:qFormat/>
     <w:pPr>
       <w:widowControl w:val="false"/>
-      <w:overflowPunct w:val="false"/>
+      <w:suppressAutoHyphens w:val="true"/>
+      <w:overflowPunct w:val="true"/>
       <w:bidi w:val="0"/>
       <w:spacing w:before="0" w:after="0"/>
       <w:jc w:val="center"/>
@@ -15030,7 +15324,8 @@
     <w:qFormat/>
     <w:pPr>
       <w:widowControl w:val="false"/>
-      <w:overflowPunct w:val="false"/>
+      <w:suppressAutoHyphens w:val="true"/>
+      <w:overflowPunct w:val="true"/>
       <w:bidi w:val="0"/>
       <w:spacing w:before="0" w:after="0"/>
       <w:ind w:left="340" w:right="0" w:hanging="340"/>
@@ -15058,7 +15353,8 @@
     <w:qFormat/>
     <w:pPr>
       <w:widowControl w:val="false"/>
-      <w:overflowPunct w:val="false"/>
+      <w:suppressAutoHyphens w:val="true"/>
+      <w:overflowPunct w:val="true"/>
       <w:bidi w:val="0"/>
       <w:spacing w:before="0" w:after="0"/>
       <w:jc w:val="left"/>
@@ -15077,7 +15373,8 @@
     <w:qFormat/>
     <w:pPr>
       <w:widowControl w:val="false"/>
-      <w:overflowPunct w:val="false"/>
+      <w:suppressAutoHyphens w:val="true"/>
+      <w:overflowPunct w:val="true"/>
       <w:bidi w:val="0"/>
       <w:spacing w:before="0" w:after="0"/>
       <w:jc w:val="left"/>
@@ -15096,7 +15393,8 @@
     <w:qFormat/>
     <w:pPr>
       <w:widowControl w:val="false"/>
-      <w:overflowPunct w:val="false"/>
+      <w:suppressAutoHyphens w:val="true"/>
+      <w:overflowPunct w:val="true"/>
       <w:bidi w:val="0"/>
       <w:spacing w:before="283" w:after="0"/>
       <w:jc w:val="left"/>
@@ -15308,7 +15606,8 @@
     <w:qFormat/>
     <w:pPr>
       <w:widowControl w:val="false"/>
-      <w:overflowPunct w:val="false"/>
+      <w:suppressAutoHyphens w:val="true"/>
+      <w:overflowPunct w:val="true"/>
       <w:bidi w:val="0"/>
       <w:spacing w:before="0" w:after="0"/>
       <w:jc w:val="center"/>
@@ -15336,7 +15635,8 @@
     <w:qFormat/>
     <w:pPr>
       <w:widowControl w:val="false"/>
-      <w:overflowPunct w:val="false"/>
+      <w:suppressAutoHyphens w:val="true"/>
+      <w:overflowPunct w:val="true"/>
       <w:bidi w:val="0"/>
       <w:spacing w:before="0" w:after="0"/>
       <w:jc w:val="center"/>
@@ -15363,7 +15663,8 @@
     <w:qFormat/>
     <w:pPr>
       <w:widowControl w:val="false"/>
-      <w:overflowPunct w:val="false"/>
+      <w:suppressAutoHyphens w:val="true"/>
+      <w:overflowPunct w:val="true"/>
       <w:bidi w:val="0"/>
       <w:spacing w:before="0" w:after="0"/>
       <w:ind w:left="340" w:right="0" w:hanging="340"/>
@@ -15391,7 +15692,8 @@
     <w:qFormat/>
     <w:pPr>
       <w:widowControl w:val="false"/>
-      <w:overflowPunct w:val="false"/>
+      <w:suppressAutoHyphens w:val="true"/>
+      <w:overflowPunct w:val="true"/>
       <w:bidi w:val="0"/>
       <w:spacing w:before="0" w:after="0"/>
       <w:jc w:val="left"/>
@@ -15410,7 +15712,8 @@
     <w:qFormat/>
     <w:pPr>
       <w:widowControl w:val="false"/>
-      <w:overflowPunct w:val="false"/>
+      <w:suppressAutoHyphens w:val="true"/>
+      <w:overflowPunct w:val="true"/>
       <w:bidi w:val="0"/>
       <w:spacing w:before="0" w:after="0"/>
       <w:jc w:val="left"/>
@@ -15429,7 +15732,8 @@
     <w:qFormat/>
     <w:pPr>
       <w:widowControl w:val="false"/>
-      <w:overflowPunct w:val="false"/>
+      <w:suppressAutoHyphens w:val="true"/>
+      <w:overflowPunct w:val="true"/>
       <w:bidi w:val="0"/>
       <w:spacing w:before="283" w:after="0"/>
       <w:jc w:val="left"/>
@@ -15641,7 +15945,8 @@
     <w:qFormat/>
     <w:pPr>
       <w:widowControl w:val="false"/>
-      <w:overflowPunct w:val="false"/>
+      <w:suppressAutoHyphens w:val="true"/>
+      <w:overflowPunct w:val="true"/>
       <w:bidi w:val="0"/>
       <w:spacing w:before="0" w:after="0"/>
       <w:jc w:val="center"/>
@@ -15669,7 +15974,8 @@
     <w:qFormat/>
     <w:pPr>
       <w:widowControl w:val="false"/>
-      <w:overflowPunct w:val="false"/>
+      <w:suppressAutoHyphens w:val="true"/>
+      <w:overflowPunct w:val="true"/>
       <w:bidi w:val="0"/>
       <w:spacing w:before="0" w:after="0"/>
       <w:jc w:val="center"/>
@@ -15696,7 +16002,8 @@
     <w:qFormat/>
     <w:pPr>
       <w:widowControl w:val="false"/>
-      <w:overflowPunct w:val="false"/>
+      <w:suppressAutoHyphens w:val="true"/>
+      <w:overflowPunct w:val="true"/>
       <w:bidi w:val="0"/>
       <w:spacing w:before="0" w:after="0"/>
       <w:ind w:left="340" w:right="0" w:hanging="340"/>
@@ -15724,7 +16031,8 @@
     <w:qFormat/>
     <w:pPr>
       <w:widowControl w:val="false"/>
-      <w:overflowPunct w:val="false"/>
+      <w:suppressAutoHyphens w:val="true"/>
+      <w:overflowPunct w:val="true"/>
       <w:bidi w:val="0"/>
       <w:spacing w:before="0" w:after="0"/>
       <w:jc w:val="left"/>
@@ -15743,7 +16051,8 @@
     <w:qFormat/>
     <w:pPr>
       <w:widowControl w:val="false"/>
-      <w:overflowPunct w:val="false"/>
+      <w:suppressAutoHyphens w:val="true"/>
+      <w:overflowPunct w:val="true"/>
       <w:bidi w:val="0"/>
       <w:spacing w:before="0" w:after="0"/>
       <w:jc w:val="left"/>
@@ -15762,7 +16071,8 @@
     <w:qFormat/>
     <w:pPr>
       <w:widowControl w:val="false"/>
-      <w:overflowPunct w:val="false"/>
+      <w:suppressAutoHyphens w:val="true"/>
+      <w:overflowPunct w:val="true"/>
       <w:bidi w:val="0"/>
       <w:spacing w:before="283" w:after="0"/>
       <w:jc w:val="left"/>
@@ -15974,7 +16284,8 @@
     <w:qFormat/>
     <w:pPr>
       <w:widowControl w:val="false"/>
-      <w:overflowPunct w:val="false"/>
+      <w:suppressAutoHyphens w:val="true"/>
+      <w:overflowPunct w:val="true"/>
       <w:bidi w:val="0"/>
       <w:spacing w:before="0" w:after="0"/>
       <w:jc w:val="center"/>
@@ -16002,7 +16313,8 @@
     <w:qFormat/>
     <w:pPr>
       <w:widowControl w:val="false"/>
-      <w:overflowPunct w:val="false"/>
+      <w:suppressAutoHyphens w:val="true"/>
+      <w:overflowPunct w:val="true"/>
       <w:bidi w:val="0"/>
       <w:spacing w:before="0" w:after="0"/>
       <w:jc w:val="center"/>
@@ -16029,7 +16341,8 @@
     <w:qFormat/>
     <w:pPr>
       <w:widowControl w:val="false"/>
-      <w:overflowPunct w:val="false"/>
+      <w:suppressAutoHyphens w:val="true"/>
+      <w:overflowPunct w:val="true"/>
       <w:bidi w:val="0"/>
       <w:spacing w:before="0" w:after="0"/>
       <w:ind w:left="340" w:right="0" w:hanging="340"/>
@@ -16057,7 +16370,8 @@
     <w:qFormat/>
     <w:pPr>
       <w:widowControl w:val="false"/>
-      <w:overflowPunct w:val="false"/>
+      <w:suppressAutoHyphens w:val="true"/>
+      <w:overflowPunct w:val="true"/>
       <w:bidi w:val="0"/>
       <w:spacing w:before="0" w:after="0"/>
       <w:jc w:val="left"/>
@@ -16076,7 +16390,8 @@
     <w:qFormat/>
     <w:pPr>
       <w:widowControl w:val="false"/>
-      <w:overflowPunct w:val="false"/>
+      <w:suppressAutoHyphens w:val="true"/>
+      <w:overflowPunct w:val="true"/>
       <w:bidi w:val="0"/>
       <w:spacing w:before="0" w:after="0"/>
       <w:jc w:val="left"/>

</xml_diff>

<commit_message>
Validations and password hash.
</commit_message>
<xml_diff>
--- a/JS-BackEnd-Strategy.docx
+++ b/JS-BackEnd-Strategy.docx
@@ -9316,15 +9316,6 @@
     </w:p>
     <w:p>
       <w:pPr>
-        <w:pStyle w:val="111"/>
-        <w:rPr/>
-      </w:pPr>
-      <w:r>
-        <w:rPr/>
-      </w:r>
-    </w:p>
-    <w:p>
-      <w:pPr>
         <w:pStyle w:val="11111"/>
         <w:rPr/>
       </w:pPr>
@@ -9884,11 +9875,2569 @@
     </w:p>
     <w:p>
       <w:pPr>
+        <w:pStyle w:val="1"/>
+        <w:rPr/>
+      </w:pPr>
+      <w:r>
+        <w:rPr/>
+        <w:t>//  * add unique index for username</w:t>
+      </w:r>
+    </w:p>
+    <w:p>
+      <w:pPr>
+        <w:pStyle w:val="111"/>
+        <w:rPr/>
+      </w:pPr>
+      <w:r>
+        <w:rPr/>
+        <w:t xml:space="preserve">  </w:t>
+      </w:r>
+      <w:r>
+        <w:rPr>
+          <w:rFonts w:ascii="Consolas;Courier New;monospace" w:hAnsi="Consolas;Courier New;monospace"/>
+          <w:b w:val="false"/>
+          <w:color w:val="E06C75"/>
+          <w:sz w:val="19"/>
+        </w:rPr>
+        <w:t>username</w:t>
+      </w:r>
+      <w:r>
+        <w:rPr>
+          <w:rFonts w:ascii="Consolas;Courier New;monospace" w:hAnsi="Consolas;Courier New;monospace"/>
+          <w:b w:val="false"/>
+          <w:color w:val="56B6C2"/>
+          <w:sz w:val="19"/>
+        </w:rPr>
+        <w:t>:</w:t>
+      </w:r>
+      <w:r>
+        <w:rPr>
+          <w:rFonts w:ascii="Consolas;Courier New;monospace" w:hAnsi="Consolas;Courier New;monospace"/>
+          <w:b w:val="false"/>
+          <w:sz w:val="19"/>
+        </w:rPr>
+        <w:t xml:space="preserve"> {</w:t>
+      </w:r>
+    </w:p>
+    <w:p>
+      <w:pPr>
+        <w:pStyle w:val="111"/>
+        <w:rPr/>
+      </w:pPr>
+      <w:r>
+        <w:rPr/>
+        <w:t xml:space="preserve">    </w:t>
+      </w:r>
+      <w:r>
+        <w:rPr>
+          <w:rFonts w:ascii="Consolas;Courier New;monospace" w:hAnsi="Consolas;Courier New;monospace"/>
+          <w:b w:val="false"/>
+          <w:color w:val="E06C75"/>
+          <w:sz w:val="19"/>
+        </w:rPr>
+        <w:t>type</w:t>
+      </w:r>
+      <w:r>
+        <w:rPr>
+          <w:rFonts w:ascii="Consolas;Courier New;monospace" w:hAnsi="Consolas;Courier New;monospace"/>
+          <w:b w:val="false"/>
+          <w:color w:val="56B6C2"/>
+          <w:sz w:val="19"/>
+        </w:rPr>
+        <w:t>:</w:t>
+      </w:r>
+      <w:r>
+        <w:rPr>
+          <w:rFonts w:ascii="Consolas;Courier New;monospace" w:hAnsi="Consolas;Courier New;monospace"/>
+          <w:b w:val="false"/>
+          <w:sz w:val="19"/>
+        </w:rPr>
+        <w:t xml:space="preserve"> String,</w:t>
+      </w:r>
+    </w:p>
+    <w:p>
+      <w:pPr>
+        <w:pStyle w:val="111"/>
+        <w:rPr/>
+      </w:pPr>
+      <w:r>
+        <w:rPr/>
+        <w:t xml:space="preserve">    </w:t>
+      </w:r>
+      <w:r>
+        <w:rPr>
+          <w:rFonts w:ascii="Consolas;Courier New;monospace" w:hAnsi="Consolas;Courier New;monospace"/>
+          <w:b w:val="false"/>
+          <w:color w:val="E06C75"/>
+          <w:sz w:val="19"/>
+        </w:rPr>
+        <w:t>required</w:t>
+      </w:r>
+      <w:r>
+        <w:rPr>
+          <w:rFonts w:ascii="Consolas;Courier New;monospace" w:hAnsi="Consolas;Courier New;monospace"/>
+          <w:b w:val="false"/>
+          <w:color w:val="56B6C2"/>
+          <w:sz w:val="19"/>
+        </w:rPr>
+        <w:t>:</w:t>
+      </w:r>
+      <w:r>
+        <w:rPr>
+          <w:rFonts w:ascii="Consolas;Courier New;monospace" w:hAnsi="Consolas;Courier New;monospace"/>
+          <w:b w:val="false"/>
+          <w:sz w:val="19"/>
+        </w:rPr>
+        <w:t xml:space="preserve"> </w:t>
+      </w:r>
+      <w:r>
+        <w:rPr>
+          <w:rFonts w:ascii="Consolas;Courier New;monospace" w:hAnsi="Consolas;Courier New;monospace"/>
+          <w:b w:val="false"/>
+          <w:i/>
+          <w:color w:val="D19A66"/>
+          <w:sz w:val="19"/>
+        </w:rPr>
+        <w:t>true</w:t>
+      </w:r>
+      <w:r>
+        <w:rPr>
+          <w:rFonts w:ascii="Consolas;Courier New;monospace" w:hAnsi="Consolas;Courier New;monospace"/>
+          <w:b w:val="false"/>
+          <w:sz w:val="19"/>
+        </w:rPr>
+        <w:t>,</w:t>
+      </w:r>
+    </w:p>
+    <w:p>
+      <w:pPr>
+        <w:pStyle w:val="111"/>
+        <w:rPr/>
+      </w:pPr>
+      <w:r>
+        <w:rPr/>
+        <w:t xml:space="preserve">    </w:t>
+      </w:r>
+      <w:r>
+        <w:rPr>
+          <w:rFonts w:ascii="Consolas;Courier New;monospace" w:hAnsi="Consolas;Courier New;monospace"/>
+          <w:b w:val="false"/>
+          <w:color w:val="E06C75"/>
+          <w:sz w:val="19"/>
+        </w:rPr>
+        <w:t>unique</w:t>
+      </w:r>
+      <w:r>
+        <w:rPr>
+          <w:rFonts w:ascii="Consolas;Courier New;monospace" w:hAnsi="Consolas;Courier New;monospace"/>
+          <w:b w:val="false"/>
+          <w:color w:val="56B6C2"/>
+          <w:sz w:val="19"/>
+        </w:rPr>
+        <w:t>:</w:t>
+      </w:r>
+      <w:r>
+        <w:rPr>
+          <w:rFonts w:ascii="Consolas;Courier New;monospace" w:hAnsi="Consolas;Courier New;monospace"/>
+          <w:b w:val="false"/>
+          <w:sz w:val="19"/>
+        </w:rPr>
+        <w:t xml:space="preserve"> </w:t>
+      </w:r>
+      <w:r>
+        <w:rPr>
+          <w:rFonts w:ascii="Consolas;Courier New;monospace" w:hAnsi="Consolas;Courier New;monospace"/>
+          <w:b w:val="false"/>
+          <w:i/>
+          <w:color w:val="D19A66"/>
+          <w:sz w:val="19"/>
+        </w:rPr>
+        <w:t>true</w:t>
+      </w:r>
+      <w:r>
+        <w:rPr>
+          <w:rFonts w:ascii="Consolas;Courier New;monospace" w:hAnsi="Consolas;Courier New;monospace"/>
+          <w:b w:val="false"/>
+          <w:sz w:val="19"/>
+        </w:rPr>
+        <w:t>,</w:t>
+      </w:r>
+    </w:p>
+    <w:p>
+      <w:pPr>
+        <w:pStyle w:val="111"/>
+        <w:rPr/>
+      </w:pPr>
+      <w:r>
+        <w:rPr/>
+        <w:t xml:space="preserve">  </w:t>
+      </w:r>
+      <w:r>
+        <w:rPr>
+          <w:rFonts w:ascii="Consolas;Courier New;monospace" w:hAnsi="Consolas;Courier New;monospace"/>
+          <w:b w:val="false"/>
+          <w:sz w:val="19"/>
+        </w:rPr>
+        <w:t>},</w:t>
+      </w:r>
+    </w:p>
+    <w:p>
+      <w:pPr>
         <w:pStyle w:val="11111"/>
         <w:rPr/>
       </w:pPr>
       <w:r>
         <w:rPr/>
+      </w:r>
+    </w:p>
+    <w:p>
+      <w:pPr>
+        <w:pStyle w:val="1"/>
+        <w:rPr/>
+      </w:pPr>
+      <w:r>
+        <w:rPr/>
+        <w:t>//  * validate repeat password</w:t>
+      </w:r>
+    </w:p>
+    <w:p>
+      <w:pPr>
+        <w:pStyle w:val="1"/>
+        <w:rPr>
+          <w:lang w:val="en-US"/>
+        </w:rPr>
+      </w:pPr>
+      <w:r>
+        <w:rPr>
+          <w:lang w:val="en-US"/>
+        </w:rPr>
+        <w:t>In User.js:</w:t>
+      </w:r>
+    </w:p>
+    <w:p>
+      <w:pPr>
+        <w:pStyle w:val="111"/>
+        <w:rPr/>
+      </w:pPr>
+      <w:r>
+        <w:rPr/>
+        <w:t>userSchema.</w:t>
+      </w:r>
+      <w:r>
+        <w:rPr>
+          <w:color w:val="61AFEF"/>
+        </w:rPr>
+        <w:t>virtual</w:t>
+      </w:r>
+      <w:r>
+        <w:rPr/>
+        <w:t>(</w:t>
+      </w:r>
+      <w:r>
+        <w:rPr>
+          <w:color w:val="98C379"/>
+        </w:rPr>
+        <w:t>'repeatPassword'</w:t>
+      </w:r>
+      <w:r>
+        <w:rPr/>
+        <w:t>)</w:t>
+      </w:r>
+    </w:p>
+    <w:p>
+      <w:pPr>
+        <w:pStyle w:val="111"/>
+        <w:rPr/>
+      </w:pPr>
+      <w:r>
+        <w:rPr/>
+        <w:t xml:space="preserve">  </w:t>
+      </w:r>
+      <w:r>
+        <w:rPr>
+          <w:rFonts w:ascii="Consolas;Courier New;monospace" w:hAnsi="Consolas;Courier New;monospace"/>
+          <w:b w:val="false"/>
+          <w:sz w:val="19"/>
+        </w:rPr>
+        <w:t>.</w:t>
+      </w:r>
+      <w:r>
+        <w:rPr>
+          <w:rFonts w:ascii="Consolas;Courier New;monospace" w:hAnsi="Consolas;Courier New;monospace"/>
+          <w:b w:val="false"/>
+          <w:color w:val="61AFEF"/>
+          <w:sz w:val="19"/>
+        </w:rPr>
+        <w:t>set</w:t>
+      </w:r>
+      <w:r>
+        <w:rPr>
+          <w:rFonts w:ascii="Consolas;Courier New;monospace" w:hAnsi="Consolas;Courier New;monospace"/>
+          <w:b w:val="false"/>
+          <w:sz w:val="19"/>
+        </w:rPr>
+        <w:t>(</w:t>
+      </w:r>
+      <w:r>
+        <w:rPr>
+          <w:rFonts w:ascii="Consolas;Courier New;monospace" w:hAnsi="Consolas;Courier New;monospace"/>
+          <w:b w:val="false"/>
+          <w:i/>
+          <w:color w:val="C678DD"/>
+          <w:sz w:val="19"/>
+        </w:rPr>
+        <w:t>function</w:t>
+      </w:r>
+      <w:r>
+        <w:rPr>
+          <w:rFonts w:ascii="Consolas;Courier New;monospace" w:hAnsi="Consolas;Courier New;monospace"/>
+          <w:b w:val="false"/>
+          <w:sz w:val="19"/>
+        </w:rPr>
+        <w:t xml:space="preserve"> (value) {</w:t>
+      </w:r>
+    </w:p>
+    <w:p>
+      <w:pPr>
+        <w:pStyle w:val="111"/>
+        <w:rPr/>
+      </w:pPr>
+      <w:r>
+        <w:rPr/>
+        <w:t xml:space="preserve">    </w:t>
+      </w:r>
+      <w:r>
+        <w:rPr>
+          <w:rFonts w:ascii="Consolas;Courier New;monospace" w:hAnsi="Consolas;Courier New;monospace"/>
+          <w:b w:val="false"/>
+          <w:i/>
+          <w:color w:val="C678DD"/>
+          <w:sz w:val="19"/>
+        </w:rPr>
+        <w:t>if</w:t>
+      </w:r>
+      <w:r>
+        <w:rPr>
+          <w:rFonts w:ascii="Consolas;Courier New;monospace" w:hAnsi="Consolas;Courier New;monospace"/>
+          <w:b w:val="false"/>
+          <w:sz w:val="19"/>
+        </w:rPr>
+        <w:t xml:space="preserve"> (</w:t>
+      </w:r>
+      <w:r>
+        <w:rPr>
+          <w:rFonts w:ascii="Consolas;Courier New;monospace" w:hAnsi="Consolas;Courier New;monospace"/>
+          <w:b w:val="false"/>
+          <w:color w:val="E06C75"/>
+          <w:sz w:val="19"/>
+        </w:rPr>
+        <w:t>this</w:t>
+      </w:r>
+      <w:r>
+        <w:rPr>
+          <w:rFonts w:ascii="Consolas;Courier New;monospace" w:hAnsi="Consolas;Courier New;monospace"/>
+          <w:b w:val="false"/>
+          <w:sz w:val="19"/>
+        </w:rPr>
+        <w:t>.</w:t>
+      </w:r>
+      <w:r>
+        <w:rPr>
+          <w:rFonts w:ascii="Consolas;Courier New;monospace" w:hAnsi="Consolas;Courier New;monospace"/>
+          <w:b w:val="false"/>
+          <w:color w:val="E06C75"/>
+          <w:sz w:val="19"/>
+        </w:rPr>
+        <w:t>password</w:t>
+      </w:r>
+      <w:r>
+        <w:rPr>
+          <w:rFonts w:ascii="Consolas;Courier New;monospace" w:hAnsi="Consolas;Courier New;monospace"/>
+          <w:b w:val="false"/>
+          <w:sz w:val="19"/>
+        </w:rPr>
+        <w:t xml:space="preserve"> </w:t>
+      </w:r>
+      <w:r>
+        <w:rPr>
+          <w:rFonts w:ascii="Consolas;Courier New;monospace" w:hAnsi="Consolas;Courier New;monospace"/>
+          <w:b w:val="false"/>
+          <w:color w:val="56B6C2"/>
+          <w:sz w:val="19"/>
+        </w:rPr>
+        <w:t>!==</w:t>
+      </w:r>
+      <w:r>
+        <w:rPr>
+          <w:rFonts w:ascii="Consolas;Courier New;monospace" w:hAnsi="Consolas;Courier New;monospace"/>
+          <w:b w:val="false"/>
+          <w:sz w:val="19"/>
+        </w:rPr>
+        <w:t xml:space="preserve"> value) {</w:t>
+      </w:r>
+    </w:p>
+    <w:p>
+      <w:pPr>
+        <w:pStyle w:val="111"/>
+        <w:rPr/>
+      </w:pPr>
+      <w:r>
+        <w:rPr/>
+        <w:t xml:space="preserve">      </w:t>
+      </w:r>
+      <w:r>
+        <w:rPr>
+          <w:rFonts w:ascii="Consolas;Courier New;monospace" w:hAnsi="Consolas;Courier New;monospace"/>
+          <w:b w:val="false"/>
+          <w:i/>
+          <w:color w:val="C678DD"/>
+          <w:sz w:val="19"/>
+        </w:rPr>
+        <w:t>throw</w:t>
+      </w:r>
+      <w:r>
+        <w:rPr>
+          <w:rFonts w:ascii="Consolas;Courier New;monospace" w:hAnsi="Consolas;Courier New;monospace"/>
+          <w:b w:val="false"/>
+          <w:sz w:val="19"/>
+        </w:rPr>
+        <w:t xml:space="preserve"> </w:t>
+      </w:r>
+      <w:r>
+        <w:rPr>
+          <w:rFonts w:ascii="Consolas;Courier New;monospace" w:hAnsi="Consolas;Courier New;monospace"/>
+          <w:b w:val="false"/>
+          <w:color w:val="C678DD"/>
+          <w:sz w:val="19"/>
+        </w:rPr>
+        <w:t>new</w:t>
+      </w:r>
+      <w:r>
+        <w:rPr>
+          <w:rFonts w:ascii="Consolas;Courier New;monospace" w:hAnsi="Consolas;Courier New;monospace"/>
+          <w:b w:val="false"/>
+          <w:sz w:val="19"/>
+        </w:rPr>
+        <w:t xml:space="preserve"> </w:t>
+      </w:r>
+      <w:r>
+        <w:rPr>
+          <w:rFonts w:ascii="Consolas;Courier New;monospace" w:hAnsi="Consolas;Courier New;monospace"/>
+          <w:b w:val="false"/>
+          <w:color w:val="61AFEF"/>
+          <w:sz w:val="19"/>
+        </w:rPr>
+        <w:t>Error</w:t>
+      </w:r>
+      <w:r>
+        <w:rPr>
+          <w:rFonts w:ascii="Consolas;Courier New;monospace" w:hAnsi="Consolas;Courier New;monospace"/>
+          <w:b w:val="false"/>
+          <w:sz w:val="19"/>
+        </w:rPr>
+        <w:t>(</w:t>
+      </w:r>
+      <w:r>
+        <w:rPr>
+          <w:rFonts w:ascii="Consolas;Courier New;monospace" w:hAnsi="Consolas;Courier New;monospace"/>
+          <w:b w:val="false"/>
+          <w:color w:val="98C379"/>
+          <w:sz w:val="19"/>
+        </w:rPr>
+        <w:t>'Password mismatch!'</w:t>
+      </w:r>
+      <w:r>
+        <w:rPr>
+          <w:rFonts w:ascii="Consolas;Courier New;monospace" w:hAnsi="Consolas;Courier New;monospace"/>
+          <w:b w:val="false"/>
+          <w:sz w:val="19"/>
+        </w:rPr>
+        <w:t>)</w:t>
+      </w:r>
+    </w:p>
+    <w:p>
+      <w:pPr>
+        <w:pStyle w:val="111"/>
+        <w:rPr/>
+      </w:pPr>
+      <w:r>
+        <w:rPr/>
+        <w:t xml:space="preserve">    </w:t>
+      </w:r>
+      <w:r>
+        <w:rPr>
+          <w:rFonts w:ascii="Consolas;Courier New;monospace" w:hAnsi="Consolas;Courier New;monospace"/>
+          <w:b w:val="false"/>
+          <w:sz w:val="19"/>
+        </w:rPr>
+        <w:t>}</w:t>
+      </w:r>
+    </w:p>
+    <w:p>
+      <w:pPr>
+        <w:pStyle w:val="111"/>
+        <w:rPr/>
+      </w:pPr>
+      <w:r>
+        <w:rPr/>
+        <w:t xml:space="preserve">  </w:t>
+      </w:r>
+      <w:r>
+        <w:rPr>
+          <w:rFonts w:ascii="Consolas;Courier New;monospace" w:hAnsi="Consolas;Courier New;monospace"/>
+          <w:b w:val="false"/>
+          <w:sz w:val="19"/>
+        </w:rPr>
+        <w:t>});</w:t>
+      </w:r>
+    </w:p>
+    <w:p>
+      <w:pPr>
+        <w:pStyle w:val="Normal"/>
+        <w:spacing w:lineRule="atLeast" w:line="264"/>
+        <w:rPr>
+          <w:rFonts w:ascii="Consolas;Courier New;monospace" w:hAnsi="Consolas;Courier New;monospace"/>
+          <w:b w:val="false"/>
+          <w:b w:val="false"/>
+          <w:color w:val="ABB2BF"/>
+          <w:sz w:val="19"/>
+          <w:shd w:fill="1E1E1E" w:val="clear"/>
+        </w:rPr>
+      </w:pPr>
+      <w:r>
+        <w:rPr>
+          <w:rFonts w:ascii="Consolas;Courier New;monospace" w:hAnsi="Consolas;Courier New;monospace"/>
+          <w:b w:val="false"/>
+          <w:color w:val="ABB2BF"/>
+          <w:sz w:val="19"/>
+          <w:shd w:fill="1E1E1E" w:val="clear"/>
+        </w:rPr>
+      </w:r>
+    </w:p>
+    <w:p>
+      <w:pPr>
+        <w:pStyle w:val="1"/>
+        <w:rPr>
+          <w:rFonts w:ascii="Consolas;Courier New;monospace" w:hAnsi="Consolas;Courier New;monospace"/>
+          <w:b w:val="false"/>
+          <w:b w:val="false"/>
+          <w:color w:val="ABB2BF"/>
+          <w:sz w:val="19"/>
+          <w:shd w:fill="1E1E1E" w:val="clear"/>
+        </w:rPr>
+      </w:pPr>
+      <w:r>
+        <w:rPr/>
+        <w:t>// 15. Hash password</w:t>
+      </w:r>
+    </w:p>
+    <w:p>
+      <w:pPr>
+        <w:pStyle w:val="1"/>
+        <w:rPr>
+          <w:rFonts w:ascii="Consolas;Courier New;monospace" w:hAnsi="Consolas;Courier New;monospace"/>
+          <w:b w:val="false"/>
+          <w:b w:val="false"/>
+          <w:color w:val="ABB2BF"/>
+          <w:sz w:val="19"/>
+          <w:shd w:fill="1E1E1E" w:val="clear"/>
+        </w:rPr>
+      </w:pPr>
+      <w:r>
+        <w:rPr/>
+        <w:t>//    * install bcrypt</w:t>
+      </w:r>
+    </w:p>
+    <w:p>
+      <w:pPr>
+        <w:pStyle w:val="11111"/>
+        <w:rPr>
+          <w:color w:val="55308D"/>
+        </w:rPr>
+      </w:pPr>
+      <w:r>
+        <w:rPr>
+          <w:color w:val="55308D"/>
+        </w:rPr>
+        <w:t>npm I bcrypt</w:t>
+      </w:r>
+    </w:p>
+    <w:p>
+      <w:pPr>
+        <w:pStyle w:val="1"/>
+        <w:rPr>
+          <w:lang w:val="en-US"/>
+        </w:rPr>
+      </w:pPr>
+      <w:r>
+        <w:rPr>
+          <w:lang w:val="en-US"/>
+        </w:rPr>
+      </w:r>
+    </w:p>
+    <w:p>
+      <w:pPr>
+        <w:pStyle w:val="11111"/>
+        <w:rPr/>
+      </w:pPr>
+      <w:r>
+        <w:rPr>
+          <w:lang w:val="en-US"/>
+        </w:rPr>
+        <w:t>In User.js:</w:t>
+        <w:br/>
+      </w:r>
+      <w:r>
+        <w:rPr>
+          <w:rFonts w:ascii="Consolas;Courier New;monospace" w:hAnsi="Consolas;Courier New;monospace"/>
+          <w:b w:val="false"/>
+          <w:color w:val="ABB2BF"/>
+          <w:sz w:val="19"/>
+          <w:shd w:fill="1E1E1E" w:val="clear"/>
+        </w:rPr>
+        <w:t>userSchema.</w:t>
+      </w:r>
+      <w:r>
+        <w:rPr>
+          <w:rFonts w:ascii="Consolas;Courier New;monospace" w:hAnsi="Consolas;Courier New;monospace"/>
+          <w:b w:val="false"/>
+          <w:color w:val="61AFEF"/>
+          <w:sz w:val="19"/>
+          <w:shd w:fill="1E1E1E" w:val="clear"/>
+        </w:rPr>
+        <w:t>pre</w:t>
+      </w:r>
+      <w:r>
+        <w:rPr>
+          <w:rFonts w:ascii="Consolas;Courier New;monospace" w:hAnsi="Consolas;Courier New;monospace"/>
+          <w:b w:val="false"/>
+          <w:color w:val="ABB2BF"/>
+          <w:sz w:val="19"/>
+          <w:shd w:fill="1E1E1E" w:val="clear"/>
+        </w:rPr>
+        <w:t>(</w:t>
+      </w:r>
+      <w:r>
+        <w:rPr>
+          <w:rFonts w:ascii="Consolas;Courier New;monospace" w:hAnsi="Consolas;Courier New;monospace"/>
+          <w:b w:val="false"/>
+          <w:color w:val="98C379"/>
+          <w:sz w:val="19"/>
+          <w:shd w:fill="1E1E1E" w:val="clear"/>
+        </w:rPr>
+        <w:t>'save'</w:t>
+      </w:r>
+      <w:r>
+        <w:rPr>
+          <w:rFonts w:ascii="Consolas;Courier New;monospace" w:hAnsi="Consolas;Courier New;monospace"/>
+          <w:b w:val="false"/>
+          <w:color w:val="ABB2BF"/>
+          <w:sz w:val="19"/>
+          <w:shd w:fill="1E1E1E" w:val="clear"/>
+        </w:rPr>
+        <w:t xml:space="preserve">, </w:t>
+      </w:r>
+      <w:r>
+        <w:rPr>
+          <w:rFonts w:ascii="Consolas;Courier New;monospace" w:hAnsi="Consolas;Courier New;monospace"/>
+          <w:b w:val="false"/>
+          <w:i/>
+          <w:color w:val="C678DD"/>
+          <w:sz w:val="19"/>
+          <w:shd w:fill="1E1E1E" w:val="clear"/>
+        </w:rPr>
+        <w:t>async</w:t>
+      </w:r>
+      <w:r>
+        <w:rPr>
+          <w:rFonts w:ascii="Consolas;Courier New;monospace" w:hAnsi="Consolas;Courier New;monospace"/>
+          <w:b w:val="false"/>
+          <w:color w:val="ABB2BF"/>
+          <w:sz w:val="19"/>
+          <w:shd w:fill="1E1E1E" w:val="clear"/>
+        </w:rPr>
+        <w:t xml:space="preserve"> </w:t>
+      </w:r>
+      <w:r>
+        <w:rPr>
+          <w:rFonts w:ascii="Consolas;Courier New;monospace" w:hAnsi="Consolas;Courier New;monospace"/>
+          <w:b w:val="false"/>
+          <w:i/>
+          <w:color w:val="C678DD"/>
+          <w:sz w:val="19"/>
+          <w:shd w:fill="1E1E1E" w:val="clear"/>
+        </w:rPr>
+        <w:t>function</w:t>
+      </w:r>
+      <w:r>
+        <w:rPr>
+          <w:rFonts w:ascii="Consolas;Courier New;monospace" w:hAnsi="Consolas;Courier New;monospace"/>
+          <w:b w:val="false"/>
+          <w:color w:val="ABB2BF"/>
+          <w:sz w:val="19"/>
+          <w:shd w:fill="1E1E1E" w:val="clear"/>
+        </w:rPr>
+        <w:t>(){</w:t>
+      </w:r>
+    </w:p>
+    <w:p>
+      <w:pPr>
+        <w:pStyle w:val="Normal"/>
+        <w:spacing w:lineRule="atLeast" w:line="264"/>
+        <w:rPr>
+          <w:color w:val="ABB2BF"/>
+          <w:shd w:fill="1E1E1E" w:val="clear"/>
+        </w:rPr>
+      </w:pPr>
+      <w:r>
+        <w:rPr>
+          <w:color w:val="ABB2BF"/>
+          <w:shd w:fill="1E1E1E" w:val="clear"/>
+        </w:rPr>
+        <w:t xml:space="preserve">    </w:t>
+      </w:r>
+      <w:r>
+        <w:rPr>
+          <w:rFonts w:ascii="Consolas;Courier New;monospace" w:hAnsi="Consolas;Courier New;monospace"/>
+          <w:b w:val="false"/>
+          <w:i/>
+          <w:color w:val="C678DD"/>
+          <w:sz w:val="19"/>
+          <w:shd w:fill="1E1E1E" w:val="clear"/>
+        </w:rPr>
+        <w:t>const</w:t>
+      </w:r>
+      <w:r>
+        <w:rPr>
+          <w:rFonts w:ascii="Consolas;Courier New;monospace" w:hAnsi="Consolas;Courier New;monospace"/>
+          <w:b w:val="false"/>
+          <w:color w:val="ABB2BF"/>
+          <w:sz w:val="19"/>
+          <w:shd w:fill="1E1E1E" w:val="clear"/>
+        </w:rPr>
+        <w:t xml:space="preserve"> </w:t>
+      </w:r>
+      <w:r>
+        <w:rPr>
+          <w:rFonts w:ascii="Consolas;Courier New;monospace" w:hAnsi="Consolas;Courier New;monospace"/>
+          <w:b w:val="false"/>
+          <w:color w:val="D19A66"/>
+          <w:sz w:val="19"/>
+          <w:shd w:fill="1E1E1E" w:val="clear"/>
+        </w:rPr>
+        <w:t>hash</w:t>
+      </w:r>
+      <w:r>
+        <w:rPr>
+          <w:rFonts w:ascii="Consolas;Courier New;monospace" w:hAnsi="Consolas;Courier New;monospace"/>
+          <w:b w:val="false"/>
+          <w:color w:val="ABB2BF"/>
+          <w:sz w:val="19"/>
+          <w:shd w:fill="1E1E1E" w:val="clear"/>
+        </w:rPr>
+        <w:t xml:space="preserve"> </w:t>
+      </w:r>
+      <w:r>
+        <w:rPr>
+          <w:rFonts w:ascii="Consolas;Courier New;monospace" w:hAnsi="Consolas;Courier New;monospace"/>
+          <w:b w:val="false"/>
+          <w:color w:val="56B6C2"/>
+          <w:sz w:val="19"/>
+          <w:shd w:fill="1E1E1E" w:val="clear"/>
+        </w:rPr>
+        <w:t>=</w:t>
+      </w:r>
+      <w:r>
+        <w:rPr>
+          <w:rFonts w:ascii="Consolas;Courier New;monospace" w:hAnsi="Consolas;Courier New;monospace"/>
+          <w:b w:val="false"/>
+          <w:color w:val="ABB2BF"/>
+          <w:sz w:val="19"/>
+          <w:shd w:fill="1E1E1E" w:val="clear"/>
+        </w:rPr>
+        <w:t xml:space="preserve"> </w:t>
+      </w:r>
+      <w:r>
+        <w:rPr>
+          <w:rFonts w:ascii="Consolas;Courier New;monospace" w:hAnsi="Consolas;Courier New;monospace"/>
+          <w:b w:val="false"/>
+          <w:i/>
+          <w:color w:val="C678DD"/>
+          <w:sz w:val="19"/>
+          <w:shd w:fill="1E1E1E" w:val="clear"/>
+        </w:rPr>
+        <w:t>await</w:t>
+      </w:r>
+      <w:r>
+        <w:rPr>
+          <w:rFonts w:ascii="Consolas;Courier New;monospace" w:hAnsi="Consolas;Courier New;monospace"/>
+          <w:b w:val="false"/>
+          <w:color w:val="ABB2BF"/>
+          <w:sz w:val="19"/>
+          <w:shd w:fill="1E1E1E" w:val="clear"/>
+        </w:rPr>
+        <w:t xml:space="preserve"> bcrypt.</w:t>
+      </w:r>
+      <w:r>
+        <w:rPr>
+          <w:rFonts w:ascii="Consolas;Courier New;monospace" w:hAnsi="Consolas;Courier New;monospace"/>
+          <w:b w:val="false"/>
+          <w:color w:val="61AFEF"/>
+          <w:sz w:val="19"/>
+          <w:shd w:fill="1E1E1E" w:val="clear"/>
+        </w:rPr>
+        <w:t>hash</w:t>
+      </w:r>
+      <w:r>
+        <w:rPr>
+          <w:rFonts w:ascii="Consolas;Courier New;monospace" w:hAnsi="Consolas;Courier New;monospace"/>
+          <w:b w:val="false"/>
+          <w:color w:val="ABB2BF"/>
+          <w:sz w:val="19"/>
+          <w:shd w:fill="1E1E1E" w:val="clear"/>
+        </w:rPr>
+        <w:t>(</w:t>
+      </w:r>
+      <w:r>
+        <w:rPr>
+          <w:rFonts w:ascii="Consolas;Courier New;monospace" w:hAnsi="Consolas;Courier New;monospace"/>
+          <w:b w:val="false"/>
+          <w:color w:val="E06C75"/>
+          <w:sz w:val="19"/>
+          <w:shd w:fill="1E1E1E" w:val="clear"/>
+        </w:rPr>
+        <w:t>this</w:t>
+      </w:r>
+      <w:r>
+        <w:rPr>
+          <w:rFonts w:ascii="Consolas;Courier New;monospace" w:hAnsi="Consolas;Courier New;monospace"/>
+          <w:b w:val="false"/>
+          <w:color w:val="ABB2BF"/>
+          <w:sz w:val="19"/>
+          <w:shd w:fill="1E1E1E" w:val="clear"/>
+        </w:rPr>
+        <w:t>.</w:t>
+      </w:r>
+      <w:r>
+        <w:rPr>
+          <w:rFonts w:ascii="Consolas;Courier New;monospace" w:hAnsi="Consolas;Courier New;monospace"/>
+          <w:b w:val="false"/>
+          <w:color w:val="E06C75"/>
+          <w:sz w:val="19"/>
+          <w:shd w:fill="1E1E1E" w:val="clear"/>
+        </w:rPr>
+        <w:t>password</w:t>
+      </w:r>
+      <w:r>
+        <w:rPr>
+          <w:rFonts w:ascii="Consolas;Courier New;monospace" w:hAnsi="Consolas;Courier New;monospace"/>
+          <w:b w:val="false"/>
+          <w:color w:val="ABB2BF"/>
+          <w:sz w:val="19"/>
+          <w:shd w:fill="1E1E1E" w:val="clear"/>
+        </w:rPr>
+        <w:t xml:space="preserve">, </w:t>
+      </w:r>
+      <w:r>
+        <w:rPr>
+          <w:rFonts w:ascii="Consolas;Courier New;monospace" w:hAnsi="Consolas;Courier New;monospace"/>
+          <w:b w:val="false"/>
+          <w:color w:val="D19A66"/>
+          <w:sz w:val="19"/>
+          <w:shd w:fill="1E1E1E" w:val="clear"/>
+        </w:rPr>
+        <w:t>10</w:t>
+      </w:r>
+      <w:r>
+        <w:rPr>
+          <w:rFonts w:ascii="Consolas;Courier New;monospace" w:hAnsi="Consolas;Courier New;monospace"/>
+          <w:b w:val="false"/>
+          <w:color w:val="ABB2BF"/>
+          <w:sz w:val="19"/>
+          <w:shd w:fill="1E1E1E" w:val="clear"/>
+        </w:rPr>
+        <w:t>);</w:t>
+      </w:r>
+    </w:p>
+    <w:p>
+      <w:pPr>
+        <w:pStyle w:val="Normal"/>
+        <w:spacing w:lineRule="atLeast" w:line="264"/>
+        <w:rPr>
+          <w:color w:val="ABB2BF"/>
+          <w:shd w:fill="1E1E1E" w:val="clear"/>
+        </w:rPr>
+      </w:pPr>
+      <w:r>
+        <w:rPr>
+          <w:color w:val="ABB2BF"/>
+          <w:shd w:fill="1E1E1E" w:val="clear"/>
+        </w:rPr>
+        <w:t xml:space="preserve">    </w:t>
+      </w:r>
+      <w:r>
+        <w:rPr>
+          <w:rFonts w:ascii="Consolas;Courier New;monospace" w:hAnsi="Consolas;Courier New;monospace"/>
+          <w:b w:val="false"/>
+          <w:color w:val="E06C75"/>
+          <w:sz w:val="19"/>
+          <w:shd w:fill="1E1E1E" w:val="clear"/>
+        </w:rPr>
+        <w:t>this</w:t>
+      </w:r>
+      <w:r>
+        <w:rPr>
+          <w:rFonts w:ascii="Consolas;Courier New;monospace" w:hAnsi="Consolas;Courier New;monospace"/>
+          <w:b w:val="false"/>
+          <w:color w:val="ABB2BF"/>
+          <w:sz w:val="19"/>
+          <w:shd w:fill="1E1E1E" w:val="clear"/>
+        </w:rPr>
+        <w:t>.</w:t>
+      </w:r>
+      <w:r>
+        <w:rPr>
+          <w:rFonts w:ascii="Consolas;Courier New;monospace" w:hAnsi="Consolas;Courier New;monospace"/>
+          <w:b w:val="false"/>
+          <w:color w:val="E06C75"/>
+          <w:sz w:val="19"/>
+          <w:shd w:fill="1E1E1E" w:val="clear"/>
+        </w:rPr>
+        <w:t>password</w:t>
+      </w:r>
+      <w:r>
+        <w:rPr>
+          <w:rFonts w:ascii="Consolas;Courier New;monospace" w:hAnsi="Consolas;Courier New;monospace"/>
+          <w:b w:val="false"/>
+          <w:color w:val="ABB2BF"/>
+          <w:sz w:val="19"/>
+          <w:shd w:fill="1E1E1E" w:val="clear"/>
+        </w:rPr>
+        <w:t xml:space="preserve"> </w:t>
+      </w:r>
+      <w:r>
+        <w:rPr>
+          <w:rFonts w:ascii="Consolas;Courier New;monospace" w:hAnsi="Consolas;Courier New;monospace"/>
+          <w:b w:val="false"/>
+          <w:color w:val="56B6C2"/>
+          <w:sz w:val="19"/>
+          <w:shd w:fill="1E1E1E" w:val="clear"/>
+        </w:rPr>
+        <w:t>=</w:t>
+      </w:r>
+      <w:r>
+        <w:rPr>
+          <w:rFonts w:ascii="Consolas;Courier New;monospace" w:hAnsi="Consolas;Courier New;monospace"/>
+          <w:b w:val="false"/>
+          <w:color w:val="ABB2BF"/>
+          <w:sz w:val="19"/>
+          <w:shd w:fill="1E1E1E" w:val="clear"/>
+        </w:rPr>
+        <w:t xml:space="preserve"> hash;</w:t>
+      </w:r>
+    </w:p>
+    <w:p>
+      <w:pPr>
+        <w:pStyle w:val="Normal"/>
+        <w:spacing w:lineRule="atLeast" w:line="264"/>
+        <w:rPr>
+          <w:rFonts w:ascii="Consolas;Courier New;monospace" w:hAnsi="Consolas;Courier New;monospace"/>
+          <w:b w:val="false"/>
+          <w:color w:val="ABB2BF"/>
+          <w:sz w:val="19"/>
+          <w:shd w:fill="1E1E1E" w:val="clear"/>
+        </w:rPr>
+      </w:pPr>
+      <w:r>
+        <w:rPr>
+          <w:rFonts w:ascii="Consolas;Courier New;monospace" w:hAnsi="Consolas;Courier New;monospace"/>
+          <w:b w:val="false"/>
+          <w:color w:val="ABB2BF"/>
+          <w:sz w:val="19"/>
+          <w:shd w:fill="1E1E1E" w:val="clear"/>
+        </w:rPr>
+        <w:t>});</w:t>
+      </w:r>
+    </w:p>
+    <w:p>
+      <w:pPr>
+        <w:pStyle w:val="11111"/>
+        <w:rPr>
+          <w:lang w:val="en-US"/>
+        </w:rPr>
+      </w:pPr>
+      <w:r>
+        <w:rPr>
+          <w:lang w:val="en-US"/>
+        </w:rPr>
+      </w:r>
+    </w:p>
+    <w:p>
+      <w:pPr>
+        <w:pStyle w:val="Normal"/>
+        <w:rPr>
+          <w:lang w:val="en-US"/>
+        </w:rPr>
+      </w:pPr>
+      <w:r>
+        <w:rPr>
+          <w:lang w:val="en-US"/>
+        </w:rPr>
+      </w:r>
+    </w:p>
+    <w:p>
+      <w:pPr>
+        <w:pStyle w:val="1"/>
+        <w:rPr/>
+      </w:pPr>
+      <w:r>
+        <w:rPr/>
+        <w:t>// 16. Login</w:t>
+      </w:r>
+    </w:p>
+    <w:p>
+      <w:pPr>
+        <w:pStyle w:val="1"/>
+        <w:rPr/>
+      </w:pPr>
+      <w:r>
+        <w:rPr/>
+        <w:t>//    * find user by username</w:t>
+      </w:r>
+    </w:p>
+    <w:p>
+      <w:pPr>
+        <w:pStyle w:val="Normal"/>
+        <w:spacing w:lineRule="atLeast" w:line="264"/>
+        <w:rPr>
+          <w:rFonts w:ascii="Consolas;Courier New;monospace" w:hAnsi="Consolas;Courier New;monospace"/>
+          <w:b w:val="false"/>
+          <w:color w:val="ABB2BF"/>
+          <w:sz w:val="19"/>
+          <w:shd w:fill="1E1E1E" w:val="clear"/>
+        </w:rPr>
+      </w:pPr>
+      <w:r>
+        <w:rPr>
+          <w:rFonts w:ascii="Consolas;Courier New;monospace" w:hAnsi="Consolas;Courier New;monospace"/>
+          <w:b w:val="false"/>
+          <w:color w:val="E06C75"/>
+          <w:sz w:val="19"/>
+          <w:shd w:fill="1E1E1E" w:val="clear"/>
+        </w:rPr>
+        <w:t>exports</w:t>
+      </w:r>
+      <w:r>
+        <w:rPr>
+          <w:rFonts w:ascii="Consolas;Courier New;monospace" w:hAnsi="Consolas;Courier New;monospace"/>
+          <w:b w:val="false"/>
+          <w:color w:val="ABB2BF"/>
+          <w:sz w:val="19"/>
+          <w:shd w:fill="1E1E1E" w:val="clear"/>
+        </w:rPr>
+        <w:t>.</w:t>
+      </w:r>
+      <w:r>
+        <w:rPr>
+          <w:rFonts w:ascii="Consolas;Courier New;monospace" w:hAnsi="Consolas;Courier New;monospace"/>
+          <w:b w:val="false"/>
+          <w:color w:val="61AFEF"/>
+          <w:sz w:val="19"/>
+          <w:shd w:fill="1E1E1E" w:val="clear"/>
+        </w:rPr>
+        <w:t>login</w:t>
+      </w:r>
+      <w:r>
+        <w:rPr>
+          <w:rFonts w:ascii="Consolas;Courier New;monospace" w:hAnsi="Consolas;Courier New;monospace"/>
+          <w:b w:val="false"/>
+          <w:color w:val="ABB2BF"/>
+          <w:sz w:val="19"/>
+          <w:shd w:fill="1E1E1E" w:val="clear"/>
+        </w:rPr>
+        <w:t xml:space="preserve"> </w:t>
+      </w:r>
+      <w:r>
+        <w:rPr>
+          <w:rFonts w:ascii="Consolas;Courier New;monospace" w:hAnsi="Consolas;Courier New;monospace"/>
+          <w:b w:val="false"/>
+          <w:color w:val="56B6C2"/>
+          <w:sz w:val="19"/>
+          <w:shd w:fill="1E1E1E" w:val="clear"/>
+        </w:rPr>
+        <w:t>=</w:t>
+      </w:r>
+      <w:r>
+        <w:rPr>
+          <w:rFonts w:ascii="Consolas;Courier New;monospace" w:hAnsi="Consolas;Courier New;monospace"/>
+          <w:b w:val="false"/>
+          <w:color w:val="ABB2BF"/>
+          <w:sz w:val="19"/>
+          <w:shd w:fill="1E1E1E" w:val="clear"/>
+        </w:rPr>
+        <w:t xml:space="preserve"> </w:t>
+      </w:r>
+      <w:r>
+        <w:rPr>
+          <w:rFonts w:ascii="Consolas;Courier New;monospace" w:hAnsi="Consolas;Courier New;monospace"/>
+          <w:b w:val="false"/>
+          <w:i/>
+          <w:color w:val="C678DD"/>
+          <w:sz w:val="19"/>
+          <w:shd w:fill="1E1E1E" w:val="clear"/>
+        </w:rPr>
+        <w:t>async</w:t>
+      </w:r>
+      <w:r>
+        <w:rPr>
+          <w:rFonts w:ascii="Consolas;Courier New;monospace" w:hAnsi="Consolas;Courier New;monospace"/>
+          <w:b w:val="false"/>
+          <w:color w:val="ABB2BF"/>
+          <w:sz w:val="19"/>
+          <w:shd w:fill="1E1E1E" w:val="clear"/>
+        </w:rPr>
+        <w:t xml:space="preserve"> (username, password) </w:t>
+      </w:r>
+      <w:r>
+        <w:rPr>
+          <w:rFonts w:ascii="Consolas;Courier New;monospace" w:hAnsi="Consolas;Courier New;monospace"/>
+          <w:b w:val="false"/>
+          <w:i/>
+          <w:color w:val="C678DD"/>
+          <w:sz w:val="19"/>
+          <w:shd w:fill="1E1E1E" w:val="clear"/>
+        </w:rPr>
+        <w:t>=&gt;</w:t>
+      </w:r>
+      <w:r>
+        <w:rPr>
+          <w:rFonts w:ascii="Consolas;Courier New;monospace" w:hAnsi="Consolas;Courier New;monospace"/>
+          <w:b w:val="false"/>
+          <w:color w:val="ABB2BF"/>
+          <w:sz w:val="19"/>
+          <w:shd w:fill="1E1E1E" w:val="clear"/>
+        </w:rPr>
+        <w:t xml:space="preserve"> {</w:t>
+      </w:r>
+    </w:p>
+    <w:p>
+      <w:pPr>
+        <w:pStyle w:val="Normal"/>
+        <w:spacing w:lineRule="atLeast" w:line="264"/>
+        <w:rPr>
+          <w:color w:val="ABB2BF"/>
+          <w:shd w:fill="1E1E1E" w:val="clear"/>
+        </w:rPr>
+      </w:pPr>
+      <w:r>
+        <w:rPr>
+          <w:color w:val="ABB2BF"/>
+          <w:shd w:fill="1E1E1E" w:val="clear"/>
+        </w:rPr>
+        <w:t xml:space="preserve">    </w:t>
+      </w:r>
+      <w:r>
+        <w:rPr>
+          <w:rFonts w:ascii="Consolas;Courier New;monospace" w:hAnsi="Consolas;Courier New;monospace"/>
+          <w:b w:val="false"/>
+          <w:i/>
+          <w:color w:val="C678DD"/>
+          <w:sz w:val="19"/>
+          <w:shd w:fill="1E1E1E" w:val="clear"/>
+        </w:rPr>
+        <w:t>const</w:t>
+      </w:r>
+      <w:r>
+        <w:rPr>
+          <w:rFonts w:ascii="Consolas;Courier New;monospace" w:hAnsi="Consolas;Courier New;monospace"/>
+          <w:b w:val="false"/>
+          <w:color w:val="ABB2BF"/>
+          <w:sz w:val="19"/>
+          <w:shd w:fill="1E1E1E" w:val="clear"/>
+        </w:rPr>
+        <w:t xml:space="preserve"> </w:t>
+      </w:r>
+      <w:r>
+        <w:rPr>
+          <w:rFonts w:ascii="Consolas;Courier New;monospace" w:hAnsi="Consolas;Courier New;monospace"/>
+          <w:b w:val="false"/>
+          <w:color w:val="D19A66"/>
+          <w:sz w:val="19"/>
+          <w:shd w:fill="1E1E1E" w:val="clear"/>
+        </w:rPr>
+        <w:t>user</w:t>
+      </w:r>
+      <w:r>
+        <w:rPr>
+          <w:rFonts w:ascii="Consolas;Courier New;monospace" w:hAnsi="Consolas;Courier New;monospace"/>
+          <w:b w:val="false"/>
+          <w:color w:val="ABB2BF"/>
+          <w:sz w:val="19"/>
+          <w:shd w:fill="1E1E1E" w:val="clear"/>
+        </w:rPr>
+        <w:t xml:space="preserve"> </w:t>
+      </w:r>
+      <w:r>
+        <w:rPr>
+          <w:rFonts w:ascii="Consolas;Courier New;monospace" w:hAnsi="Consolas;Courier New;monospace"/>
+          <w:b w:val="false"/>
+          <w:color w:val="56B6C2"/>
+          <w:sz w:val="19"/>
+          <w:shd w:fill="1E1E1E" w:val="clear"/>
+        </w:rPr>
+        <w:t>=</w:t>
+      </w:r>
+      <w:r>
+        <w:rPr>
+          <w:rFonts w:ascii="Consolas;Courier New;monospace" w:hAnsi="Consolas;Courier New;monospace"/>
+          <w:b w:val="false"/>
+          <w:color w:val="ABB2BF"/>
+          <w:sz w:val="19"/>
+          <w:shd w:fill="1E1E1E" w:val="clear"/>
+        </w:rPr>
+        <w:t xml:space="preserve"> </w:t>
+      </w:r>
+      <w:r>
+        <w:rPr>
+          <w:rFonts w:ascii="Consolas;Courier New;monospace" w:hAnsi="Consolas;Courier New;monospace"/>
+          <w:b w:val="false"/>
+          <w:i/>
+          <w:color w:val="C678DD"/>
+          <w:sz w:val="19"/>
+          <w:shd w:fill="1E1E1E" w:val="clear"/>
+        </w:rPr>
+        <w:t>await</w:t>
+      </w:r>
+      <w:r>
+        <w:rPr>
+          <w:rFonts w:ascii="Consolas;Courier New;monospace" w:hAnsi="Consolas;Courier New;monospace"/>
+          <w:b w:val="false"/>
+          <w:color w:val="ABB2BF"/>
+          <w:sz w:val="19"/>
+          <w:shd w:fill="1E1E1E" w:val="clear"/>
+        </w:rPr>
+        <w:t xml:space="preserve"> User.</w:t>
+      </w:r>
+      <w:r>
+        <w:rPr>
+          <w:rFonts w:ascii="Consolas;Courier New;monospace" w:hAnsi="Consolas;Courier New;monospace"/>
+          <w:b w:val="false"/>
+          <w:color w:val="61AFEF"/>
+          <w:sz w:val="19"/>
+          <w:shd w:fill="1E1E1E" w:val="clear"/>
+        </w:rPr>
+        <w:t>findOne</w:t>
+      </w:r>
+      <w:r>
+        <w:rPr>
+          <w:rFonts w:ascii="Consolas;Courier New;monospace" w:hAnsi="Consolas;Courier New;monospace"/>
+          <w:b w:val="false"/>
+          <w:color w:val="ABB2BF"/>
+          <w:sz w:val="19"/>
+          <w:shd w:fill="1E1E1E" w:val="clear"/>
+        </w:rPr>
+        <w:t>({username});</w:t>
+      </w:r>
+    </w:p>
+    <w:p>
+      <w:pPr>
+        <w:pStyle w:val="Normal"/>
+        <w:spacing w:lineRule="atLeast" w:line="264"/>
+        <w:rPr/>
+      </w:pPr>
+      <w:r>
+        <w:rPr/>
+      </w:r>
+    </w:p>
+    <w:p>
+      <w:pPr>
+        <w:pStyle w:val="Normal"/>
+        <w:spacing w:lineRule="atLeast" w:line="264"/>
+        <w:rPr>
+          <w:color w:val="ABB2BF"/>
+          <w:shd w:fill="1E1E1E" w:val="clear"/>
+        </w:rPr>
+      </w:pPr>
+      <w:r>
+        <w:rPr>
+          <w:color w:val="ABB2BF"/>
+          <w:shd w:fill="1E1E1E" w:val="clear"/>
+        </w:rPr>
+        <w:t xml:space="preserve">    </w:t>
+      </w:r>
+      <w:r>
+        <w:rPr>
+          <w:rFonts w:ascii="Consolas;Courier New;monospace" w:hAnsi="Consolas;Courier New;monospace"/>
+          <w:b w:val="false"/>
+          <w:i/>
+          <w:color w:val="C678DD"/>
+          <w:sz w:val="19"/>
+          <w:shd w:fill="1E1E1E" w:val="clear"/>
+        </w:rPr>
+        <w:t>if</w:t>
+      </w:r>
+      <w:r>
+        <w:rPr>
+          <w:rFonts w:ascii="Consolas;Courier New;monospace" w:hAnsi="Consolas;Courier New;monospace"/>
+          <w:b w:val="false"/>
+          <w:color w:val="ABB2BF"/>
+          <w:sz w:val="19"/>
+          <w:shd w:fill="1E1E1E" w:val="clear"/>
+        </w:rPr>
+        <w:t xml:space="preserve"> (</w:t>
+      </w:r>
+      <w:r>
+        <w:rPr>
+          <w:rFonts w:ascii="Consolas;Courier New;monospace" w:hAnsi="Consolas;Courier New;monospace"/>
+          <w:b w:val="false"/>
+          <w:color w:val="56B6C2"/>
+          <w:sz w:val="19"/>
+          <w:shd w:fill="1E1E1E" w:val="clear"/>
+        </w:rPr>
+        <w:t>!</w:t>
+      </w:r>
+      <w:r>
+        <w:rPr>
+          <w:rFonts w:ascii="Consolas;Courier New;monospace" w:hAnsi="Consolas;Courier New;monospace"/>
+          <w:b w:val="false"/>
+          <w:color w:val="ABB2BF"/>
+          <w:sz w:val="19"/>
+          <w:shd w:fill="1E1E1E" w:val="clear"/>
+        </w:rPr>
+        <w:t>user) {</w:t>
+      </w:r>
+    </w:p>
+    <w:p>
+      <w:pPr>
+        <w:pStyle w:val="Normal"/>
+        <w:spacing w:lineRule="atLeast" w:line="264"/>
+        <w:rPr>
+          <w:color w:val="ABB2BF"/>
+          <w:shd w:fill="1E1E1E" w:val="clear"/>
+        </w:rPr>
+      </w:pPr>
+      <w:r>
+        <w:rPr>
+          <w:color w:val="ABB2BF"/>
+          <w:shd w:fill="1E1E1E" w:val="clear"/>
+        </w:rPr>
+        <w:t xml:space="preserve">        </w:t>
+      </w:r>
+      <w:r>
+        <w:rPr>
+          <w:rFonts w:ascii="Consolas;Courier New;monospace" w:hAnsi="Consolas;Courier New;monospace"/>
+          <w:b w:val="false"/>
+          <w:i/>
+          <w:color w:val="C678DD"/>
+          <w:sz w:val="19"/>
+          <w:shd w:fill="1E1E1E" w:val="clear"/>
+        </w:rPr>
+        <w:t>throw</w:t>
+      </w:r>
+      <w:r>
+        <w:rPr>
+          <w:rFonts w:ascii="Consolas;Courier New;monospace" w:hAnsi="Consolas;Courier New;monospace"/>
+          <w:b w:val="false"/>
+          <w:color w:val="ABB2BF"/>
+          <w:sz w:val="19"/>
+          <w:shd w:fill="1E1E1E" w:val="clear"/>
+        </w:rPr>
+        <w:t xml:space="preserve"> </w:t>
+      </w:r>
+      <w:r>
+        <w:rPr>
+          <w:rFonts w:ascii="Consolas;Courier New;monospace" w:hAnsi="Consolas;Courier New;monospace"/>
+          <w:b w:val="false"/>
+          <w:color w:val="C678DD"/>
+          <w:sz w:val="19"/>
+          <w:shd w:fill="1E1E1E" w:val="clear"/>
+        </w:rPr>
+        <w:t>new</w:t>
+      </w:r>
+      <w:r>
+        <w:rPr>
+          <w:rFonts w:ascii="Consolas;Courier New;monospace" w:hAnsi="Consolas;Courier New;monospace"/>
+          <w:b w:val="false"/>
+          <w:color w:val="ABB2BF"/>
+          <w:sz w:val="19"/>
+          <w:shd w:fill="1E1E1E" w:val="clear"/>
+        </w:rPr>
+        <w:t xml:space="preserve"> </w:t>
+      </w:r>
+      <w:r>
+        <w:rPr>
+          <w:rFonts w:ascii="Consolas;Courier New;monospace" w:hAnsi="Consolas;Courier New;monospace"/>
+          <w:b w:val="false"/>
+          <w:color w:val="61AFEF"/>
+          <w:sz w:val="19"/>
+          <w:shd w:fill="1E1E1E" w:val="clear"/>
+        </w:rPr>
+        <w:t>Error</w:t>
+      </w:r>
+      <w:r>
+        <w:rPr>
+          <w:rFonts w:ascii="Consolas;Courier New;monospace" w:hAnsi="Consolas;Courier New;monospace"/>
+          <w:b w:val="false"/>
+          <w:color w:val="ABB2BF"/>
+          <w:sz w:val="19"/>
+          <w:shd w:fill="1E1E1E" w:val="clear"/>
+        </w:rPr>
+        <w:t>(</w:t>
+      </w:r>
+      <w:r>
+        <w:rPr>
+          <w:rFonts w:ascii="Consolas;Courier New;monospace" w:hAnsi="Consolas;Courier New;monospace"/>
+          <w:b w:val="false"/>
+          <w:color w:val="98C379"/>
+          <w:sz w:val="19"/>
+          <w:shd w:fill="1E1E1E" w:val="clear"/>
+        </w:rPr>
+        <w:t>'Invalid user or password'</w:t>
+      </w:r>
+      <w:r>
+        <w:rPr>
+          <w:rFonts w:ascii="Consolas;Courier New;monospace" w:hAnsi="Consolas;Courier New;monospace"/>
+          <w:b w:val="false"/>
+          <w:color w:val="ABB2BF"/>
+          <w:sz w:val="19"/>
+          <w:shd w:fill="1E1E1E" w:val="clear"/>
+        </w:rPr>
+        <w:t>);</w:t>
+      </w:r>
+    </w:p>
+    <w:p>
+      <w:pPr>
+        <w:pStyle w:val="Normal"/>
+        <w:spacing w:lineRule="atLeast" w:line="264"/>
+        <w:rPr>
+          <w:color w:val="ABB2BF"/>
+          <w:shd w:fill="1E1E1E" w:val="clear"/>
+        </w:rPr>
+      </w:pPr>
+      <w:r>
+        <w:rPr>
+          <w:color w:val="ABB2BF"/>
+          <w:shd w:fill="1E1E1E" w:val="clear"/>
+        </w:rPr>
+        <w:t xml:space="preserve">    </w:t>
+      </w:r>
+      <w:r>
+        <w:rPr>
+          <w:rFonts w:ascii="Consolas;Courier New;monospace" w:hAnsi="Consolas;Courier New;monospace"/>
+          <w:b w:val="false"/>
+          <w:color w:val="ABB2BF"/>
+          <w:sz w:val="19"/>
+          <w:shd w:fill="1E1E1E" w:val="clear"/>
+        </w:rPr>
+        <w:t>}</w:t>
+      </w:r>
+    </w:p>
+    <w:p>
+      <w:pPr>
+        <w:pStyle w:val="Normal"/>
+        <w:spacing w:lineRule="atLeast" w:line="264"/>
+        <w:rPr/>
+      </w:pPr>
+      <w:r>
+        <w:rPr/>
+      </w:r>
+    </w:p>
+    <w:p>
+      <w:pPr>
+        <w:pStyle w:val="Normal"/>
+        <w:spacing w:lineRule="atLeast" w:line="264"/>
+        <w:rPr>
+          <w:rFonts w:ascii="Consolas;Courier New;monospace" w:hAnsi="Consolas;Courier New;monospace"/>
+          <w:b w:val="false"/>
+          <w:color w:val="ABB2BF"/>
+          <w:sz w:val="19"/>
+          <w:shd w:fill="1E1E1E" w:val="clear"/>
+        </w:rPr>
+      </w:pPr>
+      <w:r>
+        <w:rPr>
+          <w:rFonts w:ascii="Consolas;Courier New;monospace" w:hAnsi="Consolas;Courier New;monospace"/>
+          <w:b w:val="false"/>
+          <w:color w:val="ABB2BF"/>
+          <w:sz w:val="19"/>
+          <w:shd w:fill="1E1E1E" w:val="clear"/>
+        </w:rPr>
+        <w:t>}</w:t>
+      </w:r>
+    </w:p>
+    <w:p>
+      <w:pPr>
+        <w:pStyle w:val="1"/>
+        <w:rPr/>
+      </w:pPr>
+      <w:r>
+        <w:rPr/>
+      </w:r>
+    </w:p>
+    <w:p>
+      <w:pPr>
+        <w:pStyle w:val="1"/>
+        <w:rPr/>
+      </w:pPr>
+      <w:r>
+        <w:rPr/>
+        <w:t>//    * Validate password</w:t>
+      </w:r>
+    </w:p>
+    <w:p>
+      <w:pPr>
+        <w:pStyle w:val="Normal"/>
+        <w:spacing w:lineRule="atLeast" w:line="264"/>
+        <w:rPr>
+          <w:rFonts w:ascii="Consolas;Courier New;monospace" w:hAnsi="Consolas;Courier New;monospace"/>
+          <w:b w:val="false"/>
+          <w:color w:val="ABB2BF"/>
+          <w:sz w:val="19"/>
+          <w:shd w:fill="1E1E1E" w:val="clear"/>
+        </w:rPr>
+      </w:pPr>
+      <w:r>
+        <w:rPr>
+          <w:rFonts w:ascii="Consolas;Courier New;monospace" w:hAnsi="Consolas;Courier New;monospace"/>
+          <w:b w:val="false"/>
+          <w:color w:val="ABB2BF"/>
+          <w:sz w:val="19"/>
+          <w:shd w:fill="1E1E1E" w:val="clear"/>
+        </w:rPr>
+        <w:t>userSchema.</w:t>
+      </w:r>
+      <w:r>
+        <w:rPr>
+          <w:rFonts w:ascii="Consolas;Courier New;monospace" w:hAnsi="Consolas;Courier New;monospace"/>
+          <w:b w:val="false"/>
+          <w:color w:val="61AFEF"/>
+          <w:sz w:val="19"/>
+          <w:shd w:fill="1E1E1E" w:val="clear"/>
+        </w:rPr>
+        <w:t>pre</w:t>
+      </w:r>
+      <w:r>
+        <w:rPr>
+          <w:rFonts w:ascii="Consolas;Courier New;monospace" w:hAnsi="Consolas;Courier New;monospace"/>
+          <w:b w:val="false"/>
+          <w:color w:val="ABB2BF"/>
+          <w:sz w:val="19"/>
+          <w:shd w:fill="1E1E1E" w:val="clear"/>
+        </w:rPr>
+        <w:t>(</w:t>
+      </w:r>
+      <w:r>
+        <w:rPr>
+          <w:rFonts w:ascii="Consolas;Courier New;monospace" w:hAnsi="Consolas;Courier New;monospace"/>
+          <w:b w:val="false"/>
+          <w:color w:val="98C379"/>
+          <w:sz w:val="19"/>
+          <w:shd w:fill="1E1E1E" w:val="clear"/>
+        </w:rPr>
+        <w:t>'save'</w:t>
+      </w:r>
+      <w:r>
+        <w:rPr>
+          <w:rFonts w:ascii="Consolas;Courier New;monospace" w:hAnsi="Consolas;Courier New;monospace"/>
+          <w:b w:val="false"/>
+          <w:color w:val="ABB2BF"/>
+          <w:sz w:val="19"/>
+          <w:shd w:fill="1E1E1E" w:val="clear"/>
+        </w:rPr>
+        <w:t xml:space="preserve">, </w:t>
+      </w:r>
+      <w:r>
+        <w:rPr>
+          <w:rFonts w:ascii="Consolas;Courier New;monospace" w:hAnsi="Consolas;Courier New;monospace"/>
+          <w:b w:val="false"/>
+          <w:i/>
+          <w:color w:val="C678DD"/>
+          <w:sz w:val="19"/>
+          <w:shd w:fill="1E1E1E" w:val="clear"/>
+        </w:rPr>
+        <w:t>async</w:t>
+      </w:r>
+      <w:r>
+        <w:rPr>
+          <w:rFonts w:ascii="Consolas;Courier New;monospace" w:hAnsi="Consolas;Courier New;monospace"/>
+          <w:b w:val="false"/>
+          <w:color w:val="ABB2BF"/>
+          <w:sz w:val="19"/>
+          <w:shd w:fill="1E1E1E" w:val="clear"/>
+        </w:rPr>
+        <w:t xml:space="preserve"> </w:t>
+      </w:r>
+      <w:r>
+        <w:rPr>
+          <w:rFonts w:ascii="Consolas;Courier New;monospace" w:hAnsi="Consolas;Courier New;monospace"/>
+          <w:b w:val="false"/>
+          <w:i/>
+          <w:color w:val="C678DD"/>
+          <w:sz w:val="19"/>
+          <w:shd w:fill="1E1E1E" w:val="clear"/>
+        </w:rPr>
+        <w:t>function</w:t>
+      </w:r>
+      <w:r>
+        <w:rPr>
+          <w:rFonts w:ascii="Consolas;Courier New;monospace" w:hAnsi="Consolas;Courier New;monospace"/>
+          <w:b w:val="false"/>
+          <w:color w:val="ABB2BF"/>
+          <w:sz w:val="19"/>
+          <w:shd w:fill="1E1E1E" w:val="clear"/>
+        </w:rPr>
+        <w:t>(){</w:t>
+      </w:r>
+    </w:p>
+    <w:p>
+      <w:pPr>
+        <w:pStyle w:val="Normal"/>
+        <w:spacing w:lineRule="atLeast" w:line="264"/>
+        <w:rPr>
+          <w:color w:val="ABB2BF"/>
+          <w:shd w:fill="1E1E1E" w:val="clear"/>
+        </w:rPr>
+      </w:pPr>
+      <w:r>
+        <w:rPr>
+          <w:color w:val="ABB2BF"/>
+          <w:shd w:fill="1E1E1E" w:val="clear"/>
+        </w:rPr>
+        <w:t xml:space="preserve">    </w:t>
+      </w:r>
+      <w:r>
+        <w:rPr>
+          <w:rFonts w:ascii="Consolas;Courier New;monospace" w:hAnsi="Consolas;Courier New;monospace"/>
+          <w:b w:val="false"/>
+          <w:i/>
+          <w:color w:val="C678DD"/>
+          <w:sz w:val="19"/>
+          <w:shd w:fill="1E1E1E" w:val="clear"/>
+        </w:rPr>
+        <w:t>const</w:t>
+      </w:r>
+      <w:r>
+        <w:rPr>
+          <w:rFonts w:ascii="Consolas;Courier New;monospace" w:hAnsi="Consolas;Courier New;monospace"/>
+          <w:b w:val="false"/>
+          <w:color w:val="ABB2BF"/>
+          <w:sz w:val="19"/>
+          <w:shd w:fill="1E1E1E" w:val="clear"/>
+        </w:rPr>
+        <w:t xml:space="preserve"> </w:t>
+      </w:r>
+      <w:r>
+        <w:rPr>
+          <w:rFonts w:ascii="Consolas;Courier New;monospace" w:hAnsi="Consolas;Courier New;monospace"/>
+          <w:b w:val="false"/>
+          <w:color w:val="D19A66"/>
+          <w:sz w:val="19"/>
+          <w:shd w:fill="1E1E1E" w:val="clear"/>
+        </w:rPr>
+        <w:t>hash</w:t>
+      </w:r>
+      <w:r>
+        <w:rPr>
+          <w:rFonts w:ascii="Consolas;Courier New;monospace" w:hAnsi="Consolas;Courier New;monospace"/>
+          <w:b w:val="false"/>
+          <w:color w:val="ABB2BF"/>
+          <w:sz w:val="19"/>
+          <w:shd w:fill="1E1E1E" w:val="clear"/>
+        </w:rPr>
+        <w:t xml:space="preserve"> </w:t>
+      </w:r>
+      <w:r>
+        <w:rPr>
+          <w:rFonts w:ascii="Consolas;Courier New;monospace" w:hAnsi="Consolas;Courier New;monospace"/>
+          <w:b w:val="false"/>
+          <w:color w:val="56B6C2"/>
+          <w:sz w:val="19"/>
+          <w:shd w:fill="1E1E1E" w:val="clear"/>
+        </w:rPr>
+        <w:t>=</w:t>
+      </w:r>
+      <w:r>
+        <w:rPr>
+          <w:rFonts w:ascii="Consolas;Courier New;monospace" w:hAnsi="Consolas;Courier New;monospace"/>
+          <w:b w:val="false"/>
+          <w:color w:val="ABB2BF"/>
+          <w:sz w:val="19"/>
+          <w:shd w:fill="1E1E1E" w:val="clear"/>
+        </w:rPr>
+        <w:t xml:space="preserve"> </w:t>
+      </w:r>
+      <w:r>
+        <w:rPr>
+          <w:rFonts w:ascii="Consolas;Courier New;monospace" w:hAnsi="Consolas;Courier New;monospace"/>
+          <w:b w:val="false"/>
+          <w:i/>
+          <w:color w:val="C678DD"/>
+          <w:sz w:val="19"/>
+          <w:shd w:fill="1E1E1E" w:val="clear"/>
+        </w:rPr>
+        <w:t>await</w:t>
+      </w:r>
+      <w:r>
+        <w:rPr>
+          <w:rFonts w:ascii="Consolas;Courier New;monospace" w:hAnsi="Consolas;Courier New;monospace"/>
+          <w:b w:val="false"/>
+          <w:color w:val="ABB2BF"/>
+          <w:sz w:val="19"/>
+          <w:shd w:fill="1E1E1E" w:val="clear"/>
+        </w:rPr>
+        <w:t xml:space="preserve"> bcrypt.</w:t>
+      </w:r>
+      <w:r>
+        <w:rPr>
+          <w:rFonts w:ascii="Consolas;Courier New;monospace" w:hAnsi="Consolas;Courier New;monospace"/>
+          <w:b w:val="false"/>
+          <w:color w:val="61AFEF"/>
+          <w:sz w:val="19"/>
+          <w:shd w:fill="1E1E1E" w:val="clear"/>
+        </w:rPr>
+        <w:t>hash</w:t>
+      </w:r>
+      <w:r>
+        <w:rPr>
+          <w:rFonts w:ascii="Consolas;Courier New;monospace" w:hAnsi="Consolas;Courier New;monospace"/>
+          <w:b w:val="false"/>
+          <w:color w:val="ABB2BF"/>
+          <w:sz w:val="19"/>
+          <w:shd w:fill="1E1E1E" w:val="clear"/>
+        </w:rPr>
+        <w:t>(</w:t>
+      </w:r>
+      <w:r>
+        <w:rPr>
+          <w:rFonts w:ascii="Consolas;Courier New;monospace" w:hAnsi="Consolas;Courier New;monospace"/>
+          <w:b w:val="false"/>
+          <w:color w:val="E06C75"/>
+          <w:sz w:val="19"/>
+          <w:shd w:fill="1E1E1E" w:val="clear"/>
+        </w:rPr>
+        <w:t>this</w:t>
+      </w:r>
+      <w:r>
+        <w:rPr>
+          <w:rFonts w:ascii="Consolas;Courier New;monospace" w:hAnsi="Consolas;Courier New;monospace"/>
+          <w:b w:val="false"/>
+          <w:color w:val="ABB2BF"/>
+          <w:sz w:val="19"/>
+          <w:shd w:fill="1E1E1E" w:val="clear"/>
+        </w:rPr>
+        <w:t>.</w:t>
+      </w:r>
+      <w:r>
+        <w:rPr>
+          <w:rFonts w:ascii="Consolas;Courier New;monospace" w:hAnsi="Consolas;Courier New;monospace"/>
+          <w:b w:val="false"/>
+          <w:color w:val="E06C75"/>
+          <w:sz w:val="19"/>
+          <w:shd w:fill="1E1E1E" w:val="clear"/>
+        </w:rPr>
+        <w:t>password</w:t>
+      </w:r>
+      <w:r>
+        <w:rPr>
+          <w:rFonts w:ascii="Consolas;Courier New;monospace" w:hAnsi="Consolas;Courier New;monospace"/>
+          <w:b w:val="false"/>
+          <w:color w:val="ABB2BF"/>
+          <w:sz w:val="19"/>
+          <w:shd w:fill="1E1E1E" w:val="clear"/>
+        </w:rPr>
+        <w:t xml:space="preserve">, </w:t>
+      </w:r>
+      <w:r>
+        <w:rPr>
+          <w:rFonts w:ascii="Consolas;Courier New;monospace" w:hAnsi="Consolas;Courier New;monospace"/>
+          <w:b w:val="false"/>
+          <w:color w:val="D19A66"/>
+          <w:sz w:val="19"/>
+          <w:shd w:fill="1E1E1E" w:val="clear"/>
+        </w:rPr>
+        <w:t>10</w:t>
+      </w:r>
+      <w:r>
+        <w:rPr>
+          <w:rFonts w:ascii="Consolas;Courier New;monospace" w:hAnsi="Consolas;Courier New;monospace"/>
+          <w:b w:val="false"/>
+          <w:color w:val="ABB2BF"/>
+          <w:sz w:val="19"/>
+          <w:shd w:fill="1E1E1E" w:val="clear"/>
+        </w:rPr>
+        <w:t>);</w:t>
+      </w:r>
+    </w:p>
+    <w:p>
+      <w:pPr>
+        <w:pStyle w:val="Normal"/>
+        <w:spacing w:lineRule="atLeast" w:line="264"/>
+        <w:rPr>
+          <w:color w:val="ABB2BF"/>
+          <w:shd w:fill="1E1E1E" w:val="clear"/>
+        </w:rPr>
+      </w:pPr>
+      <w:r>
+        <w:rPr>
+          <w:color w:val="ABB2BF"/>
+          <w:shd w:fill="1E1E1E" w:val="clear"/>
+        </w:rPr>
+        <w:t xml:space="preserve">    </w:t>
+      </w:r>
+      <w:r>
+        <w:rPr>
+          <w:rFonts w:ascii="Consolas;Courier New;monospace" w:hAnsi="Consolas;Courier New;monospace"/>
+          <w:b w:val="false"/>
+          <w:color w:val="E06C75"/>
+          <w:sz w:val="19"/>
+          <w:shd w:fill="1E1E1E" w:val="clear"/>
+        </w:rPr>
+        <w:t>this</w:t>
+      </w:r>
+      <w:r>
+        <w:rPr>
+          <w:rFonts w:ascii="Consolas;Courier New;monospace" w:hAnsi="Consolas;Courier New;monospace"/>
+          <w:b w:val="false"/>
+          <w:color w:val="ABB2BF"/>
+          <w:sz w:val="19"/>
+          <w:shd w:fill="1E1E1E" w:val="clear"/>
+        </w:rPr>
+        <w:t>.</w:t>
+      </w:r>
+      <w:r>
+        <w:rPr>
+          <w:rFonts w:ascii="Consolas;Courier New;monospace" w:hAnsi="Consolas;Courier New;monospace"/>
+          <w:b w:val="false"/>
+          <w:color w:val="E06C75"/>
+          <w:sz w:val="19"/>
+          <w:shd w:fill="1E1E1E" w:val="clear"/>
+        </w:rPr>
+        <w:t>password</w:t>
+      </w:r>
+      <w:r>
+        <w:rPr>
+          <w:rFonts w:ascii="Consolas;Courier New;monospace" w:hAnsi="Consolas;Courier New;monospace"/>
+          <w:b w:val="false"/>
+          <w:color w:val="ABB2BF"/>
+          <w:sz w:val="19"/>
+          <w:shd w:fill="1E1E1E" w:val="clear"/>
+        </w:rPr>
+        <w:t xml:space="preserve"> </w:t>
+      </w:r>
+      <w:r>
+        <w:rPr>
+          <w:rFonts w:ascii="Consolas;Courier New;monospace" w:hAnsi="Consolas;Courier New;monospace"/>
+          <w:b w:val="false"/>
+          <w:color w:val="56B6C2"/>
+          <w:sz w:val="19"/>
+          <w:shd w:fill="1E1E1E" w:val="clear"/>
+        </w:rPr>
+        <w:t>=</w:t>
+      </w:r>
+      <w:r>
+        <w:rPr>
+          <w:rFonts w:ascii="Consolas;Courier New;monospace" w:hAnsi="Consolas;Courier New;monospace"/>
+          <w:b w:val="false"/>
+          <w:color w:val="ABB2BF"/>
+          <w:sz w:val="19"/>
+          <w:shd w:fill="1E1E1E" w:val="clear"/>
+        </w:rPr>
+        <w:t xml:space="preserve"> hash;</w:t>
+      </w:r>
+    </w:p>
+    <w:p>
+      <w:pPr>
+        <w:pStyle w:val="Normal"/>
+        <w:spacing w:lineRule="atLeast" w:line="264"/>
+        <w:rPr>
+          <w:rFonts w:ascii="Consolas;Courier New;monospace" w:hAnsi="Consolas;Courier New;monospace"/>
+          <w:b w:val="false"/>
+          <w:color w:val="ABB2BF"/>
+          <w:sz w:val="19"/>
+          <w:shd w:fill="1E1E1E" w:val="clear"/>
+        </w:rPr>
+      </w:pPr>
+      <w:r>
+        <w:rPr>
+          <w:rFonts w:ascii="Consolas;Courier New;monospace" w:hAnsi="Consolas;Courier New;monospace"/>
+          <w:b w:val="false"/>
+          <w:color w:val="ABB2BF"/>
+          <w:sz w:val="19"/>
+          <w:shd w:fill="1E1E1E" w:val="clear"/>
+        </w:rPr>
+        <w:t>});</w:t>
+      </w:r>
+    </w:p>
+    <w:p>
+      <w:pPr>
+        <w:pStyle w:val="1"/>
+        <w:rPr/>
+      </w:pPr>
+      <w:r>
+        <w:rPr/>
+      </w:r>
+    </w:p>
+    <w:p>
+      <w:pPr>
+        <w:pStyle w:val="1"/>
+        <w:rPr/>
+      </w:pPr>
+      <w:r>
+        <w:rPr/>
+        <w:t>// 17. Generate jwt token</w:t>
+      </w:r>
+    </w:p>
+    <w:p>
+      <w:pPr>
+        <w:pStyle w:val="1"/>
+        <w:rPr/>
+      </w:pPr>
+      <w:r>
+        <w:rPr/>
+        <w:t>//    * install json webtoken</w:t>
+      </w:r>
+    </w:p>
+    <w:p>
+      <w:pPr>
+        <w:pStyle w:val="111"/>
+        <w:rPr/>
+      </w:pPr>
+      <w:r>
+        <w:rPr/>
+        <w:t>npm I jsonwebtoken</w:t>
+      </w:r>
+    </w:p>
+    <w:p>
+      <w:pPr>
+        <w:pStyle w:val="111"/>
+        <w:rPr/>
+      </w:pPr>
+      <w:r>
+        <w:rPr/>
+        <w:t>npm i express-validator</w:t>
+      </w:r>
+    </w:p>
+    <w:p>
+      <w:pPr>
+        <w:pStyle w:val="111"/>
+        <w:rPr/>
+      </w:pPr>
+      <w:r>
+        <w:rPr/>
+      </w:r>
+    </w:p>
+    <w:p>
+      <w:pPr>
+        <w:pStyle w:val="Normal"/>
+        <w:spacing w:lineRule="atLeast" w:line="264"/>
+        <w:rPr>
+          <w:rFonts w:ascii="Consolas;Courier New;monospace" w:hAnsi="Consolas;Courier New;monospace"/>
+          <w:b w:val="false"/>
+          <w:color w:val="ABB2BF"/>
+          <w:sz w:val="19"/>
+          <w:shd w:fill="1E1E1E" w:val="clear"/>
+        </w:rPr>
+      </w:pPr>
+      <w:r>
+        <w:rPr>
+          <w:rFonts w:ascii="Consolas;Courier New;monospace" w:hAnsi="Consolas;Courier New;monospace"/>
+          <w:b w:val="false"/>
+          <w:i/>
+          <w:color w:val="C678DD"/>
+          <w:sz w:val="19"/>
+          <w:shd w:fill="1E1E1E" w:val="clear"/>
+        </w:rPr>
+        <w:t>const</w:t>
+      </w:r>
+      <w:r>
+        <w:rPr>
+          <w:rFonts w:ascii="Consolas;Courier New;monospace" w:hAnsi="Consolas;Courier New;monospace"/>
+          <w:b w:val="false"/>
+          <w:color w:val="ABB2BF"/>
+          <w:sz w:val="19"/>
+          <w:shd w:fill="1E1E1E" w:val="clear"/>
+        </w:rPr>
+        <w:t xml:space="preserve"> </w:t>
+      </w:r>
+      <w:r>
+        <w:rPr>
+          <w:rFonts w:ascii="Consolas;Courier New;monospace" w:hAnsi="Consolas;Courier New;monospace"/>
+          <w:b w:val="false"/>
+          <w:color w:val="D19A66"/>
+          <w:sz w:val="19"/>
+          <w:shd w:fill="1E1E1E" w:val="clear"/>
+        </w:rPr>
+        <w:t>util</w:t>
+      </w:r>
+      <w:r>
+        <w:rPr>
+          <w:rFonts w:ascii="Consolas;Courier New;monospace" w:hAnsi="Consolas;Courier New;monospace"/>
+          <w:b w:val="false"/>
+          <w:color w:val="ABB2BF"/>
+          <w:sz w:val="19"/>
+          <w:shd w:fill="1E1E1E" w:val="clear"/>
+        </w:rPr>
+        <w:t xml:space="preserve"> </w:t>
+      </w:r>
+      <w:r>
+        <w:rPr>
+          <w:rFonts w:ascii="Consolas;Courier New;monospace" w:hAnsi="Consolas;Courier New;monospace"/>
+          <w:b w:val="false"/>
+          <w:color w:val="56B6C2"/>
+          <w:sz w:val="19"/>
+          <w:shd w:fill="1E1E1E" w:val="clear"/>
+        </w:rPr>
+        <w:t>=</w:t>
+      </w:r>
+      <w:r>
+        <w:rPr>
+          <w:rFonts w:ascii="Consolas;Courier New;monospace" w:hAnsi="Consolas;Courier New;monospace"/>
+          <w:b w:val="false"/>
+          <w:color w:val="ABB2BF"/>
+          <w:sz w:val="19"/>
+          <w:shd w:fill="1E1E1E" w:val="clear"/>
+        </w:rPr>
+        <w:t xml:space="preserve"> </w:t>
+      </w:r>
+      <w:r>
+        <w:rPr>
+          <w:rFonts w:ascii="Consolas;Courier New;monospace" w:hAnsi="Consolas;Courier New;monospace"/>
+          <w:b w:val="false"/>
+          <w:color w:val="61AFEF"/>
+          <w:sz w:val="19"/>
+          <w:shd w:fill="1E1E1E" w:val="clear"/>
+        </w:rPr>
+        <w:t>require</w:t>
+      </w:r>
+      <w:r>
+        <w:rPr>
+          <w:rFonts w:ascii="Consolas;Courier New;monospace" w:hAnsi="Consolas;Courier New;monospace"/>
+          <w:b w:val="false"/>
+          <w:color w:val="ABB2BF"/>
+          <w:sz w:val="19"/>
+          <w:shd w:fill="1E1E1E" w:val="clear"/>
+        </w:rPr>
+        <w:t>(</w:t>
+      </w:r>
+      <w:r>
+        <w:rPr>
+          <w:rFonts w:ascii="Consolas;Courier New;monospace" w:hAnsi="Consolas;Courier New;monospace"/>
+          <w:b w:val="false"/>
+          <w:color w:val="98C379"/>
+          <w:sz w:val="19"/>
+          <w:shd w:fill="1E1E1E" w:val="clear"/>
+        </w:rPr>
+        <w:t>'util'</w:t>
+      </w:r>
+      <w:r>
+        <w:rPr>
+          <w:rFonts w:ascii="Consolas;Courier New;monospace" w:hAnsi="Consolas;Courier New;monospace"/>
+          <w:b w:val="false"/>
+          <w:color w:val="ABB2BF"/>
+          <w:sz w:val="19"/>
+          <w:shd w:fill="1E1E1E" w:val="clear"/>
+        </w:rPr>
+        <w:t>);</w:t>
+      </w:r>
+    </w:p>
+    <w:p>
+      <w:pPr>
+        <w:pStyle w:val="Normal"/>
+        <w:spacing w:lineRule="atLeast" w:line="264"/>
+        <w:rPr>
+          <w:rFonts w:ascii="Consolas;Courier New;monospace" w:hAnsi="Consolas;Courier New;monospace"/>
+          <w:b w:val="false"/>
+          <w:color w:val="ABB2BF"/>
+          <w:sz w:val="19"/>
+          <w:shd w:fill="1E1E1E" w:val="clear"/>
+        </w:rPr>
+      </w:pPr>
+      <w:r>
+        <w:rPr>
+          <w:rFonts w:ascii="Consolas;Courier New;monospace" w:hAnsi="Consolas;Courier New;monospace"/>
+          <w:b w:val="false"/>
+          <w:i/>
+          <w:color w:val="C678DD"/>
+          <w:sz w:val="19"/>
+          <w:shd w:fill="1E1E1E" w:val="clear"/>
+        </w:rPr>
+        <w:t>const</w:t>
+      </w:r>
+      <w:r>
+        <w:rPr>
+          <w:rFonts w:ascii="Consolas;Courier New;monospace" w:hAnsi="Consolas;Courier New;monospace"/>
+          <w:b w:val="false"/>
+          <w:color w:val="ABB2BF"/>
+          <w:sz w:val="19"/>
+          <w:shd w:fill="1E1E1E" w:val="clear"/>
+        </w:rPr>
+        <w:t xml:space="preserve"> </w:t>
+      </w:r>
+      <w:r>
+        <w:rPr>
+          <w:rFonts w:ascii="Consolas;Courier New;monospace" w:hAnsi="Consolas;Courier New;monospace"/>
+          <w:b w:val="false"/>
+          <w:color w:val="D19A66"/>
+          <w:sz w:val="19"/>
+          <w:shd w:fill="1E1E1E" w:val="clear"/>
+        </w:rPr>
+        <w:t>jsonwebtoken</w:t>
+      </w:r>
+      <w:r>
+        <w:rPr>
+          <w:rFonts w:ascii="Consolas;Courier New;monospace" w:hAnsi="Consolas;Courier New;monospace"/>
+          <w:b w:val="false"/>
+          <w:color w:val="ABB2BF"/>
+          <w:sz w:val="19"/>
+          <w:shd w:fill="1E1E1E" w:val="clear"/>
+        </w:rPr>
+        <w:t xml:space="preserve"> </w:t>
+      </w:r>
+      <w:r>
+        <w:rPr>
+          <w:rFonts w:ascii="Consolas;Courier New;monospace" w:hAnsi="Consolas;Courier New;monospace"/>
+          <w:b w:val="false"/>
+          <w:color w:val="56B6C2"/>
+          <w:sz w:val="19"/>
+          <w:shd w:fill="1E1E1E" w:val="clear"/>
+        </w:rPr>
+        <w:t>=</w:t>
+      </w:r>
+      <w:r>
+        <w:rPr>
+          <w:rFonts w:ascii="Consolas;Courier New;monospace" w:hAnsi="Consolas;Courier New;monospace"/>
+          <w:b w:val="false"/>
+          <w:color w:val="ABB2BF"/>
+          <w:sz w:val="19"/>
+          <w:shd w:fill="1E1E1E" w:val="clear"/>
+        </w:rPr>
+        <w:t xml:space="preserve"> </w:t>
+      </w:r>
+      <w:r>
+        <w:rPr>
+          <w:rFonts w:ascii="Consolas;Courier New;monospace" w:hAnsi="Consolas;Courier New;monospace"/>
+          <w:b w:val="false"/>
+          <w:color w:val="61AFEF"/>
+          <w:sz w:val="19"/>
+          <w:shd w:fill="1E1E1E" w:val="clear"/>
+        </w:rPr>
+        <w:t>require</w:t>
+      </w:r>
+      <w:r>
+        <w:rPr>
+          <w:rFonts w:ascii="Consolas;Courier New;monospace" w:hAnsi="Consolas;Courier New;monospace"/>
+          <w:b w:val="false"/>
+          <w:color w:val="ABB2BF"/>
+          <w:sz w:val="19"/>
+          <w:shd w:fill="1E1E1E" w:val="clear"/>
+        </w:rPr>
+        <w:t>(</w:t>
+      </w:r>
+      <w:r>
+        <w:rPr>
+          <w:rFonts w:ascii="Consolas;Courier New;monospace" w:hAnsi="Consolas;Courier New;monospace"/>
+          <w:b w:val="false"/>
+          <w:color w:val="98C379"/>
+          <w:sz w:val="19"/>
+          <w:shd w:fill="1E1E1E" w:val="clear"/>
+        </w:rPr>
+        <w:t>'jsonwebtoken'</w:t>
+      </w:r>
+      <w:r>
+        <w:rPr>
+          <w:rFonts w:ascii="Consolas;Courier New;monospace" w:hAnsi="Consolas;Courier New;monospace"/>
+          <w:b w:val="false"/>
+          <w:color w:val="ABB2BF"/>
+          <w:sz w:val="19"/>
+          <w:shd w:fill="1E1E1E" w:val="clear"/>
+        </w:rPr>
+        <w:t>);</w:t>
+      </w:r>
+    </w:p>
+    <w:p>
+      <w:pPr>
+        <w:pStyle w:val="Normal"/>
+        <w:spacing w:lineRule="atLeast" w:line="264"/>
+        <w:rPr/>
+      </w:pPr>
+      <w:r>
+        <w:rPr/>
+      </w:r>
+    </w:p>
+    <w:p>
+      <w:pPr>
+        <w:pStyle w:val="Normal"/>
+        <w:spacing w:lineRule="atLeast" w:line="264"/>
+        <w:rPr>
+          <w:rFonts w:ascii="Consolas;Courier New;monospace" w:hAnsi="Consolas;Courier New;monospace"/>
+          <w:b w:val="false"/>
+          <w:color w:val="ABB2BF"/>
+          <w:sz w:val="19"/>
+          <w:shd w:fill="1E1E1E" w:val="clear"/>
+        </w:rPr>
+      </w:pPr>
+      <w:r>
+        <w:rPr>
+          <w:rFonts w:ascii="Consolas;Courier New;monospace" w:hAnsi="Consolas;Courier New;monospace"/>
+          <w:b w:val="false"/>
+          <w:i/>
+          <w:color w:val="C678DD"/>
+          <w:sz w:val="19"/>
+          <w:shd w:fill="1E1E1E" w:val="clear"/>
+        </w:rPr>
+        <w:t>const</w:t>
+      </w:r>
+      <w:r>
+        <w:rPr>
+          <w:rFonts w:ascii="Consolas;Courier New;monospace" w:hAnsi="Consolas;Courier New;monospace"/>
+          <w:b w:val="false"/>
+          <w:color w:val="ABB2BF"/>
+          <w:sz w:val="19"/>
+          <w:shd w:fill="1E1E1E" w:val="clear"/>
+        </w:rPr>
+        <w:t xml:space="preserve"> </w:t>
+      </w:r>
+      <w:r>
+        <w:rPr>
+          <w:rFonts w:ascii="Consolas;Courier New;monospace" w:hAnsi="Consolas;Courier New;monospace"/>
+          <w:b w:val="false"/>
+          <w:color w:val="D19A66"/>
+          <w:sz w:val="19"/>
+          <w:shd w:fill="1E1E1E" w:val="clear"/>
+        </w:rPr>
+        <w:t>jwt</w:t>
+      </w:r>
+      <w:r>
+        <w:rPr>
+          <w:rFonts w:ascii="Consolas;Courier New;monospace" w:hAnsi="Consolas;Courier New;monospace"/>
+          <w:b w:val="false"/>
+          <w:color w:val="ABB2BF"/>
+          <w:sz w:val="19"/>
+          <w:shd w:fill="1E1E1E" w:val="clear"/>
+        </w:rPr>
+        <w:t xml:space="preserve"> </w:t>
+      </w:r>
+      <w:r>
+        <w:rPr>
+          <w:rFonts w:ascii="Consolas;Courier New;monospace" w:hAnsi="Consolas;Courier New;monospace"/>
+          <w:b w:val="false"/>
+          <w:color w:val="56B6C2"/>
+          <w:sz w:val="19"/>
+          <w:shd w:fill="1E1E1E" w:val="clear"/>
+        </w:rPr>
+        <w:t>=</w:t>
+      </w:r>
+      <w:r>
+        <w:rPr>
+          <w:rFonts w:ascii="Consolas;Courier New;monospace" w:hAnsi="Consolas;Courier New;monospace"/>
+          <w:b w:val="false"/>
+          <w:color w:val="ABB2BF"/>
+          <w:sz w:val="19"/>
+          <w:shd w:fill="1E1E1E" w:val="clear"/>
+        </w:rPr>
+        <w:t xml:space="preserve"> {</w:t>
+      </w:r>
+    </w:p>
+    <w:p>
+      <w:pPr>
+        <w:pStyle w:val="Normal"/>
+        <w:spacing w:lineRule="atLeast" w:line="264"/>
+        <w:rPr>
+          <w:color w:val="ABB2BF"/>
+          <w:shd w:fill="1E1E1E" w:val="clear"/>
+        </w:rPr>
+      </w:pPr>
+      <w:r>
+        <w:rPr>
+          <w:color w:val="ABB2BF"/>
+          <w:shd w:fill="1E1E1E" w:val="clear"/>
+        </w:rPr>
+        <w:t xml:space="preserve">    </w:t>
+      </w:r>
+      <w:r>
+        <w:rPr>
+          <w:rFonts w:ascii="Consolas;Courier New;monospace" w:hAnsi="Consolas;Courier New;monospace"/>
+          <w:b w:val="false"/>
+          <w:color w:val="E06C75"/>
+          <w:sz w:val="19"/>
+          <w:shd w:fill="1E1E1E" w:val="clear"/>
+        </w:rPr>
+        <w:t>sign</w:t>
+      </w:r>
+      <w:r>
+        <w:rPr>
+          <w:rFonts w:ascii="Consolas;Courier New;monospace" w:hAnsi="Consolas;Courier New;monospace"/>
+          <w:b w:val="false"/>
+          <w:color w:val="56B6C2"/>
+          <w:sz w:val="19"/>
+          <w:shd w:fill="1E1E1E" w:val="clear"/>
+        </w:rPr>
+        <w:t>:</w:t>
+      </w:r>
+      <w:r>
+        <w:rPr>
+          <w:rFonts w:ascii="Consolas;Courier New;monospace" w:hAnsi="Consolas;Courier New;monospace"/>
+          <w:b w:val="false"/>
+          <w:color w:val="ABB2BF"/>
+          <w:sz w:val="19"/>
+          <w:shd w:fill="1E1E1E" w:val="clear"/>
+        </w:rPr>
+        <w:t xml:space="preserve"> util.</w:t>
+      </w:r>
+      <w:r>
+        <w:rPr>
+          <w:rFonts w:ascii="Consolas;Courier New;monospace" w:hAnsi="Consolas;Courier New;monospace"/>
+          <w:b w:val="false"/>
+          <w:color w:val="61AFEF"/>
+          <w:sz w:val="19"/>
+          <w:shd w:fill="1E1E1E" w:val="clear"/>
+        </w:rPr>
+        <w:t>promisify</w:t>
+      </w:r>
+      <w:r>
+        <w:rPr>
+          <w:rFonts w:ascii="Consolas;Courier New;monospace" w:hAnsi="Consolas;Courier New;monospace"/>
+          <w:b w:val="false"/>
+          <w:color w:val="ABB2BF"/>
+          <w:sz w:val="19"/>
+          <w:shd w:fill="1E1E1E" w:val="clear"/>
+        </w:rPr>
+        <w:t>(jsonwebtoken.</w:t>
+      </w:r>
+      <w:r>
+        <w:rPr>
+          <w:rFonts w:ascii="Consolas;Courier New;monospace" w:hAnsi="Consolas;Courier New;monospace"/>
+          <w:b w:val="false"/>
+          <w:color w:val="E06C75"/>
+          <w:sz w:val="19"/>
+          <w:shd w:fill="1E1E1E" w:val="clear"/>
+        </w:rPr>
+        <w:t>sign</w:t>
+      </w:r>
+      <w:r>
+        <w:rPr>
+          <w:rFonts w:ascii="Consolas;Courier New;monospace" w:hAnsi="Consolas;Courier New;monospace"/>
+          <w:b w:val="false"/>
+          <w:color w:val="ABB2BF"/>
+          <w:sz w:val="19"/>
+          <w:shd w:fill="1E1E1E" w:val="clear"/>
+        </w:rPr>
+        <w:t>),</w:t>
+      </w:r>
+    </w:p>
+    <w:p>
+      <w:pPr>
+        <w:pStyle w:val="Normal"/>
+        <w:spacing w:lineRule="atLeast" w:line="264"/>
+        <w:rPr>
+          <w:color w:val="ABB2BF"/>
+          <w:shd w:fill="1E1E1E" w:val="clear"/>
+        </w:rPr>
+      </w:pPr>
+      <w:r>
+        <w:rPr>
+          <w:color w:val="ABB2BF"/>
+          <w:shd w:fill="1E1E1E" w:val="clear"/>
+        </w:rPr>
+        <w:t xml:space="preserve">    </w:t>
+      </w:r>
+      <w:r>
+        <w:rPr>
+          <w:rFonts w:ascii="Consolas;Courier New;monospace" w:hAnsi="Consolas;Courier New;monospace"/>
+          <w:b w:val="false"/>
+          <w:color w:val="E06C75"/>
+          <w:sz w:val="19"/>
+          <w:shd w:fill="1E1E1E" w:val="clear"/>
+        </w:rPr>
+        <w:t>verify</w:t>
+      </w:r>
+      <w:r>
+        <w:rPr>
+          <w:rFonts w:ascii="Consolas;Courier New;monospace" w:hAnsi="Consolas;Courier New;monospace"/>
+          <w:b w:val="false"/>
+          <w:color w:val="56B6C2"/>
+          <w:sz w:val="19"/>
+          <w:shd w:fill="1E1E1E" w:val="clear"/>
+        </w:rPr>
+        <w:t>:</w:t>
+      </w:r>
+      <w:r>
+        <w:rPr>
+          <w:rFonts w:ascii="Consolas;Courier New;monospace" w:hAnsi="Consolas;Courier New;monospace"/>
+          <w:b w:val="false"/>
+          <w:color w:val="ABB2BF"/>
+          <w:sz w:val="19"/>
+          <w:shd w:fill="1E1E1E" w:val="clear"/>
+        </w:rPr>
+        <w:t xml:space="preserve"> util.</w:t>
+      </w:r>
+      <w:r>
+        <w:rPr>
+          <w:rFonts w:ascii="Consolas;Courier New;monospace" w:hAnsi="Consolas;Courier New;monospace"/>
+          <w:b w:val="false"/>
+          <w:color w:val="61AFEF"/>
+          <w:sz w:val="19"/>
+          <w:shd w:fill="1E1E1E" w:val="clear"/>
+        </w:rPr>
+        <w:t>promisify</w:t>
+      </w:r>
+      <w:r>
+        <w:rPr>
+          <w:rFonts w:ascii="Consolas;Courier New;monospace" w:hAnsi="Consolas;Courier New;monospace"/>
+          <w:b w:val="false"/>
+          <w:color w:val="ABB2BF"/>
+          <w:sz w:val="19"/>
+          <w:shd w:fill="1E1E1E" w:val="clear"/>
+        </w:rPr>
+        <w:t>(jsonwebtoken.</w:t>
+      </w:r>
+      <w:r>
+        <w:rPr>
+          <w:rFonts w:ascii="Consolas;Courier New;monospace" w:hAnsi="Consolas;Courier New;monospace"/>
+          <w:b w:val="false"/>
+          <w:color w:val="E06C75"/>
+          <w:sz w:val="19"/>
+          <w:shd w:fill="1E1E1E" w:val="clear"/>
+        </w:rPr>
+        <w:t>verify</w:t>
+      </w:r>
+      <w:r>
+        <w:rPr>
+          <w:rFonts w:ascii="Consolas;Courier New;monospace" w:hAnsi="Consolas;Courier New;monospace"/>
+          <w:b w:val="false"/>
+          <w:color w:val="ABB2BF"/>
+          <w:sz w:val="19"/>
+          <w:shd w:fill="1E1E1E" w:val="clear"/>
+        </w:rPr>
+        <w:t>),</w:t>
+      </w:r>
+    </w:p>
+    <w:p>
+      <w:pPr>
+        <w:pStyle w:val="Normal"/>
+        <w:spacing w:lineRule="atLeast" w:line="264"/>
+        <w:rPr>
+          <w:rFonts w:ascii="Consolas;Courier New;monospace" w:hAnsi="Consolas;Courier New;monospace"/>
+          <w:b w:val="false"/>
+          <w:color w:val="ABB2BF"/>
+          <w:sz w:val="19"/>
+          <w:shd w:fill="1E1E1E" w:val="clear"/>
+        </w:rPr>
+      </w:pPr>
+      <w:r>
+        <w:rPr>
+          <w:rFonts w:ascii="Consolas;Courier New;monospace" w:hAnsi="Consolas;Courier New;monospace"/>
+          <w:b w:val="false"/>
+          <w:color w:val="ABB2BF"/>
+          <w:sz w:val="19"/>
+          <w:shd w:fill="1E1E1E" w:val="clear"/>
+        </w:rPr>
+        <w:t>};</w:t>
+      </w:r>
+    </w:p>
+    <w:p>
+      <w:pPr>
+        <w:pStyle w:val="Normal"/>
+        <w:spacing w:lineRule="atLeast" w:line="264"/>
+        <w:rPr/>
+      </w:pPr>
+      <w:r>
+        <w:rPr/>
+      </w:r>
+    </w:p>
+    <w:p>
+      <w:pPr>
+        <w:pStyle w:val="Normal"/>
+        <w:spacing w:lineRule="atLeast" w:line="264"/>
+        <w:rPr>
+          <w:rFonts w:ascii="Consolas;Courier New;monospace" w:hAnsi="Consolas;Courier New;monospace"/>
+          <w:b w:val="false"/>
+          <w:color w:val="ABB2BF"/>
+          <w:sz w:val="19"/>
+          <w:shd w:fill="1E1E1E" w:val="clear"/>
+        </w:rPr>
+      </w:pPr>
+      <w:r>
+        <w:rPr>
+          <w:rFonts w:ascii="Consolas;Courier New;monospace" w:hAnsi="Consolas;Courier New;monospace"/>
+          <w:b w:val="false"/>
+          <w:color w:val="E06C75"/>
+          <w:sz w:val="19"/>
+          <w:shd w:fill="1E1E1E" w:val="clear"/>
+        </w:rPr>
+        <w:t>module</w:t>
+      </w:r>
+      <w:r>
+        <w:rPr>
+          <w:rFonts w:ascii="Consolas;Courier New;monospace" w:hAnsi="Consolas;Courier New;monospace"/>
+          <w:b w:val="false"/>
+          <w:color w:val="ABB2BF"/>
+          <w:sz w:val="19"/>
+          <w:shd w:fill="1E1E1E" w:val="clear"/>
+        </w:rPr>
+        <w:t>.</w:t>
+      </w:r>
+      <w:r>
+        <w:rPr>
+          <w:rFonts w:ascii="Consolas;Courier New;monospace" w:hAnsi="Consolas;Courier New;monospace"/>
+          <w:b w:val="false"/>
+          <w:color w:val="E06C75"/>
+          <w:sz w:val="19"/>
+          <w:shd w:fill="1E1E1E" w:val="clear"/>
+        </w:rPr>
+        <w:t>exports</w:t>
+      </w:r>
+      <w:r>
+        <w:rPr>
+          <w:rFonts w:ascii="Consolas;Courier New;monospace" w:hAnsi="Consolas;Courier New;monospace"/>
+          <w:b w:val="false"/>
+          <w:color w:val="ABB2BF"/>
+          <w:sz w:val="19"/>
+          <w:shd w:fill="1E1E1E" w:val="clear"/>
+        </w:rPr>
+        <w:t xml:space="preserve"> </w:t>
+      </w:r>
+      <w:r>
+        <w:rPr>
+          <w:rFonts w:ascii="Consolas;Courier New;monospace" w:hAnsi="Consolas;Courier New;monospace"/>
+          <w:b w:val="false"/>
+          <w:color w:val="56B6C2"/>
+          <w:sz w:val="19"/>
+          <w:shd w:fill="1E1E1E" w:val="clear"/>
+        </w:rPr>
+        <w:t>=</w:t>
+      </w:r>
+      <w:r>
+        <w:rPr>
+          <w:rFonts w:ascii="Consolas;Courier New;monospace" w:hAnsi="Consolas;Courier New;monospace"/>
+          <w:b w:val="false"/>
+          <w:color w:val="ABB2BF"/>
+          <w:sz w:val="19"/>
+          <w:shd w:fill="1E1E1E" w:val="clear"/>
+        </w:rPr>
+        <w:t xml:space="preserve"> jwt;</w:t>
+      </w:r>
+    </w:p>
+    <w:p>
+      <w:pPr>
+        <w:pStyle w:val="111"/>
+        <w:rPr/>
+      </w:pPr>
+      <w:r>
+        <w:rPr/>
+      </w:r>
+    </w:p>
+    <w:p>
+      <w:pPr>
+        <w:pStyle w:val="11111"/>
+        <w:rPr>
+          <w:lang w:val="en-US"/>
+        </w:rPr>
+      </w:pPr>
+      <w:r>
+        <w:rPr>
+          <w:lang w:val="en-US"/>
+        </w:rPr>
       </w:r>
     </w:p>
     <w:sectPr>
@@ -10056,7 +12605,7 @@
     <w:pPr>
       <w:widowControl w:val="false"/>
       <w:suppressAutoHyphens w:val="true"/>
-      <w:overflowPunct w:val="true"/>
+      <w:overflowPunct w:val="false"/>
       <w:bidi w:val="0"/>
       <w:spacing w:before="0" w:after="0"/>
       <w:jc w:val="left"/>
@@ -10224,7 +12773,7 @@
     <w:pPr>
       <w:widowControl w:val="false"/>
       <w:suppressAutoHyphens w:val="true"/>
-      <w:overflowPunct w:val="true"/>
+      <w:overflowPunct w:val="false"/>
       <w:bidi w:val="0"/>
       <w:spacing w:lineRule="atLeast" w:line="200" w:before="0" w:after="0"/>
       <w:jc w:val="left"/>
@@ -10383,7 +12932,7 @@
     <w:pPr>
       <w:widowControl w:val="false"/>
       <w:suppressAutoHyphens w:val="true"/>
-      <w:overflowPunct w:val="true"/>
+      <w:overflowPunct w:val="false"/>
       <w:bidi w:val="0"/>
       <w:spacing w:before="0" w:after="0"/>
       <w:jc w:val="left"/>
@@ -10562,7 +13111,7 @@
     <w:pPr>
       <w:widowControl w:val="false"/>
       <w:suppressAutoHyphens w:val="true"/>
-      <w:overflowPunct w:val="true"/>
+      <w:overflowPunct w:val="false"/>
       <w:bidi w:val="0"/>
       <w:spacing w:before="283" w:after="0"/>
       <w:jc w:val="left"/>
@@ -10775,7 +13324,7 @@
     <w:pPr>
       <w:widowControl w:val="false"/>
       <w:suppressAutoHyphens w:val="true"/>
-      <w:overflowPunct w:val="true"/>
+      <w:overflowPunct w:val="false"/>
       <w:bidi w:val="0"/>
       <w:spacing w:before="0" w:after="0"/>
       <w:jc w:val="center"/>
@@ -10804,7 +13353,7 @@
     <w:pPr>
       <w:widowControl w:val="false"/>
       <w:suppressAutoHyphens w:val="true"/>
-      <w:overflowPunct w:val="true"/>
+      <w:overflowPunct w:val="false"/>
       <w:bidi w:val="0"/>
       <w:spacing w:before="0" w:after="0"/>
       <w:jc w:val="center"/>
@@ -10832,7 +13381,7 @@
     <w:pPr>
       <w:widowControl w:val="false"/>
       <w:suppressAutoHyphens w:val="true"/>
-      <w:overflowPunct w:val="true"/>
+      <w:overflowPunct w:val="false"/>
       <w:bidi w:val="0"/>
       <w:spacing w:before="0" w:after="0"/>
       <w:ind w:left="340" w:right="0" w:hanging="340"/>
@@ -10861,7 +13410,7 @@
     <w:pPr>
       <w:widowControl w:val="false"/>
       <w:suppressAutoHyphens w:val="true"/>
-      <w:overflowPunct w:val="true"/>
+      <w:overflowPunct w:val="false"/>
       <w:bidi w:val="0"/>
       <w:spacing w:before="0" w:after="0"/>
       <w:jc w:val="left"/>
@@ -10881,7 +13430,7 @@
     <w:pPr>
       <w:widowControl w:val="false"/>
       <w:suppressAutoHyphens w:val="true"/>
-      <w:overflowPunct w:val="true"/>
+      <w:overflowPunct w:val="false"/>
       <w:bidi w:val="0"/>
       <w:spacing w:before="0" w:after="0"/>
       <w:jc w:val="left"/>
@@ -10901,7 +13450,7 @@
     <w:pPr>
       <w:widowControl w:val="false"/>
       <w:suppressAutoHyphens w:val="true"/>
-      <w:overflowPunct w:val="true"/>
+      <w:overflowPunct w:val="false"/>
       <w:bidi w:val="0"/>
       <w:spacing w:lineRule="atLeast" w:line="200" w:before="0" w:after="0"/>
       <w:jc w:val="left"/>
@@ -11383,7 +13932,7 @@
     <w:pPr>
       <w:widowControl w:val="false"/>
       <w:suppressAutoHyphens w:val="true"/>
-      <w:overflowPunct w:val="true"/>
+      <w:overflowPunct w:val="false"/>
       <w:bidi w:val="0"/>
       <w:spacing w:before="0" w:after="0"/>
       <w:jc w:val="left"/>
@@ -11403,7 +13952,7 @@
     <w:pPr>
       <w:widowControl w:val="false"/>
       <w:suppressAutoHyphens w:val="true"/>
-      <w:overflowPunct w:val="true"/>
+      <w:overflowPunct w:val="false"/>
       <w:bidi w:val="0"/>
       <w:spacing w:before="0" w:after="0"/>
       <w:jc w:val="left"/>
@@ -11423,7 +13972,7 @@
     <w:pPr>
       <w:widowControl w:val="false"/>
       <w:suppressAutoHyphens w:val="true"/>
-      <w:overflowPunct w:val="true"/>
+      <w:overflowPunct w:val="false"/>
       <w:bidi w:val="0"/>
       <w:spacing w:before="0" w:after="0"/>
       <w:ind w:left="340" w:right="0" w:hanging="340"/>
@@ -11452,7 +14001,7 @@
     <w:pPr>
       <w:widowControl w:val="false"/>
       <w:suppressAutoHyphens w:val="true"/>
-      <w:overflowPunct w:val="true"/>
+      <w:overflowPunct w:val="false"/>
       <w:bidi w:val="0"/>
       <w:spacing w:before="283" w:after="0"/>
       <w:jc w:val="left"/>
@@ -11665,7 +14214,7 @@
     <w:pPr>
       <w:widowControl w:val="false"/>
       <w:suppressAutoHyphens w:val="true"/>
-      <w:overflowPunct w:val="true"/>
+      <w:overflowPunct w:val="false"/>
       <w:bidi w:val="0"/>
       <w:spacing w:before="283" w:after="0"/>
       <w:jc w:val="left"/>
@@ -11878,7 +14427,7 @@
     <w:pPr>
       <w:widowControl w:val="false"/>
       <w:suppressAutoHyphens w:val="true"/>
-      <w:overflowPunct w:val="true"/>
+      <w:overflowPunct w:val="false"/>
       <w:bidi w:val="0"/>
       <w:spacing w:before="0" w:after="0"/>
       <w:jc w:val="center"/>
@@ -11907,7 +14456,7 @@
     <w:pPr>
       <w:widowControl w:val="false"/>
       <w:suppressAutoHyphens w:val="true"/>
-      <w:overflowPunct w:val="true"/>
+      <w:overflowPunct w:val="false"/>
       <w:bidi w:val="0"/>
       <w:spacing w:before="0" w:after="0"/>
       <w:jc w:val="center"/>
@@ -11935,7 +14484,7 @@
     <w:pPr>
       <w:widowControl w:val="false"/>
       <w:suppressAutoHyphens w:val="true"/>
-      <w:overflowPunct w:val="true"/>
+      <w:overflowPunct w:val="false"/>
       <w:bidi w:val="0"/>
       <w:spacing w:before="0" w:after="0"/>
       <w:ind w:left="340" w:right="0" w:hanging="340"/>
@@ -11964,7 +14513,7 @@
     <w:pPr>
       <w:widowControl w:val="false"/>
       <w:suppressAutoHyphens w:val="true"/>
-      <w:overflowPunct w:val="true"/>
+      <w:overflowPunct w:val="false"/>
       <w:bidi w:val="0"/>
       <w:spacing w:before="0" w:after="0"/>
       <w:jc w:val="left"/>
@@ -11984,7 +14533,7 @@
     <w:pPr>
       <w:widowControl w:val="false"/>
       <w:suppressAutoHyphens w:val="true"/>
-      <w:overflowPunct w:val="true"/>
+      <w:overflowPunct w:val="false"/>
       <w:bidi w:val="0"/>
       <w:spacing w:before="0" w:after="0"/>
       <w:jc w:val="left"/>
@@ -12004,7 +14553,7 @@
     <w:pPr>
       <w:widowControl w:val="false"/>
       <w:suppressAutoHyphens w:val="true"/>
-      <w:overflowPunct w:val="true"/>
+      <w:overflowPunct w:val="false"/>
       <w:bidi w:val="0"/>
       <w:spacing w:before="283" w:after="0"/>
       <w:jc w:val="left"/>
@@ -12217,7 +14766,7 @@
     <w:pPr>
       <w:widowControl w:val="false"/>
       <w:suppressAutoHyphens w:val="true"/>
-      <w:overflowPunct w:val="true"/>
+      <w:overflowPunct w:val="false"/>
       <w:bidi w:val="0"/>
       <w:spacing w:before="0" w:after="0"/>
       <w:jc w:val="center"/>
@@ -12246,7 +14795,7 @@
     <w:pPr>
       <w:widowControl w:val="false"/>
       <w:suppressAutoHyphens w:val="true"/>
-      <w:overflowPunct w:val="true"/>
+      <w:overflowPunct w:val="false"/>
       <w:bidi w:val="0"/>
       <w:spacing w:before="0" w:after="0"/>
       <w:jc w:val="center"/>
@@ -12274,7 +14823,7 @@
     <w:pPr>
       <w:widowControl w:val="false"/>
       <w:suppressAutoHyphens w:val="true"/>
-      <w:overflowPunct w:val="true"/>
+      <w:overflowPunct w:val="false"/>
       <w:bidi w:val="0"/>
       <w:spacing w:before="0" w:after="0"/>
       <w:ind w:left="340" w:right="0" w:hanging="340"/>
@@ -12303,7 +14852,7 @@
     <w:pPr>
       <w:widowControl w:val="false"/>
       <w:suppressAutoHyphens w:val="true"/>
-      <w:overflowPunct w:val="true"/>
+      <w:overflowPunct w:val="false"/>
       <w:bidi w:val="0"/>
       <w:spacing w:before="0" w:after="0"/>
       <w:jc w:val="left"/>
@@ -12323,7 +14872,7 @@
     <w:pPr>
       <w:widowControl w:val="false"/>
       <w:suppressAutoHyphens w:val="true"/>
-      <w:overflowPunct w:val="true"/>
+      <w:overflowPunct w:val="false"/>
       <w:bidi w:val="0"/>
       <w:spacing w:before="0" w:after="0"/>
       <w:jc w:val="left"/>
@@ -12343,7 +14892,7 @@
     <w:pPr>
       <w:widowControl w:val="false"/>
       <w:suppressAutoHyphens w:val="true"/>
-      <w:overflowPunct w:val="true"/>
+      <w:overflowPunct w:val="false"/>
       <w:bidi w:val="0"/>
       <w:spacing w:before="283" w:after="0"/>
       <w:jc w:val="left"/>
@@ -12556,7 +15105,7 @@
     <w:pPr>
       <w:widowControl w:val="false"/>
       <w:suppressAutoHyphens w:val="true"/>
-      <w:overflowPunct w:val="true"/>
+      <w:overflowPunct w:val="false"/>
       <w:bidi w:val="0"/>
       <w:spacing w:before="0" w:after="0"/>
       <w:jc w:val="center"/>
@@ -12585,7 +15134,7 @@
     <w:pPr>
       <w:widowControl w:val="false"/>
       <w:suppressAutoHyphens w:val="true"/>
-      <w:overflowPunct w:val="true"/>
+      <w:overflowPunct w:val="false"/>
       <w:bidi w:val="0"/>
       <w:spacing w:before="0" w:after="0"/>
       <w:jc w:val="center"/>
@@ -12613,7 +15162,7 @@
     <w:pPr>
       <w:widowControl w:val="false"/>
       <w:suppressAutoHyphens w:val="true"/>
-      <w:overflowPunct w:val="true"/>
+      <w:overflowPunct w:val="false"/>
       <w:bidi w:val="0"/>
       <w:spacing w:before="0" w:after="0"/>
       <w:ind w:left="340" w:right="0" w:hanging="340"/>
@@ -12642,7 +15191,7 @@
     <w:pPr>
       <w:widowControl w:val="false"/>
       <w:suppressAutoHyphens w:val="true"/>
-      <w:overflowPunct w:val="true"/>
+      <w:overflowPunct w:val="false"/>
       <w:bidi w:val="0"/>
       <w:spacing w:before="0" w:after="0"/>
       <w:jc w:val="left"/>
@@ -12662,7 +15211,7 @@
     <w:pPr>
       <w:widowControl w:val="false"/>
       <w:suppressAutoHyphens w:val="true"/>
-      <w:overflowPunct w:val="true"/>
+      <w:overflowPunct w:val="false"/>
       <w:bidi w:val="0"/>
       <w:spacing w:before="0" w:after="0"/>
       <w:jc w:val="left"/>
@@ -12682,7 +15231,7 @@
     <w:pPr>
       <w:widowControl w:val="false"/>
       <w:suppressAutoHyphens w:val="true"/>
-      <w:overflowPunct w:val="true"/>
+      <w:overflowPunct w:val="false"/>
       <w:bidi w:val="0"/>
       <w:spacing w:before="283" w:after="0"/>
       <w:jc w:val="left"/>
@@ -12895,7 +15444,7 @@
     <w:pPr>
       <w:widowControl w:val="false"/>
       <w:suppressAutoHyphens w:val="true"/>
-      <w:overflowPunct w:val="true"/>
+      <w:overflowPunct w:val="false"/>
       <w:bidi w:val="0"/>
       <w:spacing w:before="0" w:after="0"/>
       <w:jc w:val="center"/>
@@ -12924,7 +15473,7 @@
     <w:pPr>
       <w:widowControl w:val="false"/>
       <w:suppressAutoHyphens w:val="true"/>
-      <w:overflowPunct w:val="true"/>
+      <w:overflowPunct w:val="false"/>
       <w:bidi w:val="0"/>
       <w:spacing w:before="0" w:after="0"/>
       <w:jc w:val="center"/>
@@ -12952,7 +15501,7 @@
     <w:pPr>
       <w:widowControl w:val="false"/>
       <w:suppressAutoHyphens w:val="true"/>
-      <w:overflowPunct w:val="true"/>
+      <w:overflowPunct w:val="false"/>
       <w:bidi w:val="0"/>
       <w:spacing w:before="0" w:after="0"/>
       <w:ind w:left="340" w:right="0" w:hanging="340"/>
@@ -12981,7 +15530,7 @@
     <w:pPr>
       <w:widowControl w:val="false"/>
       <w:suppressAutoHyphens w:val="true"/>
-      <w:overflowPunct w:val="true"/>
+      <w:overflowPunct w:val="false"/>
       <w:bidi w:val="0"/>
       <w:spacing w:before="0" w:after="0"/>
       <w:jc w:val="left"/>
@@ -13001,7 +15550,7 @@
     <w:pPr>
       <w:widowControl w:val="false"/>
       <w:suppressAutoHyphens w:val="true"/>
-      <w:overflowPunct w:val="true"/>
+      <w:overflowPunct w:val="false"/>
       <w:bidi w:val="0"/>
       <w:spacing w:before="0" w:after="0"/>
       <w:jc w:val="left"/>
@@ -13021,7 +15570,7 @@
     <w:pPr>
       <w:widowControl w:val="false"/>
       <w:suppressAutoHyphens w:val="true"/>
-      <w:overflowPunct w:val="true"/>
+      <w:overflowPunct w:val="false"/>
       <w:bidi w:val="0"/>
       <w:spacing w:before="283" w:after="0"/>
       <w:jc w:val="left"/>
@@ -13234,7 +15783,7 @@
     <w:pPr>
       <w:widowControl w:val="false"/>
       <w:suppressAutoHyphens w:val="true"/>
-      <w:overflowPunct w:val="true"/>
+      <w:overflowPunct w:val="false"/>
       <w:bidi w:val="0"/>
       <w:spacing w:before="0" w:after="0"/>
       <w:jc w:val="center"/>
@@ -13263,7 +15812,7 @@
     <w:pPr>
       <w:widowControl w:val="false"/>
       <w:suppressAutoHyphens w:val="true"/>
-      <w:overflowPunct w:val="true"/>
+      <w:overflowPunct w:val="false"/>
       <w:bidi w:val="0"/>
       <w:spacing w:before="0" w:after="0"/>
       <w:jc w:val="center"/>
@@ -13291,7 +15840,7 @@
     <w:pPr>
       <w:widowControl w:val="false"/>
       <w:suppressAutoHyphens w:val="true"/>
-      <w:overflowPunct w:val="true"/>
+      <w:overflowPunct w:val="false"/>
       <w:bidi w:val="0"/>
       <w:spacing w:before="0" w:after="0"/>
       <w:ind w:left="340" w:right="0" w:hanging="340"/>
@@ -13320,7 +15869,7 @@
     <w:pPr>
       <w:widowControl w:val="false"/>
       <w:suppressAutoHyphens w:val="true"/>
-      <w:overflowPunct w:val="true"/>
+      <w:overflowPunct w:val="false"/>
       <w:bidi w:val="0"/>
       <w:spacing w:before="0" w:after="0"/>
       <w:jc w:val="left"/>
@@ -13340,7 +15889,7 @@
     <w:pPr>
       <w:widowControl w:val="false"/>
       <w:suppressAutoHyphens w:val="true"/>
-      <w:overflowPunct w:val="true"/>
+      <w:overflowPunct w:val="false"/>
       <w:bidi w:val="0"/>
       <w:spacing w:before="0" w:after="0"/>
       <w:jc w:val="left"/>
@@ -13360,7 +15909,7 @@
     <w:pPr>
       <w:widowControl w:val="false"/>
       <w:suppressAutoHyphens w:val="true"/>
-      <w:overflowPunct w:val="true"/>
+      <w:overflowPunct w:val="false"/>
       <w:bidi w:val="0"/>
       <w:spacing w:before="283" w:after="0"/>
       <w:jc w:val="left"/>
@@ -13573,7 +16122,7 @@
     <w:pPr>
       <w:widowControl w:val="false"/>
       <w:suppressAutoHyphens w:val="true"/>
-      <w:overflowPunct w:val="true"/>
+      <w:overflowPunct w:val="false"/>
       <w:bidi w:val="0"/>
       <w:spacing w:before="0" w:after="0"/>
       <w:jc w:val="center"/>
@@ -13602,7 +16151,7 @@
     <w:pPr>
       <w:widowControl w:val="false"/>
       <w:suppressAutoHyphens w:val="true"/>
-      <w:overflowPunct w:val="true"/>
+      <w:overflowPunct w:val="false"/>
       <w:bidi w:val="0"/>
       <w:spacing w:before="0" w:after="0"/>
       <w:jc w:val="center"/>
@@ -13630,7 +16179,7 @@
     <w:pPr>
       <w:widowControl w:val="false"/>
       <w:suppressAutoHyphens w:val="true"/>
-      <w:overflowPunct w:val="true"/>
+      <w:overflowPunct w:val="false"/>
       <w:bidi w:val="0"/>
       <w:spacing w:before="0" w:after="0"/>
       <w:ind w:left="340" w:right="0" w:hanging="340"/>
@@ -13659,7 +16208,7 @@
     <w:pPr>
       <w:widowControl w:val="false"/>
       <w:suppressAutoHyphens w:val="true"/>
-      <w:overflowPunct w:val="true"/>
+      <w:overflowPunct w:val="false"/>
       <w:bidi w:val="0"/>
       <w:spacing w:before="0" w:after="0"/>
       <w:jc w:val="left"/>
@@ -13679,7 +16228,7 @@
     <w:pPr>
       <w:widowControl w:val="false"/>
       <w:suppressAutoHyphens w:val="true"/>
-      <w:overflowPunct w:val="true"/>
+      <w:overflowPunct w:val="false"/>
       <w:bidi w:val="0"/>
       <w:spacing w:before="0" w:after="0"/>
       <w:jc w:val="left"/>
@@ -13699,7 +16248,7 @@
     <w:pPr>
       <w:widowControl w:val="false"/>
       <w:suppressAutoHyphens w:val="true"/>
-      <w:overflowPunct w:val="true"/>
+      <w:overflowPunct w:val="false"/>
       <w:bidi w:val="0"/>
       <w:spacing w:before="283" w:after="0"/>
       <w:jc w:val="left"/>
@@ -13912,7 +16461,7 @@
     <w:pPr>
       <w:widowControl w:val="false"/>
       <w:suppressAutoHyphens w:val="true"/>
-      <w:overflowPunct w:val="true"/>
+      <w:overflowPunct w:val="false"/>
       <w:bidi w:val="0"/>
       <w:spacing w:before="0" w:after="0"/>
       <w:jc w:val="center"/>
@@ -13941,7 +16490,7 @@
     <w:pPr>
       <w:widowControl w:val="false"/>
       <w:suppressAutoHyphens w:val="true"/>
-      <w:overflowPunct w:val="true"/>
+      <w:overflowPunct w:val="false"/>
       <w:bidi w:val="0"/>
       <w:spacing w:before="0" w:after="0"/>
       <w:jc w:val="center"/>
@@ -13969,7 +16518,7 @@
     <w:pPr>
       <w:widowControl w:val="false"/>
       <w:suppressAutoHyphens w:val="true"/>
-      <w:overflowPunct w:val="true"/>
+      <w:overflowPunct w:val="false"/>
       <w:bidi w:val="0"/>
       <w:spacing w:before="0" w:after="0"/>
       <w:ind w:left="340" w:right="0" w:hanging="340"/>
@@ -13998,7 +16547,7 @@
     <w:pPr>
       <w:widowControl w:val="false"/>
       <w:suppressAutoHyphens w:val="true"/>
-      <w:overflowPunct w:val="true"/>
+      <w:overflowPunct w:val="false"/>
       <w:bidi w:val="0"/>
       <w:spacing w:before="0" w:after="0"/>
       <w:jc w:val="left"/>
@@ -14018,7 +16567,7 @@
     <w:pPr>
       <w:widowControl w:val="false"/>
       <w:suppressAutoHyphens w:val="true"/>
-      <w:overflowPunct w:val="true"/>
+      <w:overflowPunct w:val="false"/>
       <w:bidi w:val="0"/>
       <w:spacing w:before="0" w:after="0"/>
       <w:jc w:val="left"/>
@@ -14038,7 +16587,7 @@
     <w:pPr>
       <w:widowControl w:val="false"/>
       <w:suppressAutoHyphens w:val="true"/>
-      <w:overflowPunct w:val="true"/>
+      <w:overflowPunct w:val="false"/>
       <w:bidi w:val="0"/>
       <w:spacing w:before="283" w:after="0"/>
       <w:jc w:val="left"/>
@@ -14251,7 +16800,7 @@
     <w:pPr>
       <w:widowControl w:val="false"/>
       <w:suppressAutoHyphens w:val="true"/>
-      <w:overflowPunct w:val="true"/>
+      <w:overflowPunct w:val="false"/>
       <w:bidi w:val="0"/>
       <w:spacing w:before="0" w:after="0"/>
       <w:jc w:val="center"/>
@@ -14280,7 +16829,7 @@
     <w:pPr>
       <w:widowControl w:val="false"/>
       <w:suppressAutoHyphens w:val="true"/>
-      <w:overflowPunct w:val="true"/>
+      <w:overflowPunct w:val="false"/>
       <w:bidi w:val="0"/>
       <w:spacing w:before="0" w:after="0"/>
       <w:jc w:val="center"/>
@@ -14308,7 +16857,7 @@
     <w:pPr>
       <w:widowControl w:val="false"/>
       <w:suppressAutoHyphens w:val="true"/>
-      <w:overflowPunct w:val="true"/>
+      <w:overflowPunct w:val="false"/>
       <w:bidi w:val="0"/>
       <w:spacing w:before="0" w:after="0"/>
       <w:ind w:left="340" w:right="0" w:hanging="340"/>
@@ -14337,7 +16886,7 @@
     <w:pPr>
       <w:widowControl w:val="false"/>
       <w:suppressAutoHyphens w:val="true"/>
-      <w:overflowPunct w:val="true"/>
+      <w:overflowPunct w:val="false"/>
       <w:bidi w:val="0"/>
       <w:spacing w:before="0" w:after="0"/>
       <w:jc w:val="left"/>
@@ -14357,7 +16906,7 @@
     <w:pPr>
       <w:widowControl w:val="false"/>
       <w:suppressAutoHyphens w:val="true"/>
-      <w:overflowPunct w:val="true"/>
+      <w:overflowPunct w:val="false"/>
       <w:bidi w:val="0"/>
       <w:spacing w:before="0" w:after="0"/>
       <w:jc w:val="left"/>
@@ -14377,7 +16926,7 @@
     <w:pPr>
       <w:widowControl w:val="false"/>
       <w:suppressAutoHyphens w:val="true"/>
-      <w:overflowPunct w:val="true"/>
+      <w:overflowPunct w:val="false"/>
       <w:bidi w:val="0"/>
       <w:spacing w:before="283" w:after="0"/>
       <w:jc w:val="left"/>
@@ -14590,7 +17139,7 @@
     <w:pPr>
       <w:widowControl w:val="false"/>
       <w:suppressAutoHyphens w:val="true"/>
-      <w:overflowPunct w:val="true"/>
+      <w:overflowPunct w:val="false"/>
       <w:bidi w:val="0"/>
       <w:spacing w:before="0" w:after="0"/>
       <w:jc w:val="center"/>
@@ -14619,7 +17168,7 @@
     <w:pPr>
       <w:widowControl w:val="false"/>
       <w:suppressAutoHyphens w:val="true"/>
-      <w:overflowPunct w:val="true"/>
+      <w:overflowPunct w:val="false"/>
       <w:bidi w:val="0"/>
       <w:spacing w:before="0" w:after="0"/>
       <w:jc w:val="center"/>
@@ -14647,7 +17196,7 @@
     <w:pPr>
       <w:widowControl w:val="false"/>
       <w:suppressAutoHyphens w:val="true"/>
-      <w:overflowPunct w:val="true"/>
+      <w:overflowPunct w:val="false"/>
       <w:bidi w:val="0"/>
       <w:spacing w:before="0" w:after="0"/>
       <w:ind w:left="340" w:right="0" w:hanging="340"/>
@@ -14676,7 +17225,7 @@
     <w:pPr>
       <w:widowControl w:val="false"/>
       <w:suppressAutoHyphens w:val="true"/>
-      <w:overflowPunct w:val="true"/>
+      <w:overflowPunct w:val="false"/>
       <w:bidi w:val="0"/>
       <w:spacing w:before="0" w:after="0"/>
       <w:jc w:val="left"/>
@@ -14696,7 +17245,7 @@
     <w:pPr>
       <w:widowControl w:val="false"/>
       <w:suppressAutoHyphens w:val="true"/>
-      <w:overflowPunct w:val="true"/>
+      <w:overflowPunct w:val="false"/>
       <w:bidi w:val="0"/>
       <w:spacing w:before="0" w:after="0"/>
       <w:jc w:val="left"/>
@@ -14716,7 +17265,7 @@
     <w:pPr>
       <w:widowControl w:val="false"/>
       <w:suppressAutoHyphens w:val="true"/>
-      <w:overflowPunct w:val="true"/>
+      <w:overflowPunct w:val="false"/>
       <w:bidi w:val="0"/>
       <w:spacing w:before="283" w:after="0"/>
       <w:jc w:val="left"/>
@@ -14929,7 +17478,7 @@
     <w:pPr>
       <w:widowControl w:val="false"/>
       <w:suppressAutoHyphens w:val="true"/>
-      <w:overflowPunct w:val="true"/>
+      <w:overflowPunct w:val="false"/>
       <w:bidi w:val="0"/>
       <w:spacing w:before="0" w:after="0"/>
       <w:jc w:val="center"/>
@@ -14958,7 +17507,7 @@
     <w:pPr>
       <w:widowControl w:val="false"/>
       <w:suppressAutoHyphens w:val="true"/>
-      <w:overflowPunct w:val="true"/>
+      <w:overflowPunct w:val="false"/>
       <w:bidi w:val="0"/>
       <w:spacing w:before="0" w:after="0"/>
       <w:jc w:val="center"/>
@@ -14986,7 +17535,7 @@
     <w:pPr>
       <w:widowControl w:val="false"/>
       <w:suppressAutoHyphens w:val="true"/>
-      <w:overflowPunct w:val="true"/>
+      <w:overflowPunct w:val="false"/>
       <w:bidi w:val="0"/>
       <w:spacing w:before="0" w:after="0"/>
       <w:ind w:left="340" w:right="0" w:hanging="340"/>
@@ -15015,7 +17564,7 @@
     <w:pPr>
       <w:widowControl w:val="false"/>
       <w:suppressAutoHyphens w:val="true"/>
-      <w:overflowPunct w:val="true"/>
+      <w:overflowPunct w:val="false"/>
       <w:bidi w:val="0"/>
       <w:spacing w:before="0" w:after="0"/>
       <w:jc w:val="left"/>
@@ -15035,7 +17584,7 @@
     <w:pPr>
       <w:widowControl w:val="false"/>
       <w:suppressAutoHyphens w:val="true"/>
-      <w:overflowPunct w:val="true"/>
+      <w:overflowPunct w:val="false"/>
       <w:bidi w:val="0"/>
       <w:spacing w:before="0" w:after="0"/>
       <w:jc w:val="left"/>
@@ -15055,7 +17604,7 @@
     <w:pPr>
       <w:widowControl w:val="false"/>
       <w:suppressAutoHyphens w:val="true"/>
-      <w:overflowPunct w:val="true"/>
+      <w:overflowPunct w:val="false"/>
       <w:bidi w:val="0"/>
       <w:spacing w:before="283" w:after="0"/>
       <w:jc w:val="left"/>
@@ -15268,7 +17817,7 @@
     <w:pPr>
       <w:widowControl w:val="false"/>
       <w:suppressAutoHyphens w:val="true"/>
-      <w:overflowPunct w:val="true"/>
+      <w:overflowPunct w:val="false"/>
       <w:bidi w:val="0"/>
       <w:spacing w:before="0" w:after="0"/>
       <w:jc w:val="center"/>
@@ -15297,7 +17846,7 @@
     <w:pPr>
       <w:widowControl w:val="false"/>
       <w:suppressAutoHyphens w:val="true"/>
-      <w:overflowPunct w:val="true"/>
+      <w:overflowPunct w:val="false"/>
       <w:bidi w:val="0"/>
       <w:spacing w:before="0" w:after="0"/>
       <w:jc w:val="center"/>
@@ -15325,7 +17874,7 @@
     <w:pPr>
       <w:widowControl w:val="false"/>
       <w:suppressAutoHyphens w:val="true"/>
-      <w:overflowPunct w:val="true"/>
+      <w:overflowPunct w:val="false"/>
       <w:bidi w:val="0"/>
       <w:spacing w:before="0" w:after="0"/>
       <w:ind w:left="340" w:right="0" w:hanging="340"/>
@@ -15354,7 +17903,7 @@
     <w:pPr>
       <w:widowControl w:val="false"/>
       <w:suppressAutoHyphens w:val="true"/>
-      <w:overflowPunct w:val="true"/>
+      <w:overflowPunct w:val="false"/>
       <w:bidi w:val="0"/>
       <w:spacing w:before="0" w:after="0"/>
       <w:jc w:val="left"/>
@@ -15374,7 +17923,7 @@
     <w:pPr>
       <w:widowControl w:val="false"/>
       <w:suppressAutoHyphens w:val="true"/>
-      <w:overflowPunct w:val="true"/>
+      <w:overflowPunct w:val="false"/>
       <w:bidi w:val="0"/>
       <w:spacing w:before="0" w:after="0"/>
       <w:jc w:val="left"/>
@@ -15394,7 +17943,7 @@
     <w:pPr>
       <w:widowControl w:val="false"/>
       <w:suppressAutoHyphens w:val="true"/>
-      <w:overflowPunct w:val="true"/>
+      <w:overflowPunct w:val="false"/>
       <w:bidi w:val="0"/>
       <w:spacing w:before="283" w:after="0"/>
       <w:jc w:val="left"/>
@@ -15607,7 +18156,7 @@
     <w:pPr>
       <w:widowControl w:val="false"/>
       <w:suppressAutoHyphens w:val="true"/>
-      <w:overflowPunct w:val="true"/>
+      <w:overflowPunct w:val="false"/>
       <w:bidi w:val="0"/>
       <w:spacing w:before="0" w:after="0"/>
       <w:jc w:val="center"/>
@@ -15636,7 +18185,7 @@
     <w:pPr>
       <w:widowControl w:val="false"/>
       <w:suppressAutoHyphens w:val="true"/>
-      <w:overflowPunct w:val="true"/>
+      <w:overflowPunct w:val="false"/>
       <w:bidi w:val="0"/>
       <w:spacing w:before="0" w:after="0"/>
       <w:jc w:val="center"/>
@@ -15664,7 +18213,7 @@
     <w:pPr>
       <w:widowControl w:val="false"/>
       <w:suppressAutoHyphens w:val="true"/>
-      <w:overflowPunct w:val="true"/>
+      <w:overflowPunct w:val="false"/>
       <w:bidi w:val="0"/>
       <w:spacing w:before="0" w:after="0"/>
       <w:ind w:left="340" w:right="0" w:hanging="340"/>
@@ -15693,7 +18242,7 @@
     <w:pPr>
       <w:widowControl w:val="false"/>
       <w:suppressAutoHyphens w:val="true"/>
-      <w:overflowPunct w:val="true"/>
+      <w:overflowPunct w:val="false"/>
       <w:bidi w:val="0"/>
       <w:spacing w:before="0" w:after="0"/>
       <w:jc w:val="left"/>
@@ -15713,7 +18262,7 @@
     <w:pPr>
       <w:widowControl w:val="false"/>
       <w:suppressAutoHyphens w:val="true"/>
-      <w:overflowPunct w:val="true"/>
+      <w:overflowPunct w:val="false"/>
       <w:bidi w:val="0"/>
       <w:spacing w:before="0" w:after="0"/>
       <w:jc w:val="left"/>
@@ -15733,7 +18282,7 @@
     <w:pPr>
       <w:widowControl w:val="false"/>
       <w:suppressAutoHyphens w:val="true"/>
-      <w:overflowPunct w:val="true"/>
+      <w:overflowPunct w:val="false"/>
       <w:bidi w:val="0"/>
       <w:spacing w:before="283" w:after="0"/>
       <w:jc w:val="left"/>
@@ -15946,7 +18495,7 @@
     <w:pPr>
       <w:widowControl w:val="false"/>
       <w:suppressAutoHyphens w:val="true"/>
-      <w:overflowPunct w:val="true"/>
+      <w:overflowPunct w:val="false"/>
       <w:bidi w:val="0"/>
       <w:spacing w:before="0" w:after="0"/>
       <w:jc w:val="center"/>
@@ -15975,7 +18524,7 @@
     <w:pPr>
       <w:widowControl w:val="false"/>
       <w:suppressAutoHyphens w:val="true"/>
-      <w:overflowPunct w:val="true"/>
+      <w:overflowPunct w:val="false"/>
       <w:bidi w:val="0"/>
       <w:spacing w:before="0" w:after="0"/>
       <w:jc w:val="center"/>
@@ -16003,7 +18552,7 @@
     <w:pPr>
       <w:widowControl w:val="false"/>
       <w:suppressAutoHyphens w:val="true"/>
-      <w:overflowPunct w:val="true"/>
+      <w:overflowPunct w:val="false"/>
       <w:bidi w:val="0"/>
       <w:spacing w:before="0" w:after="0"/>
       <w:ind w:left="340" w:right="0" w:hanging="340"/>
@@ -16032,7 +18581,7 @@
     <w:pPr>
       <w:widowControl w:val="false"/>
       <w:suppressAutoHyphens w:val="true"/>
-      <w:overflowPunct w:val="true"/>
+      <w:overflowPunct w:val="false"/>
       <w:bidi w:val="0"/>
       <w:spacing w:before="0" w:after="0"/>
       <w:jc w:val="left"/>
@@ -16052,7 +18601,7 @@
     <w:pPr>
       <w:widowControl w:val="false"/>
       <w:suppressAutoHyphens w:val="true"/>
-      <w:overflowPunct w:val="true"/>
+      <w:overflowPunct w:val="false"/>
       <w:bidi w:val="0"/>
       <w:spacing w:before="0" w:after="0"/>
       <w:jc w:val="left"/>
@@ -16072,7 +18621,7 @@
     <w:pPr>
       <w:widowControl w:val="false"/>
       <w:suppressAutoHyphens w:val="true"/>
-      <w:overflowPunct w:val="true"/>
+      <w:overflowPunct w:val="false"/>
       <w:bidi w:val="0"/>
       <w:spacing w:before="283" w:after="0"/>
       <w:jc w:val="left"/>
@@ -16285,7 +18834,7 @@
     <w:pPr>
       <w:widowControl w:val="false"/>
       <w:suppressAutoHyphens w:val="true"/>
-      <w:overflowPunct w:val="true"/>
+      <w:overflowPunct w:val="false"/>
       <w:bidi w:val="0"/>
       <w:spacing w:before="0" w:after="0"/>
       <w:jc w:val="center"/>
@@ -16314,7 +18863,7 @@
     <w:pPr>
       <w:widowControl w:val="false"/>
       <w:suppressAutoHyphens w:val="true"/>
-      <w:overflowPunct w:val="true"/>
+      <w:overflowPunct w:val="false"/>
       <w:bidi w:val="0"/>
       <w:spacing w:before="0" w:after="0"/>
       <w:jc w:val="center"/>
@@ -16342,7 +18891,7 @@
     <w:pPr>
       <w:widowControl w:val="false"/>
       <w:suppressAutoHyphens w:val="true"/>
-      <w:overflowPunct w:val="true"/>
+      <w:overflowPunct w:val="false"/>
       <w:bidi w:val="0"/>
       <w:spacing w:before="0" w:after="0"/>
       <w:ind w:left="340" w:right="0" w:hanging="340"/>
@@ -16371,7 +18920,7 @@
     <w:pPr>
       <w:widowControl w:val="false"/>
       <w:suppressAutoHyphens w:val="true"/>
-      <w:overflowPunct w:val="true"/>
+      <w:overflowPunct w:val="false"/>
       <w:bidi w:val="0"/>
       <w:spacing w:before="0" w:after="0"/>
       <w:jc w:val="left"/>
@@ -16391,7 +18940,7 @@
     <w:pPr>
       <w:widowControl w:val="false"/>
       <w:suppressAutoHyphens w:val="true"/>
-      <w:overflowPunct w:val="true"/>
+      <w:overflowPunct w:val="false"/>
       <w:bidi w:val="0"/>
       <w:spacing w:before="0" w:after="0"/>
       <w:jc w:val="left"/>

</xml_diff>